<commit_message>
feat: JESUS blesses us by helping us with EM1 report structure
</commit_message>
<xml_diff>
--- a/31EM/l1/КНТ-122_Онищенко_Варіант-19_ПР1.docx
+++ b/31EM/l1/КНТ-122_Онищенко_Варіант-19_ПР1.docx
@@ -121,7 +121,13 @@
         <w:t xml:space="preserve"> </w:t>
       </w:r>
       <w:r>
-        <w:t>«»</w:t>
+        <w:t>«</w:t>
+      </w:r>
+      <w:r>
+        <w:t>Емпіричні методи в інформаційних технологіях</w:t>
+      </w:r>
+      <w:r>
+        <w:t>»</w:t>
       </w:r>
     </w:p>
     <w:p>
@@ -133,6 +139,9 @@
       <w:r>
         <w:t>Робота №</w:t>
       </w:r>
+      <w:r>
+        <w:t>1</w:t>
+      </w:r>
     </w:p>
     <w:p>
       <w:pPr>
@@ -153,7 +162,16 @@
         <w:t xml:space="preserve">а </w:t>
       </w:r>
       <w:r>
-        <w:t>«»</w:t>
+        <w:t>«</w:t>
+      </w:r>
+      <w:r>
+        <w:t>С</w:t>
+      </w:r>
+      <w:r>
+        <w:t>татистичний аналіз і первинна обробка даних</w:t>
+      </w:r>
+      <w:r>
+        <w:t>»</w:t>
       </w:r>
     </w:p>
     <w:p>
@@ -161,6 +179,9 @@
         <w:ind w:firstLine="0"/>
         <w:contextualSpacing/>
         <w:jc w:val="center"/>
+        <w:rPr>
+          <w:lang w:val="en-US"/>
+        </w:rPr>
       </w:pPr>
     </w:p>
     <w:p>
@@ -359,11 +380,545 @@
     </w:p>
     <w:p>
       <w:pPr>
+        <w:pStyle w:val="H2"/>
+      </w:pPr>
+      <w:r>
+        <w:lastRenderedPageBreak/>
+        <w:t xml:space="preserve">Мета </w:t>
+      </w:r>
+    </w:p>
+    <w:p>
+      <w:pPr>
         <w:pStyle w:val="P"/>
+      </w:pPr>
+    </w:p>
+    <w:p>
+      <w:pPr>
+        <w:pStyle w:val="P"/>
+      </w:pPr>
+      <w:r>
+        <w:t>О</w:t>
+      </w:r>
+      <w:r>
+        <w:t xml:space="preserve">знайомитися з можливостями пакетів статистичної обробки даних. </w:t>
+      </w:r>
+      <w:r>
+        <w:t>Н</w:t>
+      </w:r>
+      <w:r>
+        <w:t>авчитися використовувати пакети статистичної обробки даних для первинного аналізу даних</w:t>
+      </w:r>
+      <w:r>
+        <w:t>.</w:t>
+      </w:r>
+    </w:p>
+    <w:p>
+      <w:pPr>
+        <w:pStyle w:val="P"/>
+      </w:pPr>
+    </w:p>
+    <w:p>
+      <w:pPr>
+        <w:pStyle w:val="H2"/>
         <w:rPr>
           <w:lang w:val="en-US"/>
         </w:rPr>
       </w:pPr>
+      <w:r>
+        <w:t xml:space="preserve">Завдання </w:t>
+      </w:r>
+    </w:p>
+    <w:p>
+      <w:pPr>
+        <w:pStyle w:val="P"/>
+        <w:rPr>
+          <w:lang w:val="en-US"/>
+        </w:rPr>
+      </w:pPr>
+    </w:p>
+    <w:p>
+      <w:pPr>
+        <w:pStyle w:val="P"/>
+      </w:pPr>
+      <w:r>
+        <w:t>Дослідити можливості програмного пакету опрацювання даних Statgraphics та мови програмування R.</w:t>
+      </w:r>
+    </w:p>
+    <w:p>
+      <w:pPr>
+        <w:pStyle w:val="P"/>
+      </w:pPr>
+      <w:r>
+        <w:t xml:space="preserve">Ознайомитися із загальними положеннями теорії ймовірностей та статистичної обробки даних. </w:t>
+      </w:r>
+    </w:p>
+    <w:p>
+      <w:pPr>
+        <w:pStyle w:val="P"/>
+      </w:pPr>
+      <w:r>
+        <w:t xml:space="preserve">Згенерувати стовпець на основі наступної інформації: </w:t>
+      </w:r>
+      <w:r>
+        <w:rPr>
+          <w:rStyle w:val="CodeChar"/>
+        </w:rPr>
+        <w:t>N=Var*10, m=Var, s=Var/10</w:t>
+      </w:r>
+      <w:r>
+        <w:t xml:space="preserve">, де </w:t>
+      </w:r>
+      <w:r>
+        <w:rPr>
+          <w:rStyle w:val="CodeChar"/>
+        </w:rPr>
+        <w:t>Var</w:t>
+      </w:r>
+      <w:r>
+        <w:t xml:space="preserve"> - номер варіанта, </w:t>
+      </w:r>
+      <w:r>
+        <w:rPr>
+          <w:rStyle w:val="CodeChar"/>
+        </w:rPr>
+        <w:t>N</w:t>
+      </w:r>
+      <w:r>
+        <w:t xml:space="preserve"> - кількість дослідів, </w:t>
+      </w:r>
+      <w:r>
+        <w:rPr>
+          <w:rStyle w:val="CodeChar"/>
+        </w:rPr>
+        <w:t>m</w:t>
+      </w:r>
+      <w:r>
+        <w:t xml:space="preserve"> - математичне сподівання, </w:t>
+      </w:r>
+      <w:r>
+        <w:rPr>
+          <w:rStyle w:val="CodeChar"/>
+        </w:rPr>
+        <w:t>s</w:t>
+      </w:r>
+      <w:r>
+        <w:t xml:space="preserve"> - дисперсія. Для пакету Statgraphics використати функцію </w:t>
+      </w:r>
+      <w:r>
+        <w:rPr>
+          <w:rStyle w:val="CodeChar"/>
+        </w:rPr>
+        <w:t>Rnormal(N, m, s)</w:t>
+      </w:r>
+      <w:r>
+        <w:t>.</w:t>
+      </w:r>
+    </w:p>
+    <w:p>
+      <w:pPr>
+        <w:pStyle w:val="P"/>
+      </w:pPr>
+      <w:r>
+        <w:t xml:space="preserve">Зберегти отриману вибірку у форматі </w:t>
+      </w:r>
+      <w:r>
+        <w:rPr>
+          <w:rStyle w:val="CodeChar"/>
+        </w:rPr>
+        <w:t>*.txt</w:t>
+      </w:r>
+      <w:r>
+        <w:t>.</w:t>
+      </w:r>
+    </w:p>
+    <w:p>
+      <w:pPr>
+        <w:pStyle w:val="P"/>
+      </w:pPr>
+      <w:r>
+        <w:t>Побудувати гістограму, таблицю частот, отримати описові статистики ряду розподілу.</w:t>
+      </w:r>
+    </w:p>
+    <w:p>
+      <w:pPr>
+        <w:pStyle w:val="P"/>
+      </w:pPr>
+      <w:r>
+        <w:t xml:space="preserve">Зберегти результати аналізу у формати </w:t>
+      </w:r>
+      <w:r>
+        <w:rPr>
+          <w:rStyle w:val="CodeChar"/>
+        </w:rPr>
+        <w:t>*.rtf</w:t>
+      </w:r>
+      <w:r>
+        <w:t>.</w:t>
+      </w:r>
+    </w:p>
+    <w:p>
+      <w:pPr>
+        <w:pStyle w:val="P"/>
+      </w:pPr>
+      <w:r>
+        <w:t>Побудувати гістограму, таблицю частот, отримати описові статистики ряду розподілу з використанням внутрішніх функцій мови R або реалізувати функції мовою R самостійно.</w:t>
+      </w:r>
+    </w:p>
+    <w:p>
+      <w:pPr>
+        <w:pStyle w:val="P"/>
+      </w:pPr>
+      <w:r>
+        <w:t>Зробити висновок.</w:t>
+      </w:r>
+    </w:p>
+    <w:p>
+      <w:pPr>
+        <w:pStyle w:val="P"/>
+      </w:pPr>
+      <w:r>
+        <w:t>Оформити звіт.</w:t>
+      </w:r>
+    </w:p>
+    <w:p>
+      <w:pPr>
+        <w:pStyle w:val="P"/>
+      </w:pPr>
+      <w:r>
+        <w:t>Відповісти на контрольні питання.</w:t>
+      </w:r>
+    </w:p>
+    <w:p>
+      <w:pPr>
+        <w:pStyle w:val="P"/>
+        <w:rPr>
+          <w:lang w:val="en-US"/>
+        </w:rPr>
+      </w:pPr>
+    </w:p>
+    <w:p>
+      <w:pPr>
+        <w:pStyle w:val="H2"/>
+        <w:rPr>
+          <w:lang w:val="en-US"/>
+        </w:rPr>
+      </w:pPr>
+      <w:r>
+        <w:t>Змінні</w:t>
+      </w:r>
+    </w:p>
+    <w:p>
+      <w:pPr>
+        <w:pStyle w:val="P"/>
+        <w:rPr>
+          <w:lang w:val="en-US"/>
+        </w:rPr>
+      </w:pPr>
+    </w:p>
+    <w:p>
+      <w:pPr>
+        <w:pStyle w:val="P"/>
+      </w:pPr>
+      <w:r>
+        <w:rPr>
+          <w:lang w:val="en-US"/>
+        </w:rPr>
+        <w:lastRenderedPageBreak/>
+        <w:t xml:space="preserve">V </w:t>
+      </w:r>
+      <w:r>
+        <w:t>19</w:t>
+      </w:r>
+    </w:p>
+    <w:p>
+      <w:pPr>
+        <w:pStyle w:val="P"/>
+        <w:rPr>
+          <w:lang w:val="en-US"/>
+        </w:rPr>
+      </w:pPr>
+      <w:r>
+        <w:rPr>
+          <w:lang w:val="en-US"/>
+        </w:rPr>
+        <w:t>N 190</w:t>
+      </w:r>
+    </w:p>
+    <w:p>
+      <w:pPr>
+        <w:pStyle w:val="P"/>
+        <w:rPr>
+          <w:lang w:val="en-US"/>
+        </w:rPr>
+      </w:pPr>
+      <w:r>
+        <w:rPr>
+          <w:lang w:val="en-US"/>
+        </w:rPr>
+        <w:t>M 19</w:t>
+      </w:r>
+    </w:p>
+    <w:p>
+      <w:pPr>
+        <w:pStyle w:val="P"/>
+        <w:rPr>
+          <w:lang w:val="en-US"/>
+        </w:rPr>
+      </w:pPr>
+      <w:r>
+        <w:rPr>
+          <w:lang w:val="en-US"/>
+        </w:rPr>
+        <w:t>S 1.9</w:t>
+      </w:r>
+    </w:p>
+    <w:p>
+      <w:pPr>
+        <w:pStyle w:val="P"/>
+        <w:rPr>
+          <w:lang w:val="en-US"/>
+        </w:rPr>
+      </w:pPr>
+    </w:p>
+    <w:p>
+      <w:pPr>
+        <w:pStyle w:val="H2"/>
+      </w:pPr>
+      <w:r>
+        <w:t xml:space="preserve">Результати </w:t>
+      </w:r>
+    </w:p>
+    <w:p>
+      <w:pPr>
+        <w:pStyle w:val="H2"/>
+      </w:pPr>
+      <w:r>
+        <w:t xml:space="preserve">Висновки </w:t>
+      </w:r>
+    </w:p>
+    <w:p>
+      <w:pPr>
+        <w:pStyle w:val="H2"/>
+      </w:pPr>
+      <w:r>
+        <w:t xml:space="preserve">Питання  </w:t>
+      </w:r>
+    </w:p>
+    <w:p>
+      <w:pPr>
+        <w:pStyle w:val="H3"/>
+        <w:rPr>
+          <w:i/>
+          <w:iCs/>
+          <w:lang w:val="en-US"/>
+        </w:rPr>
+      </w:pPr>
+      <w:r>
+        <w:rPr>
+          <w:i/>
+          <w:iCs/>
+        </w:rPr>
+        <w:t xml:space="preserve">Робота з даними у системі </w:t>
+      </w:r>
+      <w:r>
+        <w:rPr>
+          <w:i/>
+          <w:iCs/>
+          <w:lang w:val="en-US"/>
+        </w:rPr>
+        <w:t>Statgraphics</w:t>
+      </w:r>
+    </w:p>
+    <w:p>
+      <w:pPr>
+        <w:pStyle w:val="H3"/>
+        <w:rPr>
+          <w:i/>
+          <w:iCs/>
+        </w:rPr>
+      </w:pPr>
+      <w:r>
+        <w:rPr>
+          <w:i/>
+          <w:iCs/>
+        </w:rPr>
+        <w:t xml:space="preserve">Призначення і використання різних типів вікон </w:t>
+      </w:r>
+    </w:p>
+    <w:p>
+      <w:pPr>
+        <w:pStyle w:val="H3"/>
+        <w:rPr>
+          <w:i/>
+          <w:iCs/>
+        </w:rPr>
+      </w:pPr>
+      <w:r>
+        <w:rPr>
+          <w:i/>
+          <w:iCs/>
+        </w:rPr>
+        <w:t xml:space="preserve">Загальні й унікальні властивості </w:t>
+      </w:r>
+      <w:r>
+        <w:rPr>
+          <w:i/>
+          <w:iCs/>
+        </w:rPr>
+        <w:t>Statgraphics</w:t>
+      </w:r>
+    </w:p>
+    <w:p>
+      <w:pPr>
+        <w:pStyle w:val="H3"/>
+        <w:rPr>
+          <w:i/>
+          <w:iCs/>
+        </w:rPr>
+      </w:pPr>
+      <w:r>
+        <w:rPr>
+          <w:i/>
+          <w:iCs/>
+        </w:rPr>
+        <w:t xml:space="preserve">Базова система статистичних процедур пакету </w:t>
+      </w:r>
+      <w:r>
+        <w:rPr>
+          <w:i/>
+          <w:iCs/>
+        </w:rPr>
+        <w:t>Statgraphics</w:t>
+      </w:r>
+    </w:p>
+    <w:p>
+      <w:pPr>
+        <w:pStyle w:val="H3"/>
+        <w:rPr>
+          <w:i/>
+          <w:iCs/>
+        </w:rPr>
+      </w:pPr>
+      <w:r>
+        <w:rPr>
+          <w:i/>
+          <w:iCs/>
+        </w:rPr>
+        <w:t xml:space="preserve">Основні характеристики розподілу ймовірностей. Записати аналітичні вирази </w:t>
+      </w:r>
+    </w:p>
+    <w:p>
+      <w:pPr>
+        <w:pStyle w:val="H3"/>
+        <w:rPr>
+          <w:i/>
+          <w:iCs/>
+        </w:rPr>
+      </w:pPr>
+      <w:r>
+        <w:rPr>
+          <w:i/>
+          <w:iCs/>
+        </w:rPr>
+        <w:t>Що таке квантіль, мода, медіана?</w:t>
+      </w:r>
+    </w:p>
+    <w:p>
+      <w:pPr>
+        <w:pStyle w:val="H3"/>
+        <w:rPr>
+          <w:i/>
+          <w:iCs/>
+          <w:lang w:val="en-US"/>
+        </w:rPr>
+      </w:pPr>
+      <w:r>
+        <w:rPr>
+          <w:i/>
+          <w:iCs/>
+        </w:rPr>
+        <w:t>Як визначити знак коефіцієнта ексцесу з вигляду графіка щільності ймовірності?</w:t>
+      </w:r>
+    </w:p>
+    <w:p>
+      <w:pPr>
+        <w:pStyle w:val="H3"/>
+        <w:rPr>
+          <w:i/>
+          <w:iCs/>
+        </w:rPr>
+      </w:pPr>
+      <w:r>
+        <w:rPr>
+          <w:i/>
+          <w:iCs/>
+        </w:rPr>
+        <w:t xml:space="preserve">Що таке ряди розподілу? </w:t>
+      </w:r>
+    </w:p>
+    <w:p>
+      <w:pPr>
+        <w:pStyle w:val="H3"/>
+        <w:rPr>
+          <w:i/>
+          <w:iCs/>
+        </w:rPr>
+      </w:pPr>
+      <w:r>
+        <w:rPr>
+          <w:i/>
+          <w:iCs/>
+        </w:rPr>
+        <w:t>Які характеристики розподілу ви знаєте?</w:t>
+      </w:r>
+    </w:p>
+    <w:p>
+      <w:pPr>
+        <w:pStyle w:val="H3"/>
+        <w:rPr>
+          <w:i/>
+          <w:iCs/>
+        </w:rPr>
+      </w:pPr>
+      <w:r>
+        <w:rPr>
+          <w:i/>
+          <w:iCs/>
+        </w:rPr>
+        <w:t xml:space="preserve">Як будується гістограма? </w:t>
+      </w:r>
+    </w:p>
+    <w:p>
+      <w:pPr>
+        <w:pStyle w:val="H3"/>
+        <w:rPr>
+          <w:i/>
+          <w:iCs/>
+        </w:rPr>
+      </w:pPr>
+      <w:r>
+        <w:rPr>
+          <w:i/>
+          <w:iCs/>
+        </w:rPr>
+        <w:t xml:space="preserve">Що таке таблиця частот? </w:t>
+      </w:r>
+    </w:p>
+    <w:p>
+      <w:pPr>
+        <w:pStyle w:val="H3"/>
+        <w:rPr>
+          <w:i/>
+          <w:iCs/>
+        </w:rPr>
+      </w:pPr>
+      <w:r>
+        <w:rPr>
+          <w:i/>
+          <w:iCs/>
+        </w:rPr>
+        <w:t xml:space="preserve">На що впливає ширина інтервалу? </w:t>
+      </w:r>
     </w:p>
     <w:sectPr>
       <w:pgSz w:w="11906" w:h="16838"/>
@@ -965,7 +1520,6 @@
   <w:style w:type="character" w:default="1" w:styleId="DefaultParagraphFont">
     <w:name w:val="Default Paragraph Font"/>
     <w:uiPriority w:val="1"/>
-    <w:semiHidden/>
     <w:unhideWhenUsed/>
   </w:style>
   <w:style w:type="table" w:default="1" w:styleId="TableNormal">

</xml_diff>

<commit_message>
feat: JESUS thank YOU LORD JESUS for helping with EM1
</commit_message>
<xml_diff>
--- a/31EM/l1/КНТ-122_Онищенко_Варіант-19_ПР1.docx
+++ b/31EM/l1/КНТ-122_Онищенко_Варіант-19_ПР1.docx
@@ -395,6 +395,12 @@
     </w:p>
     <w:sdt>
       <w:sdtPr>
+        <w:rPr>
+          <w:rFonts w:ascii="Times New Roman" w:eastAsia="Times New Roman" w:hAnsi="Times New Roman" w:cs="Times New Roman"/>
+          <w:color w:val="auto"/>
+          <w:sz w:val="24"/>
+          <w:szCs w:val="24"/>
+        </w:rPr>
         <w:id w:val="1631671132"/>
         <w:docPartObj>
           <w:docPartGallery w:val="Table of Contents"/>
@@ -403,29 +409,276 @@
       </w:sdtPr>
       <w:sdtEndPr>
         <w:rPr>
-          <w:rFonts w:ascii="Times New Roman" w:eastAsia="Times New Roman" w:hAnsi="Times New Roman" w:cs="Times New Roman"/>
           <w:b/>
           <w:bCs/>
           <w:noProof/>
-          <w:color w:val="auto"/>
-          <w:sz w:val="20"/>
-          <w:szCs w:val="20"/>
         </w:rPr>
       </w:sdtEndPr>
       <w:sdtContent>
         <w:p>
           <w:pPr>
-            <w:pStyle w:val="TOCHeading"/>
+            <w:pStyle w:val="a3"/>
             <w:rPr>
               <w:rFonts w:ascii="Times New Roman" w:hAnsi="Times New Roman" w:cs="Times New Roman"/>
-              <w:sz w:val="20"/>
-              <w:szCs w:val="20"/>
+              <w:sz w:val="24"/>
+              <w:szCs w:val="24"/>
             </w:rPr>
           </w:pPr>
         </w:p>
         <w:p>
           <w:pPr>
-            <w:pStyle w:val="TOC2"/>
+            <w:pStyle w:val="21"/>
+            <w:rPr>
+              <w:kern w:val="2"/>
+              <w:sz w:val="24"/>
+              <w:szCs w:val="24"/>
+              <w14:ligatures w14:val="standardContextual"/>
+            </w:rPr>
+          </w:pPr>
+          <w:r>
+            <w:rPr>
+              <w:noProof w:val="0"/>
+              <w:sz w:val="24"/>
+              <w:szCs w:val="24"/>
+            </w:rPr>
+            <w:fldChar w:fldCharType="begin"/>
+          </w:r>
+          <w:r>
+            <w:rPr>
+              <w:sz w:val="24"/>
+              <w:szCs w:val="24"/>
+            </w:rPr>
+            <w:instrText xml:space="preserve"> TOC \o "1-3" \h \z \u </w:instrText>
+          </w:r>
+          <w:r>
+            <w:rPr>
+              <w:noProof w:val="0"/>
+              <w:sz w:val="24"/>
+              <w:szCs w:val="24"/>
+            </w:rPr>
+            <w:fldChar w:fldCharType="separate"/>
+          </w:r>
+          <w:hyperlink w:anchor="_Toc178232017" w:history="1">
+            <w:r>
+              <w:rPr>
+                <w:rStyle w:val="a4"/>
+                <w:sz w:val="24"/>
+                <w:szCs w:val="24"/>
+              </w:rPr>
+              <w:t>Мета</w:t>
+            </w:r>
+            <w:r>
+              <w:rPr>
+                <w:webHidden/>
+                <w:sz w:val="24"/>
+                <w:szCs w:val="24"/>
+              </w:rPr>
+              <w:tab/>
+            </w:r>
+            <w:r>
+              <w:rPr>
+                <w:webHidden/>
+                <w:sz w:val="24"/>
+                <w:szCs w:val="24"/>
+              </w:rPr>
+              <w:fldChar w:fldCharType="begin"/>
+            </w:r>
+            <w:r>
+              <w:rPr>
+                <w:webHidden/>
+                <w:sz w:val="24"/>
+                <w:szCs w:val="24"/>
+              </w:rPr>
+              <w:instrText xml:space="preserve"> PAGEREF _Toc178232017 \h </w:instrText>
+            </w:r>
+            <w:r>
+              <w:rPr>
+                <w:webHidden/>
+                <w:sz w:val="24"/>
+                <w:szCs w:val="24"/>
+              </w:rPr>
+            </w:r>
+            <w:r>
+              <w:rPr>
+                <w:webHidden/>
+                <w:sz w:val="24"/>
+                <w:szCs w:val="24"/>
+              </w:rPr>
+              <w:fldChar w:fldCharType="separate"/>
+            </w:r>
+            <w:r>
+              <w:rPr>
+                <w:webHidden/>
+                <w:sz w:val="24"/>
+                <w:szCs w:val="24"/>
+              </w:rPr>
+              <w:t>3</w:t>
+            </w:r>
+            <w:r>
+              <w:rPr>
+                <w:webHidden/>
+                <w:sz w:val="24"/>
+                <w:szCs w:val="24"/>
+              </w:rPr>
+              <w:fldChar w:fldCharType="end"/>
+            </w:r>
+          </w:hyperlink>
+        </w:p>
+        <w:p>
+          <w:pPr>
+            <w:pStyle w:val="21"/>
+            <w:rPr>
+              <w:kern w:val="2"/>
+              <w:sz w:val="24"/>
+              <w:szCs w:val="24"/>
+              <w14:ligatures w14:val="standardContextual"/>
+            </w:rPr>
+          </w:pPr>
+          <w:hyperlink w:anchor="_Toc178232018" w:history="1">
+            <w:r>
+              <w:rPr>
+                <w:rStyle w:val="a4"/>
+                <w:sz w:val="24"/>
+                <w:szCs w:val="24"/>
+              </w:rPr>
+              <w:t>Завдання</w:t>
+            </w:r>
+            <w:r>
+              <w:rPr>
+                <w:webHidden/>
+                <w:sz w:val="24"/>
+                <w:szCs w:val="24"/>
+              </w:rPr>
+              <w:tab/>
+            </w:r>
+            <w:r>
+              <w:rPr>
+                <w:webHidden/>
+                <w:sz w:val="24"/>
+                <w:szCs w:val="24"/>
+              </w:rPr>
+              <w:fldChar w:fldCharType="begin"/>
+            </w:r>
+            <w:r>
+              <w:rPr>
+                <w:webHidden/>
+                <w:sz w:val="24"/>
+                <w:szCs w:val="24"/>
+              </w:rPr>
+              <w:instrText xml:space="preserve"> PAGEREF _Toc178232018 \h </w:instrText>
+            </w:r>
+            <w:r>
+              <w:rPr>
+                <w:webHidden/>
+                <w:sz w:val="24"/>
+                <w:szCs w:val="24"/>
+              </w:rPr>
+            </w:r>
+            <w:r>
+              <w:rPr>
+                <w:webHidden/>
+                <w:sz w:val="24"/>
+                <w:szCs w:val="24"/>
+              </w:rPr>
+              <w:fldChar w:fldCharType="separate"/>
+            </w:r>
+            <w:r>
+              <w:rPr>
+                <w:webHidden/>
+                <w:sz w:val="24"/>
+                <w:szCs w:val="24"/>
+              </w:rPr>
+              <w:t>3</w:t>
+            </w:r>
+            <w:r>
+              <w:rPr>
+                <w:webHidden/>
+                <w:sz w:val="24"/>
+                <w:szCs w:val="24"/>
+              </w:rPr>
+              <w:fldChar w:fldCharType="end"/>
+            </w:r>
+          </w:hyperlink>
+        </w:p>
+        <w:p>
+          <w:pPr>
+            <w:pStyle w:val="21"/>
+            <w:rPr>
+              <w:kern w:val="2"/>
+              <w:sz w:val="24"/>
+              <w:szCs w:val="24"/>
+              <w14:ligatures w14:val="standardContextual"/>
+            </w:rPr>
+          </w:pPr>
+          <w:hyperlink w:anchor="_Toc178232019" w:history="1">
+            <w:r>
+              <w:rPr>
+                <w:rStyle w:val="a4"/>
+                <w:sz w:val="24"/>
+                <w:szCs w:val="24"/>
+              </w:rPr>
+              <w:t>Результати</w:t>
+            </w:r>
+            <w:r>
+              <w:rPr>
+                <w:webHidden/>
+                <w:sz w:val="24"/>
+                <w:szCs w:val="24"/>
+              </w:rPr>
+              <w:tab/>
+            </w:r>
+            <w:r>
+              <w:rPr>
+                <w:webHidden/>
+                <w:sz w:val="24"/>
+                <w:szCs w:val="24"/>
+              </w:rPr>
+              <w:fldChar w:fldCharType="begin"/>
+            </w:r>
+            <w:r>
+              <w:rPr>
+                <w:webHidden/>
+                <w:sz w:val="24"/>
+                <w:szCs w:val="24"/>
+              </w:rPr>
+              <w:instrText xml:space="preserve"> PAGEREF _Toc178232019 \h </w:instrText>
+            </w:r>
+            <w:r>
+              <w:rPr>
+                <w:webHidden/>
+                <w:sz w:val="24"/>
+                <w:szCs w:val="24"/>
+              </w:rPr>
+            </w:r>
+            <w:r>
+              <w:rPr>
+                <w:webHidden/>
+                <w:sz w:val="24"/>
+                <w:szCs w:val="24"/>
+              </w:rPr>
+              <w:fldChar w:fldCharType="separate"/>
+            </w:r>
+            <w:r>
+              <w:rPr>
+                <w:webHidden/>
+                <w:sz w:val="24"/>
+                <w:szCs w:val="24"/>
+              </w:rPr>
+              <w:t>4</w:t>
+            </w:r>
+            <w:r>
+              <w:rPr>
+                <w:webHidden/>
+                <w:sz w:val="24"/>
+                <w:szCs w:val="24"/>
+              </w:rPr>
+              <w:fldChar w:fldCharType="end"/>
+            </w:r>
+          </w:hyperlink>
+        </w:p>
+        <w:p>
+          <w:pPr>
+            <w:pStyle w:val="31"/>
             <w:tabs>
               <w:tab w:val="right" w:leader="dot" w:pos="9016"/>
             </w:tabs>
@@ -433,53 +686,31 @@
               <w:rFonts w:ascii="Times New Roman" w:hAnsi="Times New Roman"/>
               <w:noProof/>
               <w:kern w:val="2"/>
-              <w:sz w:val="20"/>
-              <w:szCs w:val="20"/>
+              <w:sz w:val="24"/>
+              <w:szCs w:val="24"/>
               <w14:ligatures w14:val="standardContextual"/>
             </w:rPr>
           </w:pPr>
-          <w:r>
-            <w:rPr>
-              <w:rFonts w:ascii="Times New Roman" w:hAnsi="Times New Roman"/>
-              <w:sz w:val="20"/>
-              <w:szCs w:val="20"/>
-            </w:rPr>
-            <w:fldChar w:fldCharType="begin"/>
-          </w:r>
-          <w:r>
-            <w:rPr>
-              <w:rFonts w:ascii="Times New Roman" w:hAnsi="Times New Roman"/>
-              <w:sz w:val="20"/>
-              <w:szCs w:val="20"/>
-            </w:rPr>
-            <w:instrText xml:space="preserve"> TOC \o "1-3" \h \z \u </w:instrText>
-          </w:r>
-          <w:r>
-            <w:rPr>
-              <w:rFonts w:ascii="Times New Roman" w:hAnsi="Times New Roman"/>
-              <w:sz w:val="20"/>
-              <w:szCs w:val="20"/>
-            </w:rPr>
-            <w:fldChar w:fldCharType="separate"/>
-          </w:r>
-          <w:hyperlink w:anchor="_Toc178004505" w:history="1">
-            <w:r>
-              <w:rPr>
-                <w:rStyle w:val="Hyperlink"/>
-                <w:rFonts w:ascii="Times New Roman" w:hAnsi="Times New Roman"/>
-                <w:noProof/>
-                <w:sz w:val="20"/>
-                <w:szCs w:val="20"/>
-              </w:rPr>
-              <w:t>Мета</w:t>
-            </w:r>
-            <w:r>
-              <w:rPr>
-                <w:rFonts w:ascii="Times New Roman" w:hAnsi="Times New Roman"/>
-                <w:noProof/>
-                <w:webHidden/>
-                <w:sz w:val="20"/>
-                <w:szCs w:val="20"/>
+          <w:hyperlink w:anchor="_Toc178232020" w:history="1">
+            <w:r>
+              <w:rPr>
+                <w:rStyle w:val="a4"/>
+                <w:rFonts w:ascii="Times New Roman" w:hAnsi="Times New Roman"/>
+                <w:i/>
+                <w:iCs/>
+                <w:noProof/>
+                <w:sz w:val="24"/>
+                <w:szCs w:val="24"/>
+              </w:rPr>
+              <w:t>Файли</w:t>
+            </w:r>
+            <w:r>
+              <w:rPr>
+                <w:rFonts w:ascii="Times New Roman" w:hAnsi="Times New Roman"/>
+                <w:noProof/>
+                <w:webHidden/>
+                <w:sz w:val="24"/>
+                <w:szCs w:val="24"/>
               </w:rPr>
               <w:tab/>
             </w:r>
@@ -488,8 +719,8 @@
                 <w:rFonts w:ascii="Times New Roman" w:hAnsi="Times New Roman"/>
                 <w:noProof/>
                 <w:webHidden/>
-                <w:sz w:val="20"/>
-                <w:szCs w:val="20"/>
+                <w:sz w:val="24"/>
+                <w:szCs w:val="24"/>
               </w:rPr>
               <w:fldChar w:fldCharType="begin"/>
             </w:r>
@@ -498,27 +729,27 @@
                 <w:rFonts w:ascii="Times New Roman" w:hAnsi="Times New Roman"/>
                 <w:noProof/>
                 <w:webHidden/>
-                <w:sz w:val="20"/>
-                <w:szCs w:val="20"/>
-              </w:rPr>
-              <w:instrText xml:space="preserve"> PAGEREF _Toc178004505 \h </w:instrText>
-            </w:r>
-            <w:r>
-              <w:rPr>
-                <w:rFonts w:ascii="Times New Roman" w:hAnsi="Times New Roman"/>
-                <w:noProof/>
-                <w:webHidden/>
-                <w:sz w:val="20"/>
-                <w:szCs w:val="20"/>
-              </w:rPr>
-            </w:r>
-            <w:r>
-              <w:rPr>
-                <w:rFonts w:ascii="Times New Roman" w:hAnsi="Times New Roman"/>
-                <w:noProof/>
-                <w:webHidden/>
-                <w:sz w:val="20"/>
-                <w:szCs w:val="20"/>
+                <w:sz w:val="24"/>
+                <w:szCs w:val="24"/>
+              </w:rPr>
+              <w:instrText xml:space="preserve"> PAGEREF _Toc178232020 \h </w:instrText>
+            </w:r>
+            <w:r>
+              <w:rPr>
+                <w:rFonts w:ascii="Times New Roman" w:hAnsi="Times New Roman"/>
+                <w:noProof/>
+                <w:webHidden/>
+                <w:sz w:val="24"/>
+                <w:szCs w:val="24"/>
+              </w:rPr>
+            </w:r>
+            <w:r>
+              <w:rPr>
+                <w:rFonts w:ascii="Times New Roman" w:hAnsi="Times New Roman"/>
+                <w:noProof/>
+                <w:webHidden/>
+                <w:sz w:val="24"/>
+                <w:szCs w:val="24"/>
               </w:rPr>
               <w:fldChar w:fldCharType="separate"/>
             </w:r>
@@ -527,18 +758,18 @@
                 <w:rFonts w:ascii="Times New Roman" w:hAnsi="Times New Roman"/>
                 <w:noProof/>
                 <w:webHidden/>
-                <w:sz w:val="20"/>
-                <w:szCs w:val="20"/>
-              </w:rPr>
-              <w:t>3</w:t>
-            </w:r>
-            <w:r>
-              <w:rPr>
-                <w:rFonts w:ascii="Times New Roman" w:hAnsi="Times New Roman"/>
-                <w:noProof/>
-                <w:webHidden/>
-                <w:sz w:val="20"/>
-                <w:szCs w:val="20"/>
+                <w:sz w:val="24"/>
+                <w:szCs w:val="24"/>
+              </w:rPr>
+              <w:t>4</w:t>
+            </w:r>
+            <w:r>
+              <w:rPr>
+                <w:rFonts w:ascii="Times New Roman" w:hAnsi="Times New Roman"/>
+                <w:noProof/>
+                <w:webHidden/>
+                <w:sz w:val="24"/>
+                <w:szCs w:val="24"/>
               </w:rPr>
               <w:fldChar w:fldCharType="end"/>
             </w:r>
@@ -546,7 +777,7 @@
         </w:p>
         <w:p>
           <w:pPr>
-            <w:pStyle w:val="TOC2"/>
+            <w:pStyle w:val="31"/>
             <w:tabs>
               <w:tab w:val="right" w:leader="dot" w:pos="9016"/>
             </w:tabs>
@@ -554,29 +785,31 @@
               <w:rFonts w:ascii="Times New Roman" w:hAnsi="Times New Roman"/>
               <w:noProof/>
               <w:kern w:val="2"/>
-              <w:sz w:val="20"/>
-              <w:szCs w:val="20"/>
+              <w:sz w:val="24"/>
+              <w:szCs w:val="24"/>
               <w14:ligatures w14:val="standardContextual"/>
             </w:rPr>
           </w:pPr>
-          <w:hyperlink w:anchor="_Toc178004506" w:history="1">
-            <w:r>
-              <w:rPr>
-                <w:rStyle w:val="Hyperlink"/>
-                <w:rFonts w:ascii="Times New Roman" w:hAnsi="Times New Roman"/>
-                <w:noProof/>
-                <w:sz w:val="20"/>
-                <w:szCs w:val="20"/>
-              </w:rPr>
-              <w:t>Завдання</w:t>
-            </w:r>
-            <w:r>
-              <w:rPr>
-                <w:rFonts w:ascii="Times New Roman" w:hAnsi="Times New Roman"/>
-                <w:noProof/>
-                <w:webHidden/>
-                <w:sz w:val="20"/>
-                <w:szCs w:val="20"/>
+          <w:hyperlink w:anchor="_Toc178232021" w:history="1">
+            <w:r>
+              <w:rPr>
+                <w:rStyle w:val="a4"/>
+                <w:rFonts w:ascii="Times New Roman" w:hAnsi="Times New Roman"/>
+                <w:i/>
+                <w:iCs/>
+                <w:noProof/>
+                <w:sz w:val="24"/>
+                <w:szCs w:val="24"/>
+              </w:rPr>
+              <w:t>Код</w:t>
+            </w:r>
+            <w:r>
+              <w:rPr>
+                <w:rFonts w:ascii="Times New Roman" w:hAnsi="Times New Roman"/>
+                <w:noProof/>
+                <w:webHidden/>
+                <w:sz w:val="24"/>
+                <w:szCs w:val="24"/>
               </w:rPr>
               <w:tab/>
             </w:r>
@@ -585,8 +818,8 @@
                 <w:rFonts w:ascii="Times New Roman" w:hAnsi="Times New Roman"/>
                 <w:noProof/>
                 <w:webHidden/>
-                <w:sz w:val="20"/>
-                <w:szCs w:val="20"/>
+                <w:sz w:val="24"/>
+                <w:szCs w:val="24"/>
               </w:rPr>
               <w:fldChar w:fldCharType="begin"/>
             </w:r>
@@ -595,27 +828,27 @@
                 <w:rFonts w:ascii="Times New Roman" w:hAnsi="Times New Roman"/>
                 <w:noProof/>
                 <w:webHidden/>
-                <w:sz w:val="20"/>
-                <w:szCs w:val="20"/>
-              </w:rPr>
-              <w:instrText xml:space="preserve"> PAGEREF _Toc178004506 \h </w:instrText>
-            </w:r>
-            <w:r>
-              <w:rPr>
-                <w:rFonts w:ascii="Times New Roman" w:hAnsi="Times New Roman"/>
-                <w:noProof/>
-                <w:webHidden/>
-                <w:sz w:val="20"/>
-                <w:szCs w:val="20"/>
-              </w:rPr>
-            </w:r>
-            <w:r>
-              <w:rPr>
-                <w:rFonts w:ascii="Times New Roman" w:hAnsi="Times New Roman"/>
-                <w:noProof/>
-                <w:webHidden/>
-                <w:sz w:val="20"/>
-                <w:szCs w:val="20"/>
+                <w:sz w:val="24"/>
+                <w:szCs w:val="24"/>
+              </w:rPr>
+              <w:instrText xml:space="preserve"> PAGEREF _Toc178232021 \h </w:instrText>
+            </w:r>
+            <w:r>
+              <w:rPr>
+                <w:rFonts w:ascii="Times New Roman" w:hAnsi="Times New Roman"/>
+                <w:noProof/>
+                <w:webHidden/>
+                <w:sz w:val="24"/>
+                <w:szCs w:val="24"/>
+              </w:rPr>
+            </w:r>
+            <w:r>
+              <w:rPr>
+                <w:rFonts w:ascii="Times New Roman" w:hAnsi="Times New Roman"/>
+                <w:noProof/>
+                <w:webHidden/>
+                <w:sz w:val="24"/>
+                <w:szCs w:val="24"/>
               </w:rPr>
               <w:fldChar w:fldCharType="separate"/>
             </w:r>
@@ -624,18 +857,18 @@
                 <w:rFonts w:ascii="Times New Roman" w:hAnsi="Times New Roman"/>
                 <w:noProof/>
                 <w:webHidden/>
-                <w:sz w:val="20"/>
-                <w:szCs w:val="20"/>
-              </w:rPr>
-              <w:t>3</w:t>
-            </w:r>
-            <w:r>
-              <w:rPr>
-                <w:rFonts w:ascii="Times New Roman" w:hAnsi="Times New Roman"/>
-                <w:noProof/>
-                <w:webHidden/>
-                <w:sz w:val="20"/>
-                <w:szCs w:val="20"/>
+                <w:sz w:val="24"/>
+                <w:szCs w:val="24"/>
+              </w:rPr>
+              <w:t>9</w:t>
+            </w:r>
+            <w:r>
+              <w:rPr>
+                <w:rFonts w:ascii="Times New Roman" w:hAnsi="Times New Roman"/>
+                <w:noProof/>
+                <w:webHidden/>
+                <w:sz w:val="24"/>
+                <w:szCs w:val="24"/>
               </w:rPr>
               <w:fldChar w:fldCharType="end"/>
             </w:r>
@@ -643,7 +876,159 @@
         </w:p>
         <w:p>
           <w:pPr>
-            <w:pStyle w:val="TOC2"/>
+            <w:pStyle w:val="21"/>
+            <w:rPr>
+              <w:kern w:val="2"/>
+              <w:sz w:val="24"/>
+              <w:szCs w:val="24"/>
+              <w14:ligatures w14:val="standardContextual"/>
+            </w:rPr>
+          </w:pPr>
+          <w:hyperlink w:anchor="_Toc178232022" w:history="1">
+            <w:r>
+              <w:rPr>
+                <w:rStyle w:val="a4"/>
+                <w:sz w:val="24"/>
+                <w:szCs w:val="24"/>
+              </w:rPr>
+              <w:t>Висновки</w:t>
+            </w:r>
+            <w:r>
+              <w:rPr>
+                <w:webHidden/>
+                <w:sz w:val="24"/>
+                <w:szCs w:val="24"/>
+              </w:rPr>
+              <w:tab/>
+            </w:r>
+            <w:r>
+              <w:rPr>
+                <w:webHidden/>
+                <w:sz w:val="24"/>
+                <w:szCs w:val="24"/>
+              </w:rPr>
+              <w:fldChar w:fldCharType="begin"/>
+            </w:r>
+            <w:r>
+              <w:rPr>
+                <w:webHidden/>
+                <w:sz w:val="24"/>
+                <w:szCs w:val="24"/>
+              </w:rPr>
+              <w:instrText xml:space="preserve"> PAGEREF _Toc178232022 \h </w:instrText>
+            </w:r>
+            <w:r>
+              <w:rPr>
+                <w:webHidden/>
+                <w:sz w:val="24"/>
+                <w:szCs w:val="24"/>
+              </w:rPr>
+            </w:r>
+            <w:r>
+              <w:rPr>
+                <w:webHidden/>
+                <w:sz w:val="24"/>
+                <w:szCs w:val="24"/>
+              </w:rPr>
+              <w:fldChar w:fldCharType="separate"/>
+            </w:r>
+            <w:r>
+              <w:rPr>
+                <w:webHidden/>
+                <w:sz w:val="24"/>
+                <w:szCs w:val="24"/>
+              </w:rPr>
+              <w:t>10</w:t>
+            </w:r>
+            <w:r>
+              <w:rPr>
+                <w:webHidden/>
+                <w:sz w:val="24"/>
+                <w:szCs w:val="24"/>
+              </w:rPr>
+              <w:fldChar w:fldCharType="end"/>
+            </w:r>
+          </w:hyperlink>
+        </w:p>
+        <w:p>
+          <w:pPr>
+            <w:pStyle w:val="21"/>
+            <w:rPr>
+              <w:kern w:val="2"/>
+              <w:sz w:val="24"/>
+              <w:szCs w:val="24"/>
+              <w14:ligatures w14:val="standardContextual"/>
+            </w:rPr>
+          </w:pPr>
+          <w:hyperlink w:anchor="_Toc178232023" w:history="1">
+            <w:r>
+              <w:rPr>
+                <w:rStyle w:val="a4"/>
+                <w:sz w:val="24"/>
+                <w:szCs w:val="24"/>
+              </w:rPr>
+              <w:t>Питання</w:t>
+            </w:r>
+            <w:r>
+              <w:rPr>
+                <w:webHidden/>
+                <w:sz w:val="24"/>
+                <w:szCs w:val="24"/>
+              </w:rPr>
+              <w:tab/>
+            </w:r>
+            <w:r>
+              <w:rPr>
+                <w:webHidden/>
+                <w:sz w:val="24"/>
+                <w:szCs w:val="24"/>
+              </w:rPr>
+              <w:fldChar w:fldCharType="begin"/>
+            </w:r>
+            <w:r>
+              <w:rPr>
+                <w:webHidden/>
+                <w:sz w:val="24"/>
+                <w:szCs w:val="24"/>
+              </w:rPr>
+              <w:instrText xml:space="preserve"> PAGEREF _Toc178232023 \h </w:instrText>
+            </w:r>
+            <w:r>
+              <w:rPr>
+                <w:webHidden/>
+                <w:sz w:val="24"/>
+                <w:szCs w:val="24"/>
+              </w:rPr>
+            </w:r>
+            <w:r>
+              <w:rPr>
+                <w:webHidden/>
+                <w:sz w:val="24"/>
+                <w:szCs w:val="24"/>
+              </w:rPr>
+              <w:fldChar w:fldCharType="separate"/>
+            </w:r>
+            <w:r>
+              <w:rPr>
+                <w:webHidden/>
+                <w:sz w:val="24"/>
+                <w:szCs w:val="24"/>
+              </w:rPr>
+              <w:t>10</w:t>
+            </w:r>
+            <w:r>
+              <w:rPr>
+                <w:webHidden/>
+                <w:sz w:val="24"/>
+                <w:szCs w:val="24"/>
+              </w:rPr>
+              <w:fldChar w:fldCharType="end"/>
+            </w:r>
+          </w:hyperlink>
+        </w:p>
+        <w:p>
+          <w:pPr>
+            <w:pStyle w:val="31"/>
             <w:tabs>
               <w:tab w:val="right" w:leader="dot" w:pos="9016"/>
             </w:tabs>
@@ -651,29 +1036,44 @@
               <w:rFonts w:ascii="Times New Roman" w:hAnsi="Times New Roman"/>
               <w:noProof/>
               <w:kern w:val="2"/>
-              <w:sz w:val="20"/>
-              <w:szCs w:val="20"/>
+              <w:sz w:val="24"/>
+              <w:szCs w:val="24"/>
               <w14:ligatures w14:val="standardContextual"/>
             </w:rPr>
           </w:pPr>
-          <w:hyperlink w:anchor="_Toc178004507" w:history="1">
-            <w:r>
-              <w:rPr>
-                <w:rStyle w:val="Hyperlink"/>
-                <w:rFonts w:ascii="Times New Roman" w:hAnsi="Times New Roman"/>
-                <w:noProof/>
-                <w:sz w:val="20"/>
-                <w:szCs w:val="20"/>
-              </w:rPr>
-              <w:t>Змінні</w:t>
-            </w:r>
-            <w:r>
-              <w:rPr>
-                <w:rFonts w:ascii="Times New Roman" w:hAnsi="Times New Roman"/>
-                <w:noProof/>
-                <w:webHidden/>
-                <w:sz w:val="20"/>
-                <w:szCs w:val="20"/>
+          <w:hyperlink w:anchor="_Toc178232024" w:history="1">
+            <w:r>
+              <w:rPr>
+                <w:rStyle w:val="a4"/>
+                <w:rFonts w:ascii="Times New Roman" w:hAnsi="Times New Roman"/>
+                <w:i/>
+                <w:iCs/>
+                <w:noProof/>
+                <w:sz w:val="24"/>
+                <w:szCs w:val="24"/>
+              </w:rPr>
+              <w:t xml:space="preserve">Робота з даними у </w:t>
+            </w:r>
+            <w:r>
+              <w:rPr>
+                <w:rStyle w:val="a4"/>
+                <w:rFonts w:ascii="Times New Roman" w:hAnsi="Times New Roman"/>
+                <w:i/>
+                <w:iCs/>
+                <w:noProof/>
+                <w:sz w:val="24"/>
+                <w:szCs w:val="24"/>
+                <w:lang w:val="en-US"/>
+              </w:rPr>
+              <w:t>Statgraphics</w:t>
+            </w:r>
+            <w:r>
+              <w:rPr>
+                <w:rFonts w:ascii="Times New Roman" w:hAnsi="Times New Roman"/>
+                <w:noProof/>
+                <w:webHidden/>
+                <w:sz w:val="24"/>
+                <w:szCs w:val="24"/>
               </w:rPr>
               <w:tab/>
             </w:r>
@@ -682,8 +1082,8 @@
                 <w:rFonts w:ascii="Times New Roman" w:hAnsi="Times New Roman"/>
                 <w:noProof/>
                 <w:webHidden/>
-                <w:sz w:val="20"/>
-                <w:szCs w:val="20"/>
+                <w:sz w:val="24"/>
+                <w:szCs w:val="24"/>
               </w:rPr>
               <w:fldChar w:fldCharType="begin"/>
             </w:r>
@@ -692,27 +1092,27 @@
                 <w:rFonts w:ascii="Times New Roman" w:hAnsi="Times New Roman"/>
                 <w:noProof/>
                 <w:webHidden/>
-                <w:sz w:val="20"/>
-                <w:szCs w:val="20"/>
-              </w:rPr>
-              <w:instrText xml:space="preserve"> PAGEREF _Toc178004507 \h </w:instrText>
-            </w:r>
-            <w:r>
-              <w:rPr>
-                <w:rFonts w:ascii="Times New Roman" w:hAnsi="Times New Roman"/>
-                <w:noProof/>
-                <w:webHidden/>
-                <w:sz w:val="20"/>
-                <w:szCs w:val="20"/>
-              </w:rPr>
-            </w:r>
-            <w:r>
-              <w:rPr>
-                <w:rFonts w:ascii="Times New Roman" w:hAnsi="Times New Roman"/>
-                <w:noProof/>
-                <w:webHidden/>
-                <w:sz w:val="20"/>
-                <w:szCs w:val="20"/>
+                <w:sz w:val="24"/>
+                <w:szCs w:val="24"/>
+              </w:rPr>
+              <w:instrText xml:space="preserve"> PAGEREF _Toc178232024 \h </w:instrText>
+            </w:r>
+            <w:r>
+              <w:rPr>
+                <w:rFonts w:ascii="Times New Roman" w:hAnsi="Times New Roman"/>
+                <w:noProof/>
+                <w:webHidden/>
+                <w:sz w:val="24"/>
+                <w:szCs w:val="24"/>
+              </w:rPr>
+            </w:r>
+            <w:r>
+              <w:rPr>
+                <w:rFonts w:ascii="Times New Roman" w:hAnsi="Times New Roman"/>
+                <w:noProof/>
+                <w:webHidden/>
+                <w:sz w:val="24"/>
+                <w:szCs w:val="24"/>
               </w:rPr>
               <w:fldChar w:fldCharType="separate"/>
             </w:r>
@@ -721,18 +1121,18 @@
                 <w:rFonts w:ascii="Times New Roman" w:hAnsi="Times New Roman"/>
                 <w:noProof/>
                 <w:webHidden/>
-                <w:sz w:val="20"/>
-                <w:szCs w:val="20"/>
-              </w:rPr>
-              <w:t>3</w:t>
-            </w:r>
-            <w:r>
-              <w:rPr>
-                <w:rFonts w:ascii="Times New Roman" w:hAnsi="Times New Roman"/>
-                <w:noProof/>
-                <w:webHidden/>
-                <w:sz w:val="20"/>
-                <w:szCs w:val="20"/>
+                <w:sz w:val="24"/>
+                <w:szCs w:val="24"/>
+              </w:rPr>
+              <w:t>10</w:t>
+            </w:r>
+            <w:r>
+              <w:rPr>
+                <w:rFonts w:ascii="Times New Roman" w:hAnsi="Times New Roman"/>
+                <w:noProof/>
+                <w:webHidden/>
+                <w:sz w:val="24"/>
+                <w:szCs w:val="24"/>
               </w:rPr>
               <w:fldChar w:fldCharType="end"/>
             </w:r>
@@ -740,7 +1140,7 @@
         </w:p>
         <w:p>
           <w:pPr>
-            <w:pStyle w:val="TOC2"/>
+            <w:pStyle w:val="31"/>
             <w:tabs>
               <w:tab w:val="right" w:leader="dot" w:pos="9016"/>
             </w:tabs>
@@ -748,29 +1148,31 @@
               <w:rFonts w:ascii="Times New Roman" w:hAnsi="Times New Roman"/>
               <w:noProof/>
               <w:kern w:val="2"/>
-              <w:sz w:val="20"/>
-              <w:szCs w:val="20"/>
+              <w:sz w:val="24"/>
+              <w:szCs w:val="24"/>
               <w14:ligatures w14:val="standardContextual"/>
             </w:rPr>
           </w:pPr>
-          <w:hyperlink w:anchor="_Toc178004508" w:history="1">
-            <w:r>
-              <w:rPr>
-                <w:rStyle w:val="Hyperlink"/>
-                <w:rFonts w:ascii="Times New Roman" w:hAnsi="Times New Roman"/>
-                <w:noProof/>
-                <w:sz w:val="20"/>
-                <w:szCs w:val="20"/>
-              </w:rPr>
-              <w:t>Результати</w:t>
-            </w:r>
-            <w:r>
-              <w:rPr>
-                <w:rFonts w:ascii="Times New Roman" w:hAnsi="Times New Roman"/>
-                <w:noProof/>
-                <w:webHidden/>
-                <w:sz w:val="20"/>
-                <w:szCs w:val="20"/>
+          <w:hyperlink w:anchor="_Toc178232025" w:history="1">
+            <w:r>
+              <w:rPr>
+                <w:rStyle w:val="a4"/>
+                <w:rFonts w:ascii="Times New Roman" w:hAnsi="Times New Roman"/>
+                <w:i/>
+                <w:iCs/>
+                <w:noProof/>
+                <w:sz w:val="24"/>
+                <w:szCs w:val="24"/>
+              </w:rPr>
+              <w:t>Призначення і використання різних типів вікон</w:t>
+            </w:r>
+            <w:r>
+              <w:rPr>
+                <w:rFonts w:ascii="Times New Roman" w:hAnsi="Times New Roman"/>
+                <w:noProof/>
+                <w:webHidden/>
+                <w:sz w:val="24"/>
+                <w:szCs w:val="24"/>
               </w:rPr>
               <w:tab/>
             </w:r>
@@ -779,8 +1181,8 @@
                 <w:rFonts w:ascii="Times New Roman" w:hAnsi="Times New Roman"/>
                 <w:noProof/>
                 <w:webHidden/>
-                <w:sz w:val="20"/>
-                <w:szCs w:val="20"/>
+                <w:sz w:val="24"/>
+                <w:szCs w:val="24"/>
               </w:rPr>
               <w:fldChar w:fldCharType="begin"/>
             </w:r>
@@ -789,27 +1191,27 @@
                 <w:rFonts w:ascii="Times New Roman" w:hAnsi="Times New Roman"/>
                 <w:noProof/>
                 <w:webHidden/>
-                <w:sz w:val="20"/>
-                <w:szCs w:val="20"/>
-              </w:rPr>
-              <w:instrText xml:space="preserve"> PAGEREF _Toc178004508 \h </w:instrText>
-            </w:r>
-            <w:r>
-              <w:rPr>
-                <w:rFonts w:ascii="Times New Roman" w:hAnsi="Times New Roman"/>
-                <w:noProof/>
-                <w:webHidden/>
-                <w:sz w:val="20"/>
-                <w:szCs w:val="20"/>
-              </w:rPr>
-            </w:r>
-            <w:r>
-              <w:rPr>
-                <w:rFonts w:ascii="Times New Roman" w:hAnsi="Times New Roman"/>
-                <w:noProof/>
-                <w:webHidden/>
-                <w:sz w:val="20"/>
-                <w:szCs w:val="20"/>
+                <w:sz w:val="24"/>
+                <w:szCs w:val="24"/>
+              </w:rPr>
+              <w:instrText xml:space="preserve"> PAGEREF _Toc178232025 \h </w:instrText>
+            </w:r>
+            <w:r>
+              <w:rPr>
+                <w:rFonts w:ascii="Times New Roman" w:hAnsi="Times New Roman"/>
+                <w:noProof/>
+                <w:webHidden/>
+                <w:sz w:val="24"/>
+                <w:szCs w:val="24"/>
+              </w:rPr>
+            </w:r>
+            <w:r>
+              <w:rPr>
+                <w:rFonts w:ascii="Times New Roman" w:hAnsi="Times New Roman"/>
+                <w:noProof/>
+                <w:webHidden/>
+                <w:sz w:val="24"/>
+                <w:szCs w:val="24"/>
               </w:rPr>
               <w:fldChar w:fldCharType="separate"/>
             </w:r>
@@ -818,18 +1220,18 @@
                 <w:rFonts w:ascii="Times New Roman" w:hAnsi="Times New Roman"/>
                 <w:noProof/>
                 <w:webHidden/>
-                <w:sz w:val="20"/>
-                <w:szCs w:val="20"/>
-              </w:rPr>
-              <w:t>4</w:t>
-            </w:r>
-            <w:r>
-              <w:rPr>
-                <w:rFonts w:ascii="Times New Roman" w:hAnsi="Times New Roman"/>
-                <w:noProof/>
-                <w:webHidden/>
-                <w:sz w:val="20"/>
-                <w:szCs w:val="20"/>
+                <w:sz w:val="24"/>
+                <w:szCs w:val="24"/>
+              </w:rPr>
+              <w:t>10</w:t>
+            </w:r>
+            <w:r>
+              <w:rPr>
+                <w:rFonts w:ascii="Times New Roman" w:hAnsi="Times New Roman"/>
+                <w:noProof/>
+                <w:webHidden/>
+                <w:sz w:val="24"/>
+                <w:szCs w:val="24"/>
               </w:rPr>
               <w:fldChar w:fldCharType="end"/>
             </w:r>
@@ -837,7 +1239,7 @@
         </w:p>
         <w:p>
           <w:pPr>
-            <w:pStyle w:val="TOC3"/>
+            <w:pStyle w:val="31"/>
             <w:tabs>
               <w:tab w:val="right" w:leader="dot" w:pos="9016"/>
             </w:tabs>
@@ -845,31 +1247,31 @@
               <w:rFonts w:ascii="Times New Roman" w:hAnsi="Times New Roman"/>
               <w:noProof/>
               <w:kern w:val="2"/>
-              <w:sz w:val="20"/>
-              <w:szCs w:val="20"/>
+              <w:sz w:val="24"/>
+              <w:szCs w:val="24"/>
               <w14:ligatures w14:val="standardContextual"/>
             </w:rPr>
           </w:pPr>
-          <w:hyperlink w:anchor="_Toc178004509" w:history="1">
-            <w:r>
-              <w:rPr>
-                <w:rStyle w:val="Hyperlink"/>
+          <w:hyperlink w:anchor="_Toc178232026" w:history="1">
+            <w:r>
+              <w:rPr>
+                <w:rStyle w:val="a4"/>
                 <w:rFonts w:ascii="Times New Roman" w:hAnsi="Times New Roman"/>
                 <w:i/>
                 <w:iCs/>
                 <w:noProof/>
-                <w:sz w:val="20"/>
-                <w:szCs w:val="20"/>
-              </w:rPr>
-              <w:t>Файли</w:t>
-            </w:r>
-            <w:r>
-              <w:rPr>
-                <w:rFonts w:ascii="Times New Roman" w:hAnsi="Times New Roman"/>
-                <w:noProof/>
-                <w:webHidden/>
-                <w:sz w:val="20"/>
-                <w:szCs w:val="20"/>
+                <w:sz w:val="24"/>
+                <w:szCs w:val="24"/>
+              </w:rPr>
+              <w:t>Загальні й унікальні властивості Statgraphics</w:t>
+            </w:r>
+            <w:r>
+              <w:rPr>
+                <w:rFonts w:ascii="Times New Roman" w:hAnsi="Times New Roman"/>
+                <w:noProof/>
+                <w:webHidden/>
+                <w:sz w:val="24"/>
+                <w:szCs w:val="24"/>
               </w:rPr>
               <w:tab/>
             </w:r>
@@ -878,8 +1280,8 @@
                 <w:rFonts w:ascii="Times New Roman" w:hAnsi="Times New Roman"/>
                 <w:noProof/>
                 <w:webHidden/>
-                <w:sz w:val="20"/>
-                <w:szCs w:val="20"/>
+                <w:sz w:val="24"/>
+                <w:szCs w:val="24"/>
               </w:rPr>
               <w:fldChar w:fldCharType="begin"/>
             </w:r>
@@ -888,27 +1290,27 @@
                 <w:rFonts w:ascii="Times New Roman" w:hAnsi="Times New Roman"/>
                 <w:noProof/>
                 <w:webHidden/>
-                <w:sz w:val="20"/>
-                <w:szCs w:val="20"/>
-              </w:rPr>
-              <w:instrText xml:space="preserve"> PAGEREF _Toc178004509 \h </w:instrText>
-            </w:r>
-            <w:r>
-              <w:rPr>
-                <w:rFonts w:ascii="Times New Roman" w:hAnsi="Times New Roman"/>
-                <w:noProof/>
-                <w:webHidden/>
-                <w:sz w:val="20"/>
-                <w:szCs w:val="20"/>
-              </w:rPr>
-            </w:r>
-            <w:r>
-              <w:rPr>
-                <w:rFonts w:ascii="Times New Roman" w:hAnsi="Times New Roman"/>
-                <w:noProof/>
-                <w:webHidden/>
-                <w:sz w:val="20"/>
-                <w:szCs w:val="20"/>
+                <w:sz w:val="24"/>
+                <w:szCs w:val="24"/>
+              </w:rPr>
+              <w:instrText xml:space="preserve"> PAGEREF _Toc178232026 \h </w:instrText>
+            </w:r>
+            <w:r>
+              <w:rPr>
+                <w:rFonts w:ascii="Times New Roman" w:hAnsi="Times New Roman"/>
+                <w:noProof/>
+                <w:webHidden/>
+                <w:sz w:val="24"/>
+                <w:szCs w:val="24"/>
+              </w:rPr>
+            </w:r>
+            <w:r>
+              <w:rPr>
+                <w:rFonts w:ascii="Times New Roman" w:hAnsi="Times New Roman"/>
+                <w:noProof/>
+                <w:webHidden/>
+                <w:sz w:val="24"/>
+                <w:szCs w:val="24"/>
               </w:rPr>
               <w:fldChar w:fldCharType="separate"/>
             </w:r>
@@ -917,18 +1319,18 @@
                 <w:rFonts w:ascii="Times New Roman" w:hAnsi="Times New Roman"/>
                 <w:noProof/>
                 <w:webHidden/>
-                <w:sz w:val="20"/>
-                <w:szCs w:val="20"/>
-              </w:rPr>
-              <w:t>4</w:t>
-            </w:r>
-            <w:r>
-              <w:rPr>
-                <w:rFonts w:ascii="Times New Roman" w:hAnsi="Times New Roman"/>
-                <w:noProof/>
-                <w:webHidden/>
-                <w:sz w:val="20"/>
-                <w:szCs w:val="20"/>
+                <w:sz w:val="24"/>
+                <w:szCs w:val="24"/>
+              </w:rPr>
+              <w:t>11</w:t>
+            </w:r>
+            <w:r>
+              <w:rPr>
+                <w:rFonts w:ascii="Times New Roman" w:hAnsi="Times New Roman"/>
+                <w:noProof/>
+                <w:webHidden/>
+                <w:sz w:val="24"/>
+                <w:szCs w:val="24"/>
               </w:rPr>
               <w:fldChar w:fldCharType="end"/>
             </w:r>
@@ -936,7 +1338,7 @@
         </w:p>
         <w:p>
           <w:pPr>
-            <w:pStyle w:val="TOC3"/>
+            <w:pStyle w:val="31"/>
             <w:tabs>
               <w:tab w:val="right" w:leader="dot" w:pos="9016"/>
             </w:tabs>
@@ -944,31 +1346,31 @@
               <w:rFonts w:ascii="Times New Roman" w:hAnsi="Times New Roman"/>
               <w:noProof/>
               <w:kern w:val="2"/>
-              <w:sz w:val="20"/>
-              <w:szCs w:val="20"/>
+              <w:sz w:val="24"/>
+              <w:szCs w:val="24"/>
               <w14:ligatures w14:val="standardContextual"/>
             </w:rPr>
           </w:pPr>
-          <w:hyperlink w:anchor="_Toc178004510" w:history="1">
-            <w:r>
-              <w:rPr>
-                <w:rStyle w:val="Hyperlink"/>
+          <w:hyperlink w:anchor="_Toc178232027" w:history="1">
+            <w:r>
+              <w:rPr>
+                <w:rStyle w:val="a4"/>
                 <w:rFonts w:ascii="Times New Roman" w:hAnsi="Times New Roman"/>
                 <w:i/>
                 <w:iCs/>
                 <w:noProof/>
-                <w:sz w:val="20"/>
-                <w:szCs w:val="20"/>
-              </w:rPr>
-              <w:t>Код</w:t>
-            </w:r>
-            <w:r>
-              <w:rPr>
-                <w:rFonts w:ascii="Times New Roman" w:hAnsi="Times New Roman"/>
-                <w:noProof/>
-                <w:webHidden/>
-                <w:sz w:val="20"/>
-                <w:szCs w:val="20"/>
+                <w:sz w:val="24"/>
+                <w:szCs w:val="24"/>
+              </w:rPr>
+              <w:t>Що таке квантіль, мода, медіана?</w:t>
+            </w:r>
+            <w:r>
+              <w:rPr>
+                <w:rFonts w:ascii="Times New Roman" w:hAnsi="Times New Roman"/>
+                <w:noProof/>
+                <w:webHidden/>
+                <w:sz w:val="24"/>
+                <w:szCs w:val="24"/>
               </w:rPr>
               <w:tab/>
             </w:r>
@@ -977,8 +1379,8 @@
                 <w:rFonts w:ascii="Times New Roman" w:hAnsi="Times New Roman"/>
                 <w:noProof/>
                 <w:webHidden/>
-                <w:sz w:val="20"/>
-                <w:szCs w:val="20"/>
+                <w:sz w:val="24"/>
+                <w:szCs w:val="24"/>
               </w:rPr>
               <w:fldChar w:fldCharType="begin"/>
             </w:r>
@@ -987,27 +1389,27 @@
                 <w:rFonts w:ascii="Times New Roman" w:hAnsi="Times New Roman"/>
                 <w:noProof/>
                 <w:webHidden/>
-                <w:sz w:val="20"/>
-                <w:szCs w:val="20"/>
-              </w:rPr>
-              <w:instrText xml:space="preserve"> PAGEREF _Toc178004510 \h </w:instrText>
-            </w:r>
-            <w:r>
-              <w:rPr>
-                <w:rFonts w:ascii="Times New Roman" w:hAnsi="Times New Roman"/>
-                <w:noProof/>
-                <w:webHidden/>
-                <w:sz w:val="20"/>
-                <w:szCs w:val="20"/>
-              </w:rPr>
-            </w:r>
-            <w:r>
-              <w:rPr>
-                <w:rFonts w:ascii="Times New Roman" w:hAnsi="Times New Roman"/>
-                <w:noProof/>
-                <w:webHidden/>
-                <w:sz w:val="20"/>
-                <w:szCs w:val="20"/>
+                <w:sz w:val="24"/>
+                <w:szCs w:val="24"/>
+              </w:rPr>
+              <w:instrText xml:space="preserve"> PAGEREF _Toc178232027 \h </w:instrText>
+            </w:r>
+            <w:r>
+              <w:rPr>
+                <w:rFonts w:ascii="Times New Roman" w:hAnsi="Times New Roman"/>
+                <w:noProof/>
+                <w:webHidden/>
+                <w:sz w:val="24"/>
+                <w:szCs w:val="24"/>
+              </w:rPr>
+            </w:r>
+            <w:r>
+              <w:rPr>
+                <w:rFonts w:ascii="Times New Roman" w:hAnsi="Times New Roman"/>
+                <w:noProof/>
+                <w:webHidden/>
+                <w:sz w:val="24"/>
+                <w:szCs w:val="24"/>
               </w:rPr>
               <w:fldChar w:fldCharType="separate"/>
             </w:r>
@@ -1016,18 +1418,18 @@
                 <w:rFonts w:ascii="Times New Roman" w:hAnsi="Times New Roman"/>
                 <w:noProof/>
                 <w:webHidden/>
-                <w:sz w:val="20"/>
-                <w:szCs w:val="20"/>
-              </w:rPr>
-              <w:t>9</w:t>
-            </w:r>
-            <w:r>
-              <w:rPr>
-                <w:rFonts w:ascii="Times New Roman" w:hAnsi="Times New Roman"/>
-                <w:noProof/>
-                <w:webHidden/>
-                <w:sz w:val="20"/>
-                <w:szCs w:val="20"/>
+                <w:sz w:val="24"/>
+                <w:szCs w:val="24"/>
+              </w:rPr>
+              <w:t>11</w:t>
+            </w:r>
+            <w:r>
+              <w:rPr>
+                <w:rFonts w:ascii="Times New Roman" w:hAnsi="Times New Roman"/>
+                <w:noProof/>
+                <w:webHidden/>
+                <w:sz w:val="24"/>
+                <w:szCs w:val="24"/>
               </w:rPr>
               <w:fldChar w:fldCharType="end"/>
             </w:r>
@@ -1035,7 +1437,7 @@
         </w:p>
         <w:p>
           <w:pPr>
-            <w:pStyle w:val="TOC2"/>
+            <w:pStyle w:val="31"/>
             <w:tabs>
               <w:tab w:val="right" w:leader="dot" w:pos="9016"/>
             </w:tabs>
@@ -1043,29 +1445,31 @@
               <w:rFonts w:ascii="Times New Roman" w:hAnsi="Times New Roman"/>
               <w:noProof/>
               <w:kern w:val="2"/>
-              <w:sz w:val="20"/>
-              <w:szCs w:val="20"/>
+              <w:sz w:val="24"/>
+              <w:szCs w:val="24"/>
               <w14:ligatures w14:val="standardContextual"/>
             </w:rPr>
           </w:pPr>
-          <w:hyperlink w:anchor="_Toc178004511" w:history="1">
-            <w:r>
-              <w:rPr>
-                <w:rStyle w:val="Hyperlink"/>
-                <w:rFonts w:ascii="Times New Roman" w:hAnsi="Times New Roman"/>
-                <w:noProof/>
-                <w:sz w:val="20"/>
-                <w:szCs w:val="20"/>
-              </w:rPr>
-              <w:t>Висновки</w:t>
-            </w:r>
-            <w:r>
-              <w:rPr>
-                <w:rFonts w:ascii="Times New Roman" w:hAnsi="Times New Roman"/>
-                <w:noProof/>
-                <w:webHidden/>
-                <w:sz w:val="20"/>
-                <w:szCs w:val="20"/>
+          <w:hyperlink w:anchor="_Toc178232028" w:history="1">
+            <w:r>
+              <w:rPr>
+                <w:rStyle w:val="a4"/>
+                <w:rFonts w:ascii="Times New Roman" w:hAnsi="Times New Roman"/>
+                <w:i/>
+                <w:iCs/>
+                <w:noProof/>
+                <w:sz w:val="24"/>
+                <w:szCs w:val="24"/>
+              </w:rPr>
+              <w:t>Що таке ряди розподілу?</w:t>
+            </w:r>
+            <w:r>
+              <w:rPr>
+                <w:rFonts w:ascii="Times New Roman" w:hAnsi="Times New Roman"/>
+                <w:noProof/>
+                <w:webHidden/>
+                <w:sz w:val="24"/>
+                <w:szCs w:val="24"/>
               </w:rPr>
               <w:tab/>
             </w:r>
@@ -1074,8 +1478,8 @@
                 <w:rFonts w:ascii="Times New Roman" w:hAnsi="Times New Roman"/>
                 <w:noProof/>
                 <w:webHidden/>
-                <w:sz w:val="20"/>
-                <w:szCs w:val="20"/>
+                <w:sz w:val="24"/>
+                <w:szCs w:val="24"/>
               </w:rPr>
               <w:fldChar w:fldCharType="begin"/>
             </w:r>
@@ -1084,27 +1488,27 @@
                 <w:rFonts w:ascii="Times New Roman" w:hAnsi="Times New Roman"/>
                 <w:noProof/>
                 <w:webHidden/>
-                <w:sz w:val="20"/>
-                <w:szCs w:val="20"/>
-              </w:rPr>
-              <w:instrText xml:space="preserve"> PAGEREF _Toc178004511 \h </w:instrText>
-            </w:r>
-            <w:r>
-              <w:rPr>
-                <w:rFonts w:ascii="Times New Roman" w:hAnsi="Times New Roman"/>
-                <w:noProof/>
-                <w:webHidden/>
-                <w:sz w:val="20"/>
-                <w:szCs w:val="20"/>
-              </w:rPr>
-            </w:r>
-            <w:r>
-              <w:rPr>
-                <w:rFonts w:ascii="Times New Roman" w:hAnsi="Times New Roman"/>
-                <w:noProof/>
-                <w:webHidden/>
-                <w:sz w:val="20"/>
-                <w:szCs w:val="20"/>
+                <w:sz w:val="24"/>
+                <w:szCs w:val="24"/>
+              </w:rPr>
+              <w:instrText xml:space="preserve"> PAGEREF _Toc178232028 \h </w:instrText>
+            </w:r>
+            <w:r>
+              <w:rPr>
+                <w:rFonts w:ascii="Times New Roman" w:hAnsi="Times New Roman"/>
+                <w:noProof/>
+                <w:webHidden/>
+                <w:sz w:val="24"/>
+                <w:szCs w:val="24"/>
+              </w:rPr>
+            </w:r>
+            <w:r>
+              <w:rPr>
+                <w:rFonts w:ascii="Times New Roman" w:hAnsi="Times New Roman"/>
+                <w:noProof/>
+                <w:webHidden/>
+                <w:sz w:val="24"/>
+                <w:szCs w:val="24"/>
               </w:rPr>
               <w:fldChar w:fldCharType="separate"/>
             </w:r>
@@ -1113,18 +1517,18 @@
                 <w:rFonts w:ascii="Times New Roman" w:hAnsi="Times New Roman"/>
                 <w:noProof/>
                 <w:webHidden/>
-                <w:sz w:val="20"/>
-                <w:szCs w:val="20"/>
-              </w:rPr>
-              <w:t>10</w:t>
-            </w:r>
-            <w:r>
-              <w:rPr>
-                <w:rFonts w:ascii="Times New Roman" w:hAnsi="Times New Roman"/>
-                <w:noProof/>
-                <w:webHidden/>
-                <w:sz w:val="20"/>
-                <w:szCs w:val="20"/>
+                <w:sz w:val="24"/>
+                <w:szCs w:val="24"/>
+              </w:rPr>
+              <w:t>11</w:t>
+            </w:r>
+            <w:r>
+              <w:rPr>
+                <w:rFonts w:ascii="Times New Roman" w:hAnsi="Times New Roman"/>
+                <w:noProof/>
+                <w:webHidden/>
+                <w:sz w:val="24"/>
+                <w:szCs w:val="24"/>
               </w:rPr>
               <w:fldChar w:fldCharType="end"/>
             </w:r>
@@ -1132,7 +1536,7 @@
         </w:p>
         <w:p>
           <w:pPr>
-            <w:pStyle w:val="TOC2"/>
+            <w:pStyle w:val="31"/>
             <w:tabs>
               <w:tab w:val="right" w:leader="dot" w:pos="9016"/>
             </w:tabs>
@@ -1140,29 +1544,31 @@
               <w:rFonts w:ascii="Times New Roman" w:hAnsi="Times New Roman"/>
               <w:noProof/>
               <w:kern w:val="2"/>
-              <w:sz w:val="20"/>
-              <w:szCs w:val="20"/>
+              <w:sz w:val="24"/>
+              <w:szCs w:val="24"/>
               <w14:ligatures w14:val="standardContextual"/>
             </w:rPr>
           </w:pPr>
-          <w:hyperlink w:anchor="_Toc178004512" w:history="1">
-            <w:r>
-              <w:rPr>
-                <w:rStyle w:val="Hyperlink"/>
-                <w:rFonts w:ascii="Times New Roman" w:hAnsi="Times New Roman"/>
-                <w:noProof/>
-                <w:sz w:val="20"/>
-                <w:szCs w:val="20"/>
-              </w:rPr>
-              <w:t>Питання</w:t>
-            </w:r>
-            <w:r>
-              <w:rPr>
-                <w:rFonts w:ascii="Times New Roman" w:hAnsi="Times New Roman"/>
-                <w:noProof/>
-                <w:webHidden/>
-                <w:sz w:val="20"/>
-                <w:szCs w:val="20"/>
+          <w:hyperlink w:anchor="_Toc178232029" w:history="1">
+            <w:r>
+              <w:rPr>
+                <w:rStyle w:val="a4"/>
+                <w:rFonts w:ascii="Times New Roman" w:hAnsi="Times New Roman"/>
+                <w:i/>
+                <w:iCs/>
+                <w:noProof/>
+                <w:sz w:val="24"/>
+                <w:szCs w:val="24"/>
+              </w:rPr>
+              <w:t>Які характеристики розподілу ви знаєте?</w:t>
+            </w:r>
+            <w:r>
+              <w:rPr>
+                <w:rFonts w:ascii="Times New Roman" w:hAnsi="Times New Roman"/>
+                <w:noProof/>
+                <w:webHidden/>
+                <w:sz w:val="24"/>
+                <w:szCs w:val="24"/>
               </w:rPr>
               <w:tab/>
             </w:r>
@@ -1171,8 +1577,8 @@
                 <w:rFonts w:ascii="Times New Roman" w:hAnsi="Times New Roman"/>
                 <w:noProof/>
                 <w:webHidden/>
-                <w:sz w:val="20"/>
-                <w:szCs w:val="20"/>
+                <w:sz w:val="24"/>
+                <w:szCs w:val="24"/>
               </w:rPr>
               <w:fldChar w:fldCharType="begin"/>
             </w:r>
@@ -1181,27 +1587,27 @@
                 <w:rFonts w:ascii="Times New Roman" w:hAnsi="Times New Roman"/>
                 <w:noProof/>
                 <w:webHidden/>
-                <w:sz w:val="20"/>
-                <w:szCs w:val="20"/>
-              </w:rPr>
-              <w:instrText xml:space="preserve"> PAGEREF _Toc178004512 \h </w:instrText>
-            </w:r>
-            <w:r>
-              <w:rPr>
-                <w:rFonts w:ascii="Times New Roman" w:hAnsi="Times New Roman"/>
-                <w:noProof/>
-                <w:webHidden/>
-                <w:sz w:val="20"/>
-                <w:szCs w:val="20"/>
-              </w:rPr>
-            </w:r>
-            <w:r>
-              <w:rPr>
-                <w:rFonts w:ascii="Times New Roman" w:hAnsi="Times New Roman"/>
-                <w:noProof/>
-                <w:webHidden/>
-                <w:sz w:val="20"/>
-                <w:szCs w:val="20"/>
+                <w:sz w:val="24"/>
+                <w:szCs w:val="24"/>
+              </w:rPr>
+              <w:instrText xml:space="preserve"> PAGEREF _Toc178232029 \h </w:instrText>
+            </w:r>
+            <w:r>
+              <w:rPr>
+                <w:rFonts w:ascii="Times New Roman" w:hAnsi="Times New Roman"/>
+                <w:noProof/>
+                <w:webHidden/>
+                <w:sz w:val="24"/>
+                <w:szCs w:val="24"/>
+              </w:rPr>
+            </w:r>
+            <w:r>
+              <w:rPr>
+                <w:rFonts w:ascii="Times New Roman" w:hAnsi="Times New Roman"/>
+                <w:noProof/>
+                <w:webHidden/>
+                <w:sz w:val="24"/>
+                <w:szCs w:val="24"/>
               </w:rPr>
               <w:fldChar w:fldCharType="separate"/>
             </w:r>
@@ -1210,18 +1616,18 @@
                 <w:rFonts w:ascii="Times New Roman" w:hAnsi="Times New Roman"/>
                 <w:noProof/>
                 <w:webHidden/>
-                <w:sz w:val="20"/>
-                <w:szCs w:val="20"/>
-              </w:rPr>
-              <w:t>10</w:t>
-            </w:r>
-            <w:r>
-              <w:rPr>
-                <w:rFonts w:ascii="Times New Roman" w:hAnsi="Times New Roman"/>
-                <w:noProof/>
-                <w:webHidden/>
-                <w:sz w:val="20"/>
-                <w:szCs w:val="20"/>
+                <w:sz w:val="24"/>
+                <w:szCs w:val="24"/>
+              </w:rPr>
+              <w:t>11</w:t>
+            </w:r>
+            <w:r>
+              <w:rPr>
+                <w:rFonts w:ascii="Times New Roman" w:hAnsi="Times New Roman"/>
+                <w:noProof/>
+                <w:webHidden/>
+                <w:sz w:val="24"/>
+                <w:szCs w:val="24"/>
               </w:rPr>
               <w:fldChar w:fldCharType="end"/>
             </w:r>
@@ -1229,7 +1635,7 @@
         </w:p>
         <w:p>
           <w:pPr>
-            <w:pStyle w:val="TOC3"/>
+            <w:pStyle w:val="31"/>
             <w:tabs>
               <w:tab w:val="right" w:leader="dot" w:pos="9016"/>
             </w:tabs>
@@ -1237,44 +1643,31 @@
               <w:rFonts w:ascii="Times New Roman" w:hAnsi="Times New Roman"/>
               <w:noProof/>
               <w:kern w:val="2"/>
-              <w:sz w:val="20"/>
-              <w:szCs w:val="20"/>
+              <w:sz w:val="24"/>
+              <w:szCs w:val="24"/>
               <w14:ligatures w14:val="standardContextual"/>
             </w:rPr>
           </w:pPr>
-          <w:hyperlink w:anchor="_Toc178004513" w:history="1">
-            <w:r>
-              <w:rPr>
-                <w:rStyle w:val="Hyperlink"/>
+          <w:hyperlink w:anchor="_Toc178232030" w:history="1">
+            <w:r>
+              <w:rPr>
+                <w:rStyle w:val="a4"/>
                 <w:rFonts w:ascii="Times New Roman" w:hAnsi="Times New Roman"/>
                 <w:i/>
                 <w:iCs/>
                 <w:noProof/>
-                <w:sz w:val="20"/>
-                <w:szCs w:val="20"/>
-              </w:rPr>
-              <w:t xml:space="preserve">Робота з даними у системі </w:t>
-            </w:r>
-            <w:r>
-              <w:rPr>
-                <w:rStyle w:val="Hyperlink"/>
-                <w:rFonts w:ascii="Times New Roman" w:hAnsi="Times New Roman"/>
-                <w:i/>
-                <w:iCs/>
-                <w:noProof/>
-                <w:sz w:val="20"/>
-                <w:szCs w:val="20"/>
-                <w:lang w:val="en-US"/>
-              </w:rPr>
-              <w:t>Statgraphics</w:t>
-            </w:r>
-            <w:r>
-              <w:rPr>
-                <w:rFonts w:ascii="Times New Roman" w:hAnsi="Times New Roman"/>
-                <w:noProof/>
-                <w:webHidden/>
-                <w:sz w:val="20"/>
-                <w:szCs w:val="20"/>
+                <w:sz w:val="24"/>
+                <w:szCs w:val="24"/>
+              </w:rPr>
+              <w:t>Як будується гістограма?</w:t>
+            </w:r>
+            <w:r>
+              <w:rPr>
+                <w:rFonts w:ascii="Times New Roman" w:hAnsi="Times New Roman"/>
+                <w:noProof/>
+                <w:webHidden/>
+                <w:sz w:val="24"/>
+                <w:szCs w:val="24"/>
               </w:rPr>
               <w:tab/>
             </w:r>
@@ -1283,8 +1676,8 @@
                 <w:rFonts w:ascii="Times New Roman" w:hAnsi="Times New Roman"/>
                 <w:noProof/>
                 <w:webHidden/>
-                <w:sz w:val="20"/>
-                <w:szCs w:val="20"/>
+                <w:sz w:val="24"/>
+                <w:szCs w:val="24"/>
               </w:rPr>
               <w:fldChar w:fldCharType="begin"/>
             </w:r>
@@ -1293,27 +1686,27 @@
                 <w:rFonts w:ascii="Times New Roman" w:hAnsi="Times New Roman"/>
                 <w:noProof/>
                 <w:webHidden/>
-                <w:sz w:val="20"/>
-                <w:szCs w:val="20"/>
-              </w:rPr>
-              <w:instrText xml:space="preserve"> PAGEREF _Toc178004513 \h </w:instrText>
-            </w:r>
-            <w:r>
-              <w:rPr>
-                <w:rFonts w:ascii="Times New Roman" w:hAnsi="Times New Roman"/>
-                <w:noProof/>
-                <w:webHidden/>
-                <w:sz w:val="20"/>
-                <w:szCs w:val="20"/>
-              </w:rPr>
-            </w:r>
-            <w:r>
-              <w:rPr>
-                <w:rFonts w:ascii="Times New Roman" w:hAnsi="Times New Roman"/>
-                <w:noProof/>
-                <w:webHidden/>
-                <w:sz w:val="20"/>
-                <w:szCs w:val="20"/>
+                <w:sz w:val="24"/>
+                <w:szCs w:val="24"/>
+              </w:rPr>
+              <w:instrText xml:space="preserve"> PAGEREF _Toc178232030 \h </w:instrText>
+            </w:r>
+            <w:r>
+              <w:rPr>
+                <w:rFonts w:ascii="Times New Roman" w:hAnsi="Times New Roman"/>
+                <w:noProof/>
+                <w:webHidden/>
+                <w:sz w:val="24"/>
+                <w:szCs w:val="24"/>
+              </w:rPr>
+            </w:r>
+            <w:r>
+              <w:rPr>
+                <w:rFonts w:ascii="Times New Roman" w:hAnsi="Times New Roman"/>
+                <w:noProof/>
+                <w:webHidden/>
+                <w:sz w:val="24"/>
+                <w:szCs w:val="24"/>
               </w:rPr>
               <w:fldChar w:fldCharType="separate"/>
             </w:r>
@@ -1322,18 +1715,18 @@
                 <w:rFonts w:ascii="Times New Roman" w:hAnsi="Times New Roman"/>
                 <w:noProof/>
                 <w:webHidden/>
-                <w:sz w:val="20"/>
-                <w:szCs w:val="20"/>
-              </w:rPr>
-              <w:t>10</w:t>
-            </w:r>
-            <w:r>
-              <w:rPr>
-                <w:rFonts w:ascii="Times New Roman" w:hAnsi="Times New Roman"/>
-                <w:noProof/>
-                <w:webHidden/>
-                <w:sz w:val="20"/>
-                <w:szCs w:val="20"/>
+                <w:sz w:val="24"/>
+                <w:szCs w:val="24"/>
+              </w:rPr>
+              <w:t>12</w:t>
+            </w:r>
+            <w:r>
+              <w:rPr>
+                <w:rFonts w:ascii="Times New Roman" w:hAnsi="Times New Roman"/>
+                <w:noProof/>
+                <w:webHidden/>
+                <w:sz w:val="24"/>
+                <w:szCs w:val="24"/>
               </w:rPr>
               <w:fldChar w:fldCharType="end"/>
             </w:r>
@@ -1341,7 +1734,7 @@
         </w:p>
         <w:p>
           <w:pPr>
-            <w:pStyle w:val="TOC3"/>
+            <w:pStyle w:val="31"/>
             <w:tabs>
               <w:tab w:val="right" w:leader="dot" w:pos="9016"/>
             </w:tabs>
@@ -1349,31 +1742,31 @@
               <w:rFonts w:ascii="Times New Roman" w:hAnsi="Times New Roman"/>
               <w:noProof/>
               <w:kern w:val="2"/>
-              <w:sz w:val="20"/>
-              <w:szCs w:val="20"/>
+              <w:sz w:val="24"/>
+              <w:szCs w:val="24"/>
               <w14:ligatures w14:val="standardContextual"/>
             </w:rPr>
           </w:pPr>
-          <w:hyperlink w:anchor="_Toc178004514" w:history="1">
-            <w:r>
-              <w:rPr>
-                <w:rStyle w:val="Hyperlink"/>
+          <w:hyperlink w:anchor="_Toc178232031" w:history="1">
+            <w:r>
+              <w:rPr>
+                <w:rStyle w:val="a4"/>
                 <w:rFonts w:ascii="Times New Roman" w:hAnsi="Times New Roman"/>
                 <w:i/>
                 <w:iCs/>
                 <w:noProof/>
-                <w:sz w:val="20"/>
-                <w:szCs w:val="20"/>
-              </w:rPr>
-              <w:t>Призначення і використання різних типів вікон</w:t>
-            </w:r>
-            <w:r>
-              <w:rPr>
-                <w:rFonts w:ascii="Times New Roman" w:hAnsi="Times New Roman"/>
-                <w:noProof/>
-                <w:webHidden/>
-                <w:sz w:val="20"/>
-                <w:szCs w:val="20"/>
+                <w:sz w:val="24"/>
+                <w:szCs w:val="24"/>
+              </w:rPr>
+              <w:t>Що таке таблиця частот?</w:t>
+            </w:r>
+            <w:r>
+              <w:rPr>
+                <w:rFonts w:ascii="Times New Roman" w:hAnsi="Times New Roman"/>
+                <w:noProof/>
+                <w:webHidden/>
+                <w:sz w:val="24"/>
+                <w:szCs w:val="24"/>
               </w:rPr>
               <w:tab/>
             </w:r>
@@ -1382,8 +1775,8 @@
                 <w:rFonts w:ascii="Times New Roman" w:hAnsi="Times New Roman"/>
                 <w:noProof/>
                 <w:webHidden/>
-                <w:sz w:val="20"/>
-                <w:szCs w:val="20"/>
+                <w:sz w:val="24"/>
+                <w:szCs w:val="24"/>
               </w:rPr>
               <w:fldChar w:fldCharType="begin"/>
             </w:r>
@@ -1392,27 +1785,27 @@
                 <w:rFonts w:ascii="Times New Roman" w:hAnsi="Times New Roman"/>
                 <w:noProof/>
                 <w:webHidden/>
-                <w:sz w:val="20"/>
-                <w:szCs w:val="20"/>
-              </w:rPr>
-              <w:instrText xml:space="preserve"> PAGEREF _Toc178004514 \h </w:instrText>
-            </w:r>
-            <w:r>
-              <w:rPr>
-                <w:rFonts w:ascii="Times New Roman" w:hAnsi="Times New Roman"/>
-                <w:noProof/>
-                <w:webHidden/>
-                <w:sz w:val="20"/>
-                <w:szCs w:val="20"/>
-              </w:rPr>
-            </w:r>
-            <w:r>
-              <w:rPr>
-                <w:rFonts w:ascii="Times New Roman" w:hAnsi="Times New Roman"/>
-                <w:noProof/>
-                <w:webHidden/>
-                <w:sz w:val="20"/>
-                <w:szCs w:val="20"/>
+                <w:sz w:val="24"/>
+                <w:szCs w:val="24"/>
+              </w:rPr>
+              <w:instrText xml:space="preserve"> PAGEREF _Toc178232031 \h </w:instrText>
+            </w:r>
+            <w:r>
+              <w:rPr>
+                <w:rFonts w:ascii="Times New Roman" w:hAnsi="Times New Roman"/>
+                <w:noProof/>
+                <w:webHidden/>
+                <w:sz w:val="24"/>
+                <w:szCs w:val="24"/>
+              </w:rPr>
+            </w:r>
+            <w:r>
+              <w:rPr>
+                <w:rFonts w:ascii="Times New Roman" w:hAnsi="Times New Roman"/>
+                <w:noProof/>
+                <w:webHidden/>
+                <w:sz w:val="24"/>
+                <w:szCs w:val="24"/>
               </w:rPr>
               <w:fldChar w:fldCharType="separate"/>
             </w:r>
@@ -1421,18 +1814,18 @@
                 <w:rFonts w:ascii="Times New Roman" w:hAnsi="Times New Roman"/>
                 <w:noProof/>
                 <w:webHidden/>
-                <w:sz w:val="20"/>
-                <w:szCs w:val="20"/>
-              </w:rPr>
-              <w:t>10</w:t>
-            </w:r>
-            <w:r>
-              <w:rPr>
-                <w:rFonts w:ascii="Times New Roman" w:hAnsi="Times New Roman"/>
-                <w:noProof/>
-                <w:webHidden/>
-                <w:sz w:val="20"/>
-                <w:szCs w:val="20"/>
+                <w:sz w:val="24"/>
+                <w:szCs w:val="24"/>
+              </w:rPr>
+              <w:t>12</w:t>
+            </w:r>
+            <w:r>
+              <w:rPr>
+                <w:rFonts w:ascii="Times New Roman" w:hAnsi="Times New Roman"/>
+                <w:noProof/>
+                <w:webHidden/>
+                <w:sz w:val="24"/>
+                <w:szCs w:val="24"/>
               </w:rPr>
               <w:fldChar w:fldCharType="end"/>
             </w:r>
@@ -1440,7 +1833,7 @@
         </w:p>
         <w:p>
           <w:pPr>
-            <w:pStyle w:val="TOC3"/>
+            <w:pStyle w:val="31"/>
             <w:tabs>
               <w:tab w:val="right" w:leader="dot" w:pos="9016"/>
             </w:tabs>
@@ -1448,31 +1841,31 @@
               <w:rFonts w:ascii="Times New Roman" w:hAnsi="Times New Roman"/>
               <w:noProof/>
               <w:kern w:val="2"/>
-              <w:sz w:val="20"/>
-              <w:szCs w:val="20"/>
+              <w:sz w:val="24"/>
+              <w:szCs w:val="24"/>
               <w14:ligatures w14:val="standardContextual"/>
             </w:rPr>
           </w:pPr>
-          <w:hyperlink w:anchor="_Toc178004515" w:history="1">
-            <w:r>
-              <w:rPr>
-                <w:rStyle w:val="Hyperlink"/>
+          <w:hyperlink w:anchor="_Toc178232032" w:history="1">
+            <w:r>
+              <w:rPr>
+                <w:rStyle w:val="a4"/>
                 <w:rFonts w:ascii="Times New Roman" w:hAnsi="Times New Roman"/>
                 <w:i/>
                 <w:iCs/>
                 <w:noProof/>
-                <w:sz w:val="20"/>
-                <w:szCs w:val="20"/>
-              </w:rPr>
-              <w:t>Загальні й унікальні властивості Statgraphics</w:t>
-            </w:r>
-            <w:r>
-              <w:rPr>
-                <w:rFonts w:ascii="Times New Roman" w:hAnsi="Times New Roman"/>
-                <w:noProof/>
-                <w:webHidden/>
-                <w:sz w:val="20"/>
-                <w:szCs w:val="20"/>
+                <w:sz w:val="24"/>
+                <w:szCs w:val="24"/>
+              </w:rPr>
+              <w:t>На що впливає ширина інтервалу?</w:t>
+            </w:r>
+            <w:r>
+              <w:rPr>
+                <w:rFonts w:ascii="Times New Roman" w:hAnsi="Times New Roman"/>
+                <w:noProof/>
+                <w:webHidden/>
+                <w:sz w:val="24"/>
+                <w:szCs w:val="24"/>
               </w:rPr>
               <w:tab/>
             </w:r>
@@ -1481,8 +1874,8 @@
                 <w:rFonts w:ascii="Times New Roman" w:hAnsi="Times New Roman"/>
                 <w:noProof/>
                 <w:webHidden/>
-                <w:sz w:val="20"/>
-                <w:szCs w:val="20"/>
+                <w:sz w:val="24"/>
+                <w:szCs w:val="24"/>
               </w:rPr>
               <w:fldChar w:fldCharType="begin"/>
             </w:r>
@@ -1491,27 +1884,27 @@
                 <w:rFonts w:ascii="Times New Roman" w:hAnsi="Times New Roman"/>
                 <w:noProof/>
                 <w:webHidden/>
-                <w:sz w:val="20"/>
-                <w:szCs w:val="20"/>
-              </w:rPr>
-              <w:instrText xml:space="preserve"> PAGEREF _Toc178004515 \h </w:instrText>
-            </w:r>
-            <w:r>
-              <w:rPr>
-                <w:rFonts w:ascii="Times New Roman" w:hAnsi="Times New Roman"/>
-                <w:noProof/>
-                <w:webHidden/>
-                <w:sz w:val="20"/>
-                <w:szCs w:val="20"/>
-              </w:rPr>
-            </w:r>
-            <w:r>
-              <w:rPr>
-                <w:rFonts w:ascii="Times New Roman" w:hAnsi="Times New Roman"/>
-                <w:noProof/>
-                <w:webHidden/>
-                <w:sz w:val="20"/>
-                <w:szCs w:val="20"/>
+                <w:sz w:val="24"/>
+                <w:szCs w:val="24"/>
+              </w:rPr>
+              <w:instrText xml:space="preserve"> PAGEREF _Toc178232032 \h </w:instrText>
+            </w:r>
+            <w:r>
+              <w:rPr>
+                <w:rFonts w:ascii="Times New Roman" w:hAnsi="Times New Roman"/>
+                <w:noProof/>
+                <w:webHidden/>
+                <w:sz w:val="24"/>
+                <w:szCs w:val="24"/>
+              </w:rPr>
+            </w:r>
+            <w:r>
+              <w:rPr>
+                <w:rFonts w:ascii="Times New Roman" w:hAnsi="Times New Roman"/>
+                <w:noProof/>
+                <w:webHidden/>
+                <w:sz w:val="24"/>
+                <w:szCs w:val="24"/>
               </w:rPr>
               <w:fldChar w:fldCharType="separate"/>
             </w:r>
@@ -1520,909 +1913,18 @@
                 <w:rFonts w:ascii="Times New Roman" w:hAnsi="Times New Roman"/>
                 <w:noProof/>
                 <w:webHidden/>
-                <w:sz w:val="20"/>
-                <w:szCs w:val="20"/>
-              </w:rPr>
-              <w:t>10</w:t>
-            </w:r>
-            <w:r>
-              <w:rPr>
-                <w:rFonts w:ascii="Times New Roman" w:hAnsi="Times New Roman"/>
-                <w:noProof/>
-                <w:webHidden/>
-                <w:sz w:val="20"/>
-                <w:szCs w:val="20"/>
-              </w:rPr>
-              <w:fldChar w:fldCharType="end"/>
-            </w:r>
-          </w:hyperlink>
-        </w:p>
-        <w:p>
-          <w:pPr>
-            <w:pStyle w:val="TOC3"/>
-            <w:tabs>
-              <w:tab w:val="right" w:leader="dot" w:pos="9016"/>
-            </w:tabs>
-            <w:rPr>
-              <w:rFonts w:ascii="Times New Roman" w:hAnsi="Times New Roman"/>
-              <w:noProof/>
-              <w:kern w:val="2"/>
-              <w:sz w:val="20"/>
-              <w:szCs w:val="20"/>
-              <w14:ligatures w14:val="standardContextual"/>
-            </w:rPr>
-          </w:pPr>
-          <w:hyperlink w:anchor="_Toc178004516" w:history="1">
-            <w:r>
-              <w:rPr>
-                <w:rStyle w:val="Hyperlink"/>
-                <w:rFonts w:ascii="Times New Roman" w:hAnsi="Times New Roman"/>
-                <w:i/>
-                <w:iCs/>
-                <w:noProof/>
-                <w:sz w:val="20"/>
-                <w:szCs w:val="20"/>
-              </w:rPr>
-              <w:t>Базова система статистичних процедур пакету Statgraphics</w:t>
-            </w:r>
-            <w:r>
-              <w:rPr>
-                <w:rFonts w:ascii="Times New Roman" w:hAnsi="Times New Roman"/>
-                <w:noProof/>
-                <w:webHidden/>
-                <w:sz w:val="20"/>
-                <w:szCs w:val="20"/>
-              </w:rPr>
-              <w:tab/>
-            </w:r>
-            <w:r>
-              <w:rPr>
-                <w:rFonts w:ascii="Times New Roman" w:hAnsi="Times New Roman"/>
-                <w:noProof/>
-                <w:webHidden/>
-                <w:sz w:val="20"/>
-                <w:szCs w:val="20"/>
-              </w:rPr>
-              <w:fldChar w:fldCharType="begin"/>
-            </w:r>
-            <w:r>
-              <w:rPr>
-                <w:rFonts w:ascii="Times New Roman" w:hAnsi="Times New Roman"/>
-                <w:noProof/>
-                <w:webHidden/>
-                <w:sz w:val="20"/>
-                <w:szCs w:val="20"/>
-              </w:rPr>
-              <w:instrText xml:space="preserve"> PAGEREF _Toc178004516 \h </w:instrText>
-            </w:r>
-            <w:r>
-              <w:rPr>
-                <w:rFonts w:ascii="Times New Roman" w:hAnsi="Times New Roman"/>
-                <w:noProof/>
-                <w:webHidden/>
-                <w:sz w:val="20"/>
-                <w:szCs w:val="20"/>
-              </w:rPr>
-            </w:r>
-            <w:r>
-              <w:rPr>
-                <w:rFonts w:ascii="Times New Roman" w:hAnsi="Times New Roman"/>
-                <w:noProof/>
-                <w:webHidden/>
-                <w:sz w:val="20"/>
-                <w:szCs w:val="20"/>
-              </w:rPr>
-              <w:fldChar w:fldCharType="separate"/>
-            </w:r>
-            <w:r>
-              <w:rPr>
-                <w:rFonts w:ascii="Times New Roman" w:hAnsi="Times New Roman"/>
-                <w:noProof/>
-                <w:webHidden/>
-                <w:sz w:val="20"/>
-                <w:szCs w:val="20"/>
-              </w:rPr>
-              <w:t>10</w:t>
-            </w:r>
-            <w:r>
-              <w:rPr>
-                <w:rFonts w:ascii="Times New Roman" w:hAnsi="Times New Roman"/>
-                <w:noProof/>
-                <w:webHidden/>
-                <w:sz w:val="20"/>
-                <w:szCs w:val="20"/>
-              </w:rPr>
-              <w:fldChar w:fldCharType="end"/>
-            </w:r>
-          </w:hyperlink>
-        </w:p>
-        <w:p>
-          <w:pPr>
-            <w:pStyle w:val="TOC3"/>
-            <w:tabs>
-              <w:tab w:val="right" w:leader="dot" w:pos="9016"/>
-            </w:tabs>
-            <w:rPr>
-              <w:rFonts w:ascii="Times New Roman" w:hAnsi="Times New Roman"/>
-              <w:noProof/>
-              <w:kern w:val="2"/>
-              <w:sz w:val="20"/>
-              <w:szCs w:val="20"/>
-              <w14:ligatures w14:val="standardContextual"/>
-            </w:rPr>
-          </w:pPr>
-          <w:hyperlink w:anchor="_Toc178004517" w:history="1">
-            <w:r>
-              <w:rPr>
-                <w:rStyle w:val="Hyperlink"/>
-                <w:rFonts w:ascii="Times New Roman" w:hAnsi="Times New Roman"/>
-                <w:i/>
-                <w:iCs/>
-                <w:noProof/>
-                <w:sz w:val="20"/>
-                <w:szCs w:val="20"/>
-              </w:rPr>
-              <w:t>Основні характеристики розподілу ймовірностей. Записати аналітичні вирази</w:t>
-            </w:r>
-            <w:r>
-              <w:rPr>
-                <w:rFonts w:ascii="Times New Roman" w:hAnsi="Times New Roman"/>
-                <w:noProof/>
-                <w:webHidden/>
-                <w:sz w:val="20"/>
-                <w:szCs w:val="20"/>
-              </w:rPr>
-              <w:tab/>
-            </w:r>
-            <w:r>
-              <w:rPr>
-                <w:rFonts w:ascii="Times New Roman" w:hAnsi="Times New Roman"/>
-                <w:noProof/>
-                <w:webHidden/>
-                <w:sz w:val="20"/>
-                <w:szCs w:val="20"/>
-              </w:rPr>
-              <w:fldChar w:fldCharType="begin"/>
-            </w:r>
-            <w:r>
-              <w:rPr>
-                <w:rFonts w:ascii="Times New Roman" w:hAnsi="Times New Roman"/>
-                <w:noProof/>
-                <w:webHidden/>
-                <w:sz w:val="20"/>
-                <w:szCs w:val="20"/>
-              </w:rPr>
-              <w:instrText xml:space="preserve"> PAGEREF _Toc178004517 \h </w:instrText>
-            </w:r>
-            <w:r>
-              <w:rPr>
-                <w:rFonts w:ascii="Times New Roman" w:hAnsi="Times New Roman"/>
-                <w:noProof/>
-                <w:webHidden/>
-                <w:sz w:val="20"/>
-                <w:szCs w:val="20"/>
-              </w:rPr>
-            </w:r>
-            <w:r>
-              <w:rPr>
-                <w:rFonts w:ascii="Times New Roman" w:hAnsi="Times New Roman"/>
-                <w:noProof/>
-                <w:webHidden/>
-                <w:sz w:val="20"/>
-                <w:szCs w:val="20"/>
-              </w:rPr>
-              <w:fldChar w:fldCharType="separate"/>
-            </w:r>
-            <w:r>
-              <w:rPr>
-                <w:rFonts w:ascii="Times New Roman" w:hAnsi="Times New Roman"/>
-                <w:noProof/>
-                <w:webHidden/>
-                <w:sz w:val="20"/>
-                <w:szCs w:val="20"/>
-              </w:rPr>
-              <w:t>10</w:t>
-            </w:r>
-            <w:r>
-              <w:rPr>
-                <w:rFonts w:ascii="Times New Roman" w:hAnsi="Times New Roman"/>
-                <w:noProof/>
-                <w:webHidden/>
-                <w:sz w:val="20"/>
-                <w:szCs w:val="20"/>
-              </w:rPr>
-              <w:fldChar w:fldCharType="end"/>
-            </w:r>
-          </w:hyperlink>
-        </w:p>
-        <w:p>
-          <w:pPr>
-            <w:pStyle w:val="TOC3"/>
-            <w:tabs>
-              <w:tab w:val="right" w:leader="dot" w:pos="9016"/>
-            </w:tabs>
-            <w:rPr>
-              <w:rFonts w:ascii="Times New Roman" w:hAnsi="Times New Roman"/>
-              <w:noProof/>
-              <w:kern w:val="2"/>
-              <w:sz w:val="20"/>
-              <w:szCs w:val="20"/>
-              <w14:ligatures w14:val="standardContextual"/>
-            </w:rPr>
-          </w:pPr>
-          <w:hyperlink w:anchor="_Toc178004518" w:history="1">
-            <w:r>
-              <w:rPr>
-                <w:rStyle w:val="Hyperlink"/>
-                <w:rFonts w:ascii="Times New Roman" w:hAnsi="Times New Roman"/>
-                <w:i/>
-                <w:iCs/>
-                <w:noProof/>
-                <w:sz w:val="20"/>
-                <w:szCs w:val="20"/>
-              </w:rPr>
-              <w:t>Що таке квантіль, мода, медіана?</w:t>
-            </w:r>
-            <w:r>
-              <w:rPr>
-                <w:rFonts w:ascii="Times New Roman" w:hAnsi="Times New Roman"/>
-                <w:noProof/>
-                <w:webHidden/>
-                <w:sz w:val="20"/>
-                <w:szCs w:val="20"/>
-              </w:rPr>
-              <w:tab/>
-            </w:r>
-            <w:r>
-              <w:rPr>
-                <w:rFonts w:ascii="Times New Roman" w:hAnsi="Times New Roman"/>
-                <w:noProof/>
-                <w:webHidden/>
-                <w:sz w:val="20"/>
-                <w:szCs w:val="20"/>
-              </w:rPr>
-              <w:fldChar w:fldCharType="begin"/>
-            </w:r>
-            <w:r>
-              <w:rPr>
-                <w:rFonts w:ascii="Times New Roman" w:hAnsi="Times New Roman"/>
-                <w:noProof/>
-                <w:webHidden/>
-                <w:sz w:val="20"/>
-                <w:szCs w:val="20"/>
-              </w:rPr>
-              <w:instrText xml:space="preserve"> PAGEREF _Toc178004518 \h </w:instrText>
-            </w:r>
-            <w:r>
-              <w:rPr>
-                <w:rFonts w:ascii="Times New Roman" w:hAnsi="Times New Roman"/>
-                <w:noProof/>
-                <w:webHidden/>
-                <w:sz w:val="20"/>
-                <w:szCs w:val="20"/>
-              </w:rPr>
-            </w:r>
-            <w:r>
-              <w:rPr>
-                <w:rFonts w:ascii="Times New Roman" w:hAnsi="Times New Roman"/>
-                <w:noProof/>
-                <w:webHidden/>
-                <w:sz w:val="20"/>
-                <w:szCs w:val="20"/>
-              </w:rPr>
-              <w:fldChar w:fldCharType="separate"/>
-            </w:r>
-            <w:r>
-              <w:rPr>
-                <w:rFonts w:ascii="Times New Roman" w:hAnsi="Times New Roman"/>
-                <w:noProof/>
-                <w:webHidden/>
-                <w:sz w:val="20"/>
-                <w:szCs w:val="20"/>
-              </w:rPr>
-              <w:t>10</w:t>
-            </w:r>
-            <w:r>
-              <w:rPr>
-                <w:rFonts w:ascii="Times New Roman" w:hAnsi="Times New Roman"/>
-                <w:noProof/>
-                <w:webHidden/>
-                <w:sz w:val="20"/>
-                <w:szCs w:val="20"/>
-              </w:rPr>
-              <w:fldChar w:fldCharType="end"/>
-            </w:r>
-          </w:hyperlink>
-        </w:p>
-        <w:p>
-          <w:pPr>
-            <w:pStyle w:val="TOC3"/>
-            <w:tabs>
-              <w:tab w:val="right" w:leader="dot" w:pos="9016"/>
-            </w:tabs>
-            <w:rPr>
-              <w:rFonts w:ascii="Times New Roman" w:hAnsi="Times New Roman"/>
-              <w:noProof/>
-              <w:kern w:val="2"/>
-              <w:sz w:val="20"/>
-              <w:szCs w:val="20"/>
-              <w14:ligatures w14:val="standardContextual"/>
-            </w:rPr>
-          </w:pPr>
-          <w:hyperlink w:anchor="_Toc178004519" w:history="1">
-            <w:r>
-              <w:rPr>
-                <w:rStyle w:val="Hyperlink"/>
-                <w:rFonts w:ascii="Times New Roman" w:hAnsi="Times New Roman"/>
-                <w:i/>
-                <w:iCs/>
-                <w:noProof/>
-                <w:sz w:val="20"/>
-                <w:szCs w:val="20"/>
-              </w:rPr>
-              <w:t>Як визначити знак коефіцієнта ексцесу з вигляду графіка щільності ймовірності?</w:t>
-            </w:r>
-            <w:r>
-              <w:rPr>
-                <w:rFonts w:ascii="Times New Roman" w:hAnsi="Times New Roman"/>
-                <w:noProof/>
-                <w:webHidden/>
-                <w:sz w:val="20"/>
-                <w:szCs w:val="20"/>
-              </w:rPr>
-              <w:tab/>
-            </w:r>
-            <w:r>
-              <w:rPr>
-                <w:rFonts w:ascii="Times New Roman" w:hAnsi="Times New Roman"/>
-                <w:noProof/>
-                <w:webHidden/>
-                <w:sz w:val="20"/>
-                <w:szCs w:val="20"/>
-              </w:rPr>
-              <w:fldChar w:fldCharType="begin"/>
-            </w:r>
-            <w:r>
-              <w:rPr>
-                <w:rFonts w:ascii="Times New Roman" w:hAnsi="Times New Roman"/>
-                <w:noProof/>
-                <w:webHidden/>
-                <w:sz w:val="20"/>
-                <w:szCs w:val="20"/>
-              </w:rPr>
-              <w:instrText xml:space="preserve"> PAGEREF _Toc178004519 \h </w:instrText>
-            </w:r>
-            <w:r>
-              <w:rPr>
-                <w:rFonts w:ascii="Times New Roman" w:hAnsi="Times New Roman"/>
-                <w:noProof/>
-                <w:webHidden/>
-                <w:sz w:val="20"/>
-                <w:szCs w:val="20"/>
-              </w:rPr>
-            </w:r>
-            <w:r>
-              <w:rPr>
-                <w:rFonts w:ascii="Times New Roman" w:hAnsi="Times New Roman"/>
-                <w:noProof/>
-                <w:webHidden/>
-                <w:sz w:val="20"/>
-                <w:szCs w:val="20"/>
-              </w:rPr>
-              <w:fldChar w:fldCharType="separate"/>
-            </w:r>
-            <w:r>
-              <w:rPr>
-                <w:rFonts w:ascii="Times New Roman" w:hAnsi="Times New Roman"/>
-                <w:noProof/>
-                <w:webHidden/>
-                <w:sz w:val="20"/>
-                <w:szCs w:val="20"/>
-              </w:rPr>
-              <w:t>10</w:t>
-            </w:r>
-            <w:r>
-              <w:rPr>
-                <w:rFonts w:ascii="Times New Roman" w:hAnsi="Times New Roman"/>
-                <w:noProof/>
-                <w:webHidden/>
-                <w:sz w:val="20"/>
-                <w:szCs w:val="20"/>
-              </w:rPr>
-              <w:fldChar w:fldCharType="end"/>
-            </w:r>
-          </w:hyperlink>
-        </w:p>
-        <w:p>
-          <w:pPr>
-            <w:pStyle w:val="TOC3"/>
-            <w:tabs>
-              <w:tab w:val="right" w:leader="dot" w:pos="9016"/>
-            </w:tabs>
-            <w:rPr>
-              <w:rFonts w:ascii="Times New Roman" w:hAnsi="Times New Roman"/>
-              <w:noProof/>
-              <w:kern w:val="2"/>
-              <w:sz w:val="20"/>
-              <w:szCs w:val="20"/>
-              <w14:ligatures w14:val="standardContextual"/>
-            </w:rPr>
-          </w:pPr>
-          <w:hyperlink w:anchor="_Toc178004520" w:history="1">
-            <w:r>
-              <w:rPr>
-                <w:rStyle w:val="Hyperlink"/>
-                <w:rFonts w:ascii="Times New Roman" w:hAnsi="Times New Roman"/>
-                <w:i/>
-                <w:iCs/>
-                <w:noProof/>
-                <w:sz w:val="20"/>
-                <w:szCs w:val="20"/>
-              </w:rPr>
-              <w:t>Що таке ряди розподілу?</w:t>
-            </w:r>
-            <w:r>
-              <w:rPr>
-                <w:rFonts w:ascii="Times New Roman" w:hAnsi="Times New Roman"/>
-                <w:noProof/>
-                <w:webHidden/>
-                <w:sz w:val="20"/>
-                <w:szCs w:val="20"/>
-              </w:rPr>
-              <w:tab/>
-            </w:r>
-            <w:r>
-              <w:rPr>
-                <w:rFonts w:ascii="Times New Roman" w:hAnsi="Times New Roman"/>
-                <w:noProof/>
-                <w:webHidden/>
-                <w:sz w:val="20"/>
-                <w:szCs w:val="20"/>
-              </w:rPr>
-              <w:fldChar w:fldCharType="begin"/>
-            </w:r>
-            <w:r>
-              <w:rPr>
-                <w:rFonts w:ascii="Times New Roman" w:hAnsi="Times New Roman"/>
-                <w:noProof/>
-                <w:webHidden/>
-                <w:sz w:val="20"/>
-                <w:szCs w:val="20"/>
-              </w:rPr>
-              <w:instrText xml:space="preserve"> PAGEREF _Toc178004520 \h </w:instrText>
-            </w:r>
-            <w:r>
-              <w:rPr>
-                <w:rFonts w:ascii="Times New Roman" w:hAnsi="Times New Roman"/>
-                <w:noProof/>
-                <w:webHidden/>
-                <w:sz w:val="20"/>
-                <w:szCs w:val="20"/>
-              </w:rPr>
-            </w:r>
-            <w:r>
-              <w:rPr>
-                <w:rFonts w:ascii="Times New Roman" w:hAnsi="Times New Roman"/>
-                <w:noProof/>
-                <w:webHidden/>
-                <w:sz w:val="20"/>
-                <w:szCs w:val="20"/>
-              </w:rPr>
-              <w:fldChar w:fldCharType="separate"/>
-            </w:r>
-            <w:r>
-              <w:rPr>
-                <w:rFonts w:ascii="Times New Roman" w:hAnsi="Times New Roman"/>
-                <w:noProof/>
-                <w:webHidden/>
-                <w:sz w:val="20"/>
-                <w:szCs w:val="20"/>
-              </w:rPr>
-              <w:t>10</w:t>
-            </w:r>
-            <w:r>
-              <w:rPr>
-                <w:rFonts w:ascii="Times New Roman" w:hAnsi="Times New Roman"/>
-                <w:noProof/>
-                <w:webHidden/>
-                <w:sz w:val="20"/>
-                <w:szCs w:val="20"/>
-              </w:rPr>
-              <w:fldChar w:fldCharType="end"/>
-            </w:r>
-          </w:hyperlink>
-        </w:p>
-        <w:p>
-          <w:pPr>
-            <w:pStyle w:val="TOC3"/>
-            <w:tabs>
-              <w:tab w:val="right" w:leader="dot" w:pos="9016"/>
-            </w:tabs>
-            <w:rPr>
-              <w:rFonts w:ascii="Times New Roman" w:hAnsi="Times New Roman"/>
-              <w:noProof/>
-              <w:kern w:val="2"/>
-              <w:sz w:val="20"/>
-              <w:szCs w:val="20"/>
-              <w14:ligatures w14:val="standardContextual"/>
-            </w:rPr>
-          </w:pPr>
-          <w:hyperlink w:anchor="_Toc178004521" w:history="1">
-            <w:r>
-              <w:rPr>
-                <w:rStyle w:val="Hyperlink"/>
-                <w:rFonts w:ascii="Times New Roman" w:hAnsi="Times New Roman"/>
-                <w:i/>
-                <w:iCs/>
-                <w:noProof/>
-                <w:sz w:val="20"/>
-                <w:szCs w:val="20"/>
-              </w:rPr>
-              <w:t>Які характеристики розподілу ви знаєте?</w:t>
-            </w:r>
-            <w:r>
-              <w:rPr>
-                <w:rFonts w:ascii="Times New Roman" w:hAnsi="Times New Roman"/>
-                <w:noProof/>
-                <w:webHidden/>
-                <w:sz w:val="20"/>
-                <w:szCs w:val="20"/>
-              </w:rPr>
-              <w:tab/>
-            </w:r>
-            <w:r>
-              <w:rPr>
-                <w:rFonts w:ascii="Times New Roman" w:hAnsi="Times New Roman"/>
-                <w:noProof/>
-                <w:webHidden/>
-                <w:sz w:val="20"/>
-                <w:szCs w:val="20"/>
-              </w:rPr>
-              <w:fldChar w:fldCharType="begin"/>
-            </w:r>
-            <w:r>
-              <w:rPr>
-                <w:rFonts w:ascii="Times New Roman" w:hAnsi="Times New Roman"/>
-                <w:noProof/>
-                <w:webHidden/>
-                <w:sz w:val="20"/>
-                <w:szCs w:val="20"/>
-              </w:rPr>
-              <w:instrText xml:space="preserve"> PAGEREF _Toc178004521 \h </w:instrText>
-            </w:r>
-            <w:r>
-              <w:rPr>
-                <w:rFonts w:ascii="Times New Roman" w:hAnsi="Times New Roman"/>
-                <w:noProof/>
-                <w:webHidden/>
-                <w:sz w:val="20"/>
-                <w:szCs w:val="20"/>
-              </w:rPr>
-            </w:r>
-            <w:r>
-              <w:rPr>
-                <w:rFonts w:ascii="Times New Roman" w:hAnsi="Times New Roman"/>
-                <w:noProof/>
-                <w:webHidden/>
-                <w:sz w:val="20"/>
-                <w:szCs w:val="20"/>
-              </w:rPr>
-              <w:fldChar w:fldCharType="separate"/>
-            </w:r>
-            <w:r>
-              <w:rPr>
-                <w:rFonts w:ascii="Times New Roman" w:hAnsi="Times New Roman"/>
-                <w:noProof/>
-                <w:webHidden/>
-                <w:sz w:val="20"/>
-                <w:szCs w:val="20"/>
-              </w:rPr>
-              <w:t>10</w:t>
-            </w:r>
-            <w:r>
-              <w:rPr>
-                <w:rFonts w:ascii="Times New Roman" w:hAnsi="Times New Roman"/>
-                <w:noProof/>
-                <w:webHidden/>
-                <w:sz w:val="20"/>
-                <w:szCs w:val="20"/>
-              </w:rPr>
-              <w:fldChar w:fldCharType="end"/>
-            </w:r>
-          </w:hyperlink>
-        </w:p>
-        <w:p>
-          <w:pPr>
-            <w:pStyle w:val="TOC3"/>
-            <w:tabs>
-              <w:tab w:val="right" w:leader="dot" w:pos="9016"/>
-            </w:tabs>
-            <w:rPr>
-              <w:rFonts w:ascii="Times New Roman" w:hAnsi="Times New Roman"/>
-              <w:noProof/>
-              <w:kern w:val="2"/>
-              <w:sz w:val="20"/>
-              <w:szCs w:val="20"/>
-              <w14:ligatures w14:val="standardContextual"/>
-            </w:rPr>
-          </w:pPr>
-          <w:hyperlink w:anchor="_Toc178004522" w:history="1">
-            <w:r>
-              <w:rPr>
-                <w:rStyle w:val="Hyperlink"/>
-                <w:rFonts w:ascii="Times New Roman" w:hAnsi="Times New Roman"/>
-                <w:i/>
-                <w:iCs/>
-                <w:noProof/>
-                <w:sz w:val="20"/>
-                <w:szCs w:val="20"/>
-              </w:rPr>
-              <w:t>Як будується гістограма?</w:t>
-            </w:r>
-            <w:r>
-              <w:rPr>
-                <w:rFonts w:ascii="Times New Roman" w:hAnsi="Times New Roman"/>
-                <w:noProof/>
-                <w:webHidden/>
-                <w:sz w:val="20"/>
-                <w:szCs w:val="20"/>
-              </w:rPr>
-              <w:tab/>
-            </w:r>
-            <w:r>
-              <w:rPr>
-                <w:rFonts w:ascii="Times New Roman" w:hAnsi="Times New Roman"/>
-                <w:noProof/>
-                <w:webHidden/>
-                <w:sz w:val="20"/>
-                <w:szCs w:val="20"/>
-              </w:rPr>
-              <w:fldChar w:fldCharType="begin"/>
-            </w:r>
-            <w:r>
-              <w:rPr>
-                <w:rFonts w:ascii="Times New Roman" w:hAnsi="Times New Roman"/>
-                <w:noProof/>
-                <w:webHidden/>
-                <w:sz w:val="20"/>
-                <w:szCs w:val="20"/>
-              </w:rPr>
-              <w:instrText xml:space="preserve"> PAGEREF _Toc178004522 \h </w:instrText>
-            </w:r>
-            <w:r>
-              <w:rPr>
-                <w:rFonts w:ascii="Times New Roman" w:hAnsi="Times New Roman"/>
-                <w:noProof/>
-                <w:webHidden/>
-                <w:sz w:val="20"/>
-                <w:szCs w:val="20"/>
-              </w:rPr>
-            </w:r>
-            <w:r>
-              <w:rPr>
-                <w:rFonts w:ascii="Times New Roman" w:hAnsi="Times New Roman"/>
-                <w:noProof/>
-                <w:webHidden/>
-                <w:sz w:val="20"/>
-                <w:szCs w:val="20"/>
-              </w:rPr>
-              <w:fldChar w:fldCharType="separate"/>
-            </w:r>
-            <w:r>
-              <w:rPr>
-                <w:rFonts w:ascii="Times New Roman" w:hAnsi="Times New Roman"/>
-                <w:noProof/>
-                <w:webHidden/>
-                <w:sz w:val="20"/>
-                <w:szCs w:val="20"/>
-              </w:rPr>
-              <w:t>10</w:t>
-            </w:r>
-            <w:r>
-              <w:rPr>
-                <w:rFonts w:ascii="Times New Roman" w:hAnsi="Times New Roman"/>
-                <w:noProof/>
-                <w:webHidden/>
-                <w:sz w:val="20"/>
-                <w:szCs w:val="20"/>
-              </w:rPr>
-              <w:fldChar w:fldCharType="end"/>
-            </w:r>
-          </w:hyperlink>
-        </w:p>
-        <w:p>
-          <w:pPr>
-            <w:pStyle w:val="TOC3"/>
-            <w:tabs>
-              <w:tab w:val="right" w:leader="dot" w:pos="9016"/>
-            </w:tabs>
-            <w:rPr>
-              <w:rFonts w:ascii="Times New Roman" w:hAnsi="Times New Roman"/>
-              <w:noProof/>
-              <w:kern w:val="2"/>
-              <w:sz w:val="20"/>
-              <w:szCs w:val="20"/>
-              <w14:ligatures w14:val="standardContextual"/>
-            </w:rPr>
-          </w:pPr>
-          <w:hyperlink w:anchor="_Toc178004523" w:history="1">
-            <w:r>
-              <w:rPr>
-                <w:rStyle w:val="Hyperlink"/>
-                <w:rFonts w:ascii="Times New Roman" w:hAnsi="Times New Roman"/>
-                <w:i/>
-                <w:iCs/>
-                <w:noProof/>
-                <w:sz w:val="20"/>
-                <w:szCs w:val="20"/>
-              </w:rPr>
-              <w:t>Що таке таблиця частот?</w:t>
-            </w:r>
-            <w:r>
-              <w:rPr>
-                <w:rFonts w:ascii="Times New Roman" w:hAnsi="Times New Roman"/>
-                <w:noProof/>
-                <w:webHidden/>
-                <w:sz w:val="20"/>
-                <w:szCs w:val="20"/>
-              </w:rPr>
-              <w:tab/>
-            </w:r>
-            <w:r>
-              <w:rPr>
-                <w:rFonts w:ascii="Times New Roman" w:hAnsi="Times New Roman"/>
-                <w:noProof/>
-                <w:webHidden/>
-                <w:sz w:val="20"/>
-                <w:szCs w:val="20"/>
-              </w:rPr>
-              <w:fldChar w:fldCharType="begin"/>
-            </w:r>
-            <w:r>
-              <w:rPr>
-                <w:rFonts w:ascii="Times New Roman" w:hAnsi="Times New Roman"/>
-                <w:noProof/>
-                <w:webHidden/>
-                <w:sz w:val="20"/>
-                <w:szCs w:val="20"/>
-              </w:rPr>
-              <w:instrText xml:space="preserve"> PAGEREF _Toc178004523 \h </w:instrText>
-            </w:r>
-            <w:r>
-              <w:rPr>
-                <w:rFonts w:ascii="Times New Roman" w:hAnsi="Times New Roman"/>
-                <w:noProof/>
-                <w:webHidden/>
-                <w:sz w:val="20"/>
-                <w:szCs w:val="20"/>
-              </w:rPr>
-            </w:r>
-            <w:r>
-              <w:rPr>
-                <w:rFonts w:ascii="Times New Roman" w:hAnsi="Times New Roman"/>
-                <w:noProof/>
-                <w:webHidden/>
-                <w:sz w:val="20"/>
-                <w:szCs w:val="20"/>
-              </w:rPr>
-              <w:fldChar w:fldCharType="separate"/>
-            </w:r>
-            <w:r>
-              <w:rPr>
-                <w:rFonts w:ascii="Times New Roman" w:hAnsi="Times New Roman"/>
-                <w:noProof/>
-                <w:webHidden/>
-                <w:sz w:val="20"/>
-                <w:szCs w:val="20"/>
-              </w:rPr>
-              <w:t>10</w:t>
-            </w:r>
-            <w:r>
-              <w:rPr>
-                <w:rFonts w:ascii="Times New Roman" w:hAnsi="Times New Roman"/>
-                <w:noProof/>
-                <w:webHidden/>
-                <w:sz w:val="20"/>
-                <w:szCs w:val="20"/>
-              </w:rPr>
-              <w:fldChar w:fldCharType="end"/>
-            </w:r>
-          </w:hyperlink>
-        </w:p>
-        <w:p>
-          <w:pPr>
-            <w:pStyle w:val="TOC3"/>
-            <w:tabs>
-              <w:tab w:val="right" w:leader="dot" w:pos="9016"/>
-            </w:tabs>
-            <w:rPr>
-              <w:rFonts w:ascii="Times New Roman" w:hAnsi="Times New Roman"/>
-              <w:noProof/>
-              <w:kern w:val="2"/>
-              <w:sz w:val="20"/>
-              <w:szCs w:val="20"/>
-              <w14:ligatures w14:val="standardContextual"/>
-            </w:rPr>
-          </w:pPr>
-          <w:hyperlink w:anchor="_Toc178004524" w:history="1">
-            <w:r>
-              <w:rPr>
-                <w:rStyle w:val="Hyperlink"/>
-                <w:rFonts w:ascii="Times New Roman" w:hAnsi="Times New Roman"/>
-                <w:i/>
-                <w:iCs/>
-                <w:noProof/>
-                <w:sz w:val="20"/>
-                <w:szCs w:val="20"/>
-              </w:rPr>
-              <w:t>На що впливає ширина інтервалу?</w:t>
-            </w:r>
-            <w:r>
-              <w:rPr>
-                <w:rFonts w:ascii="Times New Roman" w:hAnsi="Times New Roman"/>
-                <w:noProof/>
-                <w:webHidden/>
-                <w:sz w:val="20"/>
-                <w:szCs w:val="20"/>
-              </w:rPr>
-              <w:tab/>
-            </w:r>
-            <w:r>
-              <w:rPr>
-                <w:rFonts w:ascii="Times New Roman" w:hAnsi="Times New Roman"/>
-                <w:noProof/>
-                <w:webHidden/>
-                <w:sz w:val="20"/>
-                <w:szCs w:val="20"/>
-              </w:rPr>
-              <w:fldChar w:fldCharType="begin"/>
-            </w:r>
-            <w:r>
-              <w:rPr>
-                <w:rFonts w:ascii="Times New Roman" w:hAnsi="Times New Roman"/>
-                <w:noProof/>
-                <w:webHidden/>
-                <w:sz w:val="20"/>
-                <w:szCs w:val="20"/>
-              </w:rPr>
-              <w:instrText xml:space="preserve"> PAGEREF _Toc178004524 \h </w:instrText>
-            </w:r>
-            <w:r>
-              <w:rPr>
-                <w:rFonts w:ascii="Times New Roman" w:hAnsi="Times New Roman"/>
-                <w:noProof/>
-                <w:webHidden/>
-                <w:sz w:val="20"/>
-                <w:szCs w:val="20"/>
-              </w:rPr>
-            </w:r>
-            <w:r>
-              <w:rPr>
-                <w:rFonts w:ascii="Times New Roman" w:hAnsi="Times New Roman"/>
-                <w:noProof/>
-                <w:webHidden/>
-                <w:sz w:val="20"/>
-                <w:szCs w:val="20"/>
-              </w:rPr>
-              <w:fldChar w:fldCharType="separate"/>
-            </w:r>
-            <w:r>
-              <w:rPr>
-                <w:rFonts w:ascii="Times New Roman" w:hAnsi="Times New Roman"/>
-                <w:noProof/>
-                <w:webHidden/>
-                <w:sz w:val="20"/>
-                <w:szCs w:val="20"/>
-              </w:rPr>
-              <w:t>10</w:t>
-            </w:r>
-            <w:r>
-              <w:rPr>
-                <w:rFonts w:ascii="Times New Roman" w:hAnsi="Times New Roman"/>
-                <w:noProof/>
-                <w:webHidden/>
-                <w:sz w:val="20"/>
-                <w:szCs w:val="20"/>
+                <w:sz w:val="24"/>
+                <w:szCs w:val="24"/>
+              </w:rPr>
+              <w:t>12</w:t>
+            </w:r>
+            <w:r>
+              <w:rPr>
+                <w:rFonts w:ascii="Times New Roman" w:hAnsi="Times New Roman"/>
+                <w:noProof/>
+                <w:webHidden/>
+                <w:sz w:val="24"/>
+                <w:szCs w:val="24"/>
               </w:rPr>
               <w:fldChar w:fldCharType="end"/>
             </w:r>
@@ -2431,8 +1933,8 @@
         <w:p>
           <w:pPr>
             <w:rPr>
-              <w:sz w:val="20"/>
-              <w:szCs w:val="20"/>
+              <w:sz w:val="24"/>
+              <w:szCs w:val="24"/>
             </w:rPr>
           </w:pPr>
           <w:r>
@@ -2440,8 +1942,8 @@
               <w:b/>
               <w:bCs/>
               <w:noProof/>
-              <w:sz w:val="20"/>
-              <w:szCs w:val="20"/>
+              <w:sz w:val="24"/>
+              <w:szCs w:val="24"/>
             </w:rPr>
             <w:fldChar w:fldCharType="end"/>
           </w:r>
@@ -2452,11 +1954,15 @@
       <w:pPr>
         <w:ind w:firstLine="0"/>
         <w:rPr>
+          <w:sz w:val="24"/>
+          <w:szCs w:val="24"/>
           <w:lang w:val="en-US"/>
         </w:rPr>
       </w:pPr>
       <w:r>
         <w:rPr>
+          <w:sz w:val="24"/>
+          <w:szCs w:val="24"/>
           <w:lang w:val="en-US"/>
         </w:rPr>
         <w:br w:type="page"/>
@@ -2466,7 +1972,7 @@
       <w:pPr>
         <w:pStyle w:val="H2"/>
       </w:pPr>
-      <w:bookmarkStart w:id="1" w:name="_Toc178004505"/>
+      <w:bookmarkStart w:id="1" w:name="_Toc178232017"/>
       <w:r>
         <w:lastRenderedPageBreak/>
         <w:t>Мета</w:t>
@@ -2513,7 +2019,7 @@
           <w:lang w:val="en-US"/>
         </w:rPr>
       </w:pPr>
-      <w:bookmarkStart w:id="2" w:name="_Toc178004506"/>
+      <w:bookmarkStart w:id="2" w:name="_Toc178232018"/>
       <w:r>
         <w:t>Завдання</w:t>
       </w:r>
@@ -2703,7 +2209,7 @@
           <w:lang w:val="en-US"/>
         </w:rPr>
       </w:pPr>
-      <w:bookmarkStart w:id="3" w:name="_Toc178004508"/>
+      <w:bookmarkStart w:id="3" w:name="_Toc178232019"/>
       <w:r>
         <w:lastRenderedPageBreak/>
         <w:t>Результати</w:t>
@@ -2722,7 +2228,7 @@
           <w:lang w:val="en-US"/>
         </w:rPr>
       </w:pPr>
-      <w:bookmarkStart w:id="4" w:name="_Toc178004509"/>
+      <w:bookmarkStart w:id="4" w:name="_Toc178232020"/>
       <w:r>
         <w:rPr>
           <w:i/>
@@ -5316,7 +4822,7 @@
           <w:iCs/>
         </w:rPr>
       </w:pPr>
-      <w:bookmarkStart w:id="5" w:name="_Toc178004510"/>
+      <w:bookmarkStart w:id="5" w:name="_Toc178232021"/>
       <w:r>
         <w:rPr>
           <w:i/>
@@ -5691,8 +5197,11 @@
     <w:p>
       <w:pPr>
         <w:pStyle w:val="H2"/>
-      </w:pPr>
-      <w:bookmarkStart w:id="6" w:name="_Toc178004511"/>
+        <w:rPr>
+          <w:lang w:val="en-US"/>
+        </w:rPr>
+      </w:pPr>
+      <w:bookmarkStart w:id="6" w:name="_Toc178232022"/>
       <w:r>
         <w:t>Висновки</w:t>
       </w:r>
@@ -5703,9 +5212,39 @@
     </w:p>
     <w:p>
       <w:pPr>
+        <w:pStyle w:val="P"/>
+        <w:rPr>
+          <w:lang w:val="en-US"/>
+        </w:rPr>
+      </w:pPr>
+    </w:p>
+    <w:p>
+      <w:pPr>
+        <w:pStyle w:val="P"/>
+        <w:rPr>
+          <w:lang w:val="en-US"/>
+        </w:rPr>
+      </w:pPr>
+      <w:r>
+        <w:t>Аналі</w:t>
+      </w:r>
+      <w:r>
+        <w:t>з проведено з використанням вбудованих методів.</w:t>
+      </w:r>
+    </w:p>
+    <w:p>
+      <w:pPr>
+        <w:pStyle w:val="P"/>
+        <w:rPr>
+          <w:lang w:val="en-US"/>
+        </w:rPr>
+      </w:pPr>
+    </w:p>
+    <w:p>
+      <w:pPr>
         <w:pStyle w:val="H2"/>
       </w:pPr>
-      <w:bookmarkStart w:id="7" w:name="_Toc178004512"/>
+      <w:bookmarkStart w:id="7" w:name="_Toc178232023"/>
       <w:r>
         <w:t>Питання</w:t>
       </w:r>
@@ -5723,13 +5262,13 @@
           <w:lang w:val="en-US"/>
         </w:rPr>
       </w:pPr>
-      <w:bookmarkStart w:id="8" w:name="_Toc178004513"/>
+      <w:bookmarkStart w:id="8" w:name="_Toc178232024"/>
       <w:r>
         <w:rPr>
           <w:i/>
           <w:iCs/>
         </w:rPr>
-        <w:t xml:space="preserve">Робота з даними у системі </w:t>
+        <w:t xml:space="preserve">Робота з даними у </w:t>
       </w:r>
       <w:r>
         <w:rPr>
@@ -5743,107 +5282,102 @@
     </w:p>
     <w:p>
       <w:pPr>
-        <w:pStyle w:val="H3"/>
-        <w:rPr>
-          <w:i/>
-          <w:iCs/>
-        </w:rPr>
-      </w:pPr>
-      <w:bookmarkStart w:id="9" w:name="_Toc178004514"/>
-      <w:r>
-        <w:rPr>
-          <w:i/>
-          <w:iCs/>
-        </w:rPr>
-        <w:t>Призначення і використання різних типів вікон</w:t>
-      </w:r>
-      <w:bookmarkEnd w:id="9"/>
-      <w:r>
-        <w:rPr>
-          <w:i/>
-          <w:iCs/>
+        <w:pStyle w:val="P"/>
+        <w:rPr>
+          <w:lang w:val="en-US"/>
+        </w:rPr>
+      </w:pPr>
+    </w:p>
+    <w:p>
+      <w:pPr>
+        <w:pStyle w:val="P"/>
+        <w:rPr>
+          <w:lang w:val="en-US"/>
+        </w:rPr>
+      </w:pPr>
+      <w:r>
+        <w:t xml:space="preserve">Перше треба згенерувати дані функцією </w:t>
+      </w:r>
+      <w:r>
+        <w:rPr>
+          <w:rStyle w:val="CodeChar"/>
+        </w:rPr>
+        <w:t>Rnormal(12, 77, 3)</w:t>
+      </w:r>
+      <w:r>
+        <w:rPr>
+          <w:lang w:val="en-US"/>
+        </w:rPr>
+        <w:t xml:space="preserve">. 12 </w:t>
+      </w:r>
+      <w:r>
+        <w:t>це кількість значень, 77 це математичне сподівання, 3 це дисперсія.</w:t>
+      </w:r>
+      <w:r>
+        <w:rPr>
+          <w:lang w:val="en-US"/>
         </w:rPr>
         <w:t xml:space="preserve"> </w:t>
       </w:r>
-    </w:p>
-    <w:p>
-      <w:pPr>
-        <w:pStyle w:val="H3"/>
-        <w:rPr>
-          <w:i/>
-          <w:iCs/>
-        </w:rPr>
-      </w:pPr>
-      <w:bookmarkStart w:id="10" w:name="_Toc178004515"/>
-      <w:r>
-        <w:rPr>
-          <w:i/>
-          <w:iCs/>
-        </w:rPr>
-        <w:t>Загальні й унікальні властивості Statgraphics</w:t>
-      </w:r>
-      <w:bookmarkEnd w:id="10"/>
-    </w:p>
-    <w:p>
-      <w:pPr>
-        <w:pStyle w:val="H3"/>
-        <w:rPr>
-          <w:i/>
-          <w:iCs/>
-        </w:rPr>
-      </w:pPr>
-      <w:bookmarkStart w:id="11" w:name="_Toc178004516"/>
-      <w:r>
-        <w:rPr>
-          <w:i/>
-          <w:iCs/>
-        </w:rPr>
-        <w:t>Базова система статистичних процедур пакету Statgraphics</w:t>
-      </w:r>
-      <w:bookmarkEnd w:id="11"/>
-    </w:p>
-    <w:p>
-      <w:pPr>
-        <w:pStyle w:val="H3"/>
-        <w:rPr>
-          <w:i/>
-          <w:iCs/>
-        </w:rPr>
-      </w:pPr>
-      <w:bookmarkStart w:id="12" w:name="_Toc178004517"/>
-      <w:r>
-        <w:rPr>
-          <w:i/>
-          <w:iCs/>
-        </w:rPr>
-        <w:t>Основні характеристики розподілу ймовірностей. Записати аналітичні вирази</w:t>
-      </w:r>
-      <w:bookmarkEnd w:id="12"/>
-      <w:r>
-        <w:rPr>
-          <w:i/>
-          <w:iCs/>
-        </w:rPr>
-        <w:t xml:space="preserve"> </w:t>
-      </w:r>
-    </w:p>
-    <w:p>
-      <w:pPr>
-        <w:pStyle w:val="H3"/>
-        <w:rPr>
-          <w:i/>
-          <w:iCs/>
-        </w:rPr>
-      </w:pPr>
-      <w:bookmarkStart w:id="13" w:name="_Toc178004518"/>
-      <w:r>
-        <w:rPr>
-          <w:i/>
-          <w:iCs/>
-        </w:rPr>
-        <w:t>Що таке квантіль, мода, медіана?</w:t>
-      </w:r>
-      <w:bookmarkEnd w:id="13"/>
+      <w:r>
+        <w:t xml:space="preserve">Тоді треба обрати пункт </w:t>
+      </w:r>
+      <w:r>
+        <w:rPr>
+          <w:lang w:val="en-US"/>
+        </w:rPr>
+        <w:t xml:space="preserve">Describe </w:t>
+      </w:r>
+      <w:r>
+        <w:rPr>
+          <w:lang w:val="en-US"/>
+        </w:rPr>
+        <w:t>→</w:t>
+      </w:r>
+      <w:r>
+        <w:rPr>
+          <w:lang w:val="en-US"/>
+        </w:rPr>
+        <w:t xml:space="preserve"> Numberic Data </w:t>
+      </w:r>
+      <w:r>
+        <w:rPr>
+          <w:lang w:val="en-US"/>
+        </w:rPr>
+        <w:t>→</w:t>
+      </w:r>
+      <w:r>
+        <w:rPr>
+          <w:lang w:val="en-US"/>
+        </w:rPr>
+        <w:t xml:space="preserve"> One Variable Analysis, </w:t>
+      </w:r>
+      <w:r>
+        <w:t xml:space="preserve">обрати </w:t>
+      </w:r>
+      <w:r>
+        <w:rPr>
+          <w:lang w:val="en-US"/>
+        </w:rPr>
+        <w:t xml:space="preserve">abular Options, </w:t>
+      </w:r>
+      <w:r>
+        <w:t>вибрати перші 4 пункти опцій</w:t>
+      </w:r>
+      <w:r>
+        <w:rPr>
+          <w:lang w:val="en-US"/>
+        </w:rPr>
+        <w:t>.</w:t>
+      </w:r>
+    </w:p>
+    <w:p>
+      <w:pPr>
+        <w:pStyle w:val="P"/>
+        <w:rPr>
+          <w:lang w:val="en-US"/>
+        </w:rPr>
+      </w:pPr>
     </w:p>
     <w:p>
       <w:pPr>
@@ -5854,40 +5388,190 @@
           <w:lang w:val="en-US"/>
         </w:rPr>
       </w:pPr>
-      <w:bookmarkStart w:id="14" w:name="_Toc178004519"/>
+      <w:bookmarkStart w:id="9" w:name="_Toc178232025"/>
       <w:r>
         <w:rPr>
           <w:i/>
           <w:iCs/>
         </w:rPr>
-        <w:t>Як визначити знак коефіцієнта ексцесу з вигляду графіка щільності ймовірності?</w:t>
-      </w:r>
-      <w:bookmarkEnd w:id="14"/>
-    </w:p>
-    <w:p>
-      <w:pPr>
-        <w:pStyle w:val="H3"/>
+        <w:t>Призначення і використання різних типів вікон</w:t>
+      </w:r>
+      <w:bookmarkEnd w:id="9"/>
+      <w:r>
         <w:rPr>
           <w:i/>
           <w:iCs/>
         </w:rPr>
-      </w:pPr>
-      <w:bookmarkStart w:id="15" w:name="_Toc178004520"/>
-      <w:r>
+        <w:t xml:space="preserve"> </w:t>
+      </w:r>
+    </w:p>
+    <w:p>
+      <w:pPr>
+        <w:pStyle w:val="P"/>
+        <w:rPr>
+          <w:lang w:val="en-US"/>
+        </w:rPr>
+      </w:pPr>
+    </w:p>
+    <w:p>
+      <w:pPr>
+        <w:pStyle w:val="P"/>
+      </w:pPr>
+      <w:r>
+        <w:rPr>
+          <w:lang w:val="en-US"/>
+        </w:rPr>
+        <w:t xml:space="preserve">Describe: </w:t>
+      </w:r>
+      <w:r>
+        <w:t>статистичні методи аналізу: одна чи кілька змінних; процедури підбору розподілів, засоби табуляції даних.</w:t>
+      </w:r>
+    </w:p>
+    <w:p>
+      <w:pPr>
+        <w:pStyle w:val="P"/>
+      </w:pPr>
+      <w:r>
+        <w:rPr>
+          <w:lang w:val="en-US"/>
+        </w:rPr>
+        <w:t xml:space="preserve">Compare: </w:t>
+      </w:r>
+      <w:r>
+        <w:t>засоби порівняння двох чи більше вибірок, процедури дисперсійного аналізу.</w:t>
+      </w:r>
+    </w:p>
+    <w:p>
+      <w:pPr>
+        <w:pStyle w:val="P"/>
+        <w:rPr>
+          <w:lang w:val="en-US"/>
+        </w:rPr>
+      </w:pPr>
+      <w:r>
+        <w:rPr>
+          <w:lang w:val="en-US"/>
+        </w:rPr>
+        <w:t xml:space="preserve">Relate: </w:t>
+      </w:r>
+      <w:r>
+        <w:t>процедури простого або множинного або поліноміального аналізу дисперсій.</w:t>
+      </w:r>
+    </w:p>
+    <w:p>
+      <w:pPr>
+        <w:pStyle w:val="P"/>
+      </w:pPr>
+      <w:r>
+        <w:rPr>
+          <w:lang w:val="en-US"/>
+        </w:rPr>
+        <w:t xml:space="preserve">Quality Control: </w:t>
+      </w:r>
+      <w:r>
+        <w:t>процедури аналізу та оцінки контролю якості.</w:t>
+      </w:r>
+    </w:p>
+    <w:p>
+      <w:pPr>
+        <w:pStyle w:val="P"/>
+        <w:rPr>
+          <w:lang w:val="en-US"/>
+        </w:rPr>
+      </w:pPr>
+      <w:r>
+        <w:rPr>
+          <w:lang w:val="en-US"/>
+        </w:rPr>
+        <w:t xml:space="preserve">Experimental Design: </w:t>
+      </w:r>
+    </w:p>
+    <w:p>
+      <w:pPr>
+        <w:pStyle w:val="P"/>
+        <w:rPr>
+          <w:lang w:val="en-US"/>
+        </w:rPr>
+      </w:pPr>
+      <w:r>
+        <w:rPr>
+          <w:lang w:val="en-US"/>
+        </w:rPr>
+        <w:t xml:space="preserve">Time-Series Analysis: </w:t>
+      </w:r>
+    </w:p>
+    <w:p>
+      <w:pPr>
+        <w:pStyle w:val="P"/>
+        <w:rPr>
+          <w:lang w:val="en-US"/>
+        </w:rPr>
+      </w:pPr>
+      <w:r>
+        <w:rPr>
+          <w:lang w:val="en-US"/>
+        </w:rPr>
+        <w:lastRenderedPageBreak/>
+        <w:t xml:space="preserve">Multivariate Methods: </w:t>
+      </w:r>
+    </w:p>
+    <w:p>
+      <w:pPr>
+        <w:pStyle w:val="P"/>
+        <w:rPr>
+          <w:lang w:val="en-US"/>
+        </w:rPr>
+      </w:pPr>
+      <w:r>
+        <w:rPr>
+          <w:lang w:val="en-US"/>
+        </w:rPr>
+        <w:t xml:space="preserve">Advanced Regression: </w:t>
+      </w:r>
+    </w:p>
+    <w:p>
+      <w:pPr>
+        <w:pStyle w:val="P"/>
+        <w:rPr>
+          <w:lang w:val="en-US"/>
+        </w:rPr>
+      </w:pPr>
+    </w:p>
+    <w:p>
+      <w:pPr>
+        <w:pStyle w:val="H3"/>
         <w:rPr>
           <w:i/>
           <w:iCs/>
         </w:rPr>
-        <w:t>Що таке ряди розподілу?</w:t>
-      </w:r>
-      <w:bookmarkEnd w:id="15"/>
+      </w:pPr>
+      <w:bookmarkStart w:id="10" w:name="_Toc178232026"/>
       <w:r>
         <w:rPr>
           <w:i/>
           <w:iCs/>
         </w:rPr>
-        <w:t xml:space="preserve"> </w:t>
-      </w:r>
+        <w:t>Загальні й унікальні властивості Statgraphics</w:t>
+      </w:r>
+      <w:bookmarkEnd w:id="10"/>
+    </w:p>
+    <w:p>
+      <w:pPr>
+        <w:pStyle w:val="P"/>
+      </w:pPr>
+    </w:p>
+    <w:p>
+      <w:pPr>
+        <w:pStyle w:val="P"/>
+      </w:pPr>
+      <w:r>
+        <w:t>Пакет містить багато засобів статистичої обробки даних. Розрахований на фахівців, має більше двохсот п’ятидесяти процедур обробки даних для дисперсійного аналізу, описової статистики, контролю якости, багатомірного аналізу, планування есперименту, лінійного програмування, тощо.</w:t>
+      </w:r>
+    </w:p>
+    <w:p>
+      <w:pPr>
+        <w:pStyle w:val="P"/>
+      </w:pPr>
     </w:p>
     <w:p>
       <w:pPr>
@@ -5895,17 +5579,64 @@
         <w:rPr>
           <w:i/>
           <w:iCs/>
-        </w:rPr>
-      </w:pPr>
-      <w:bookmarkStart w:id="16" w:name="_Toc178004521"/>
+          <w:lang w:val="en-US"/>
+        </w:rPr>
+      </w:pPr>
+      <w:bookmarkStart w:id="11" w:name="_Toc178232027"/>
       <w:r>
         <w:rPr>
           <w:i/>
           <w:iCs/>
         </w:rPr>
-        <w:t>Які характеристики розподілу ви знаєте?</w:t>
-      </w:r>
-      <w:bookmarkEnd w:id="16"/>
+        <w:t>Що таке квантіль, мода, медіана?</w:t>
+      </w:r>
+      <w:bookmarkEnd w:id="11"/>
+    </w:p>
+    <w:p>
+      <w:pPr>
+        <w:pStyle w:val="P"/>
+        <w:rPr>
+          <w:lang w:val="en-US"/>
+        </w:rPr>
+      </w:pPr>
+    </w:p>
+    <w:p>
+      <w:pPr>
+        <w:pStyle w:val="P"/>
+      </w:pPr>
+      <w:r>
+        <w:t xml:space="preserve">Квантіль – </w:t>
+      </w:r>
+      <w:r>
+        <w:t>рівний шматок даних</w:t>
+      </w:r>
+      <w:r>
+        <w:t>.</w:t>
+      </w:r>
+    </w:p>
+    <w:p>
+      <w:pPr>
+        <w:pStyle w:val="P"/>
+      </w:pPr>
+      <w:r>
+        <w:t>Мода – найчастіший елемент.</w:t>
+      </w:r>
+    </w:p>
+    <w:p>
+      <w:pPr>
+        <w:pStyle w:val="P"/>
+      </w:pPr>
+      <w:r>
+        <w:t>Медіана – середній елемент.</w:t>
+      </w:r>
+    </w:p>
+    <w:p>
+      <w:pPr>
+        <w:pStyle w:val="P"/>
+        <w:rPr>
+          <w:lang w:val="en-US"/>
+        </w:rPr>
+      </w:pPr>
     </w:p>
     <w:p>
       <w:pPr>
@@ -5913,17 +5644,18 @@
         <w:rPr>
           <w:i/>
           <w:iCs/>
-        </w:rPr>
-      </w:pPr>
-      <w:bookmarkStart w:id="17" w:name="_Toc178004522"/>
+          <w:lang w:val="en-US"/>
+        </w:rPr>
+      </w:pPr>
+      <w:bookmarkStart w:id="12" w:name="_Toc178232028"/>
       <w:r>
         <w:rPr>
           <w:i/>
           <w:iCs/>
         </w:rPr>
-        <w:t>Як будується гістограма?</w:t>
-      </w:r>
-      <w:bookmarkEnd w:id="17"/>
+        <w:t>Що таке ряди розподілу?</w:t>
+      </w:r>
+      <w:bookmarkEnd w:id="12"/>
       <w:r>
         <w:rPr>
           <w:i/>
@@ -5934,52 +5666,263 @@
     </w:p>
     <w:p>
       <w:pPr>
+        <w:pStyle w:val="P"/>
+        <w:rPr>
+          <w:lang w:val="en-US"/>
+        </w:rPr>
+      </w:pPr>
+    </w:p>
+    <w:p>
+      <w:pPr>
+        <w:pStyle w:val="P"/>
+        <w:rPr>
+          <w:lang w:val="en-US"/>
+        </w:rPr>
+      </w:pPr>
+      <w:r>
+        <w:t>Згенерований набір даних.</w:t>
+      </w:r>
+    </w:p>
+    <w:p>
+      <w:pPr>
+        <w:pStyle w:val="P"/>
+        <w:rPr>
+          <w:lang w:val="en-US"/>
+        </w:rPr>
+      </w:pPr>
+    </w:p>
+    <w:p>
+      <w:pPr>
         <w:pStyle w:val="H3"/>
         <w:rPr>
           <w:i/>
           <w:iCs/>
         </w:rPr>
       </w:pPr>
-      <w:bookmarkStart w:id="18" w:name="_Toc178004523"/>
+      <w:bookmarkStart w:id="13" w:name="_Toc178232029"/>
       <w:r>
         <w:rPr>
           <w:i/>
           <w:iCs/>
         </w:rPr>
-        <w:t>Що таке таблиця частот?</w:t>
-      </w:r>
-      <w:bookmarkEnd w:id="18"/>
-      <w:r>
+        <w:t>Які характеристики розподілу ви знаєте?</w:t>
+      </w:r>
+      <w:bookmarkEnd w:id="13"/>
+    </w:p>
+    <w:p>
+      <w:pPr>
+        <w:pStyle w:val="P"/>
+      </w:pPr>
+    </w:p>
+    <w:p>
+      <w:pPr>
+        <w:pStyle w:val="P"/>
+      </w:pPr>
+      <w:r>
+        <w:t>Математичне сподівання – середнє значення.</w:t>
+      </w:r>
+    </w:p>
+    <w:p>
+      <w:pPr>
+        <w:pStyle w:val="P"/>
+      </w:pPr>
+      <w:r>
+        <w:t>Мода – найчастіший елемент.</w:t>
+      </w:r>
+    </w:p>
+    <w:p>
+      <w:pPr>
+        <w:pStyle w:val="P"/>
+      </w:pPr>
+      <w:r>
+        <w:t xml:space="preserve">Медіана – середній елемент. </w:t>
+      </w:r>
+    </w:p>
+    <w:p>
+      <w:pPr>
+        <w:pStyle w:val="P"/>
+      </w:pPr>
+      <w:r>
+        <w:t>Дисперсія – як далеко значення можуть відходити від медіани.</w:t>
+      </w:r>
+    </w:p>
+    <w:p>
+      <w:pPr>
+        <w:pStyle w:val="P"/>
+      </w:pPr>
+      <w:r>
+        <w:t>Розмах – різниця між найбільшим і найменшим значеннями.</w:t>
+      </w:r>
+    </w:p>
+    <w:p>
+      <w:pPr>
+        <w:pStyle w:val="P"/>
+      </w:pPr>
+      <w:r>
+        <w:lastRenderedPageBreak/>
+        <w:t>Асиметрія – наскільки гістограма відхиляється від центру.</w:t>
+      </w:r>
+    </w:p>
+    <w:p>
+      <w:pPr>
+        <w:pStyle w:val="P"/>
+        <w:rPr>
+          <w:lang w:val="en-US"/>
+        </w:rPr>
+      </w:pPr>
+      <w:r>
+        <w:t>Ексцес – наскільки</w:t>
+      </w:r>
+      <w:r>
+        <w:t xml:space="preserve"> </w:t>
+      </w:r>
+      <w:r>
+        <w:t>гістограма гостра</w:t>
+      </w:r>
+      <w:r>
+        <w:t>.</w:t>
+      </w:r>
+      <w:r>
+        <w:rPr>
+          <w:lang w:val="en-US"/>
+        </w:rPr>
+        <w:t xml:space="preserve"> </w:t>
+      </w:r>
+    </w:p>
+    <w:p>
+      <w:pPr>
+        <w:pStyle w:val="P"/>
+      </w:pPr>
+    </w:p>
+    <w:p>
+      <w:pPr>
+        <w:pStyle w:val="H3"/>
         <w:rPr>
           <w:i/>
           <w:iCs/>
         </w:rPr>
-        <w:t xml:space="preserve"> </w:t>
-      </w:r>
-    </w:p>
-    <w:p>
-      <w:pPr>
-        <w:pStyle w:val="H3"/>
+      </w:pPr>
+      <w:bookmarkStart w:id="14" w:name="_Toc178232030"/>
+      <w:r>
         <w:rPr>
           <w:i/>
           <w:iCs/>
         </w:rPr>
-      </w:pPr>
-      <w:bookmarkStart w:id="19" w:name="_Toc178004524"/>
+        <w:t>Як будується гістограма?</w:t>
+      </w:r>
+      <w:bookmarkEnd w:id="14"/>
       <w:r>
         <w:rPr>
           <w:i/>
           <w:iCs/>
         </w:rPr>
-        <w:t>На що впливає ширина інтервалу?</w:t>
-      </w:r>
-      <w:bookmarkEnd w:id="19"/>
-      <w:r>
+        <w:t xml:space="preserve"> </w:t>
+      </w:r>
+    </w:p>
+    <w:p>
+      <w:pPr>
+        <w:pStyle w:val="P"/>
+      </w:pPr>
+    </w:p>
+    <w:p>
+      <w:pPr>
+        <w:pStyle w:val="P"/>
+      </w:pPr>
+      <w:r>
+        <w:t>По горизонталі показує значення ряду розподілу, по вертикалі як часто кожне з’являється. Тоді графічно показує як часто кожне значення з’являється відносно інших.</w:t>
+      </w:r>
+    </w:p>
+    <w:p>
+      <w:pPr>
+        <w:pStyle w:val="P"/>
+      </w:pPr>
+    </w:p>
+    <w:p>
+      <w:pPr>
+        <w:pStyle w:val="H3"/>
         <w:rPr>
           <w:i/>
           <w:iCs/>
+          <w:lang w:val="en-US"/>
+        </w:rPr>
+      </w:pPr>
+      <w:bookmarkStart w:id="15" w:name="_Toc178232031"/>
+      <w:r>
+        <w:rPr>
+          <w:i/>
+          <w:iCs/>
+        </w:rPr>
+        <w:t>Що таке таблиця частот?</w:t>
+      </w:r>
+      <w:bookmarkEnd w:id="15"/>
+      <w:r>
+        <w:rPr>
+          <w:i/>
+          <w:iCs/>
         </w:rPr>
         <w:t xml:space="preserve"> </w:t>
+      </w:r>
+    </w:p>
+    <w:p>
+      <w:pPr>
+        <w:pStyle w:val="P"/>
+        <w:rPr>
+          <w:lang w:val="en-US"/>
+        </w:rPr>
+      </w:pPr>
+    </w:p>
+    <w:p>
+      <w:pPr>
+        <w:pStyle w:val="P"/>
+      </w:pPr>
+      <w:r>
+        <w:t>Показує як часто кожне значення з’являється.</w:t>
+      </w:r>
+    </w:p>
+    <w:p>
+      <w:pPr>
+        <w:pStyle w:val="P"/>
+        <w:rPr>
+          <w:lang w:val="en-US"/>
+        </w:rPr>
+      </w:pPr>
+    </w:p>
+    <w:p>
+      <w:pPr>
+        <w:pStyle w:val="H3"/>
+        <w:rPr>
+          <w:i/>
+          <w:iCs/>
+        </w:rPr>
+      </w:pPr>
+      <w:bookmarkStart w:id="16" w:name="_Toc178232032"/>
+      <w:r>
+        <w:rPr>
+          <w:i/>
+          <w:iCs/>
+        </w:rPr>
+        <w:t>На що впливає ширина інтервалу?</w:t>
+      </w:r>
+      <w:bookmarkEnd w:id="16"/>
+      <w:r>
+        <w:rPr>
+          <w:i/>
+          <w:iCs/>
+        </w:rPr>
+        <w:t xml:space="preserve"> </w:t>
+      </w:r>
+    </w:p>
+    <w:p>
+      <w:pPr>
+        <w:pStyle w:val="P"/>
+      </w:pPr>
+    </w:p>
+    <w:p>
+      <w:pPr>
+        <w:pStyle w:val="P"/>
+      </w:pPr>
+      <w:r>
+        <w:t>На те наскільки пласкою буде гістограма.</w:t>
       </w:r>
     </w:p>
     <w:sectPr>
@@ -6508,7 +6451,7 @@
     <w:lsdException w:name="Unresolved Mention" w:semiHidden="1" w:unhideWhenUsed="1"/>
     <w:lsdException w:name="Smart Link" w:semiHidden="1" w:unhideWhenUsed="1"/>
   </w:latentStyles>
-  <w:style w:type="paragraph" w:default="1" w:styleId="Normal">
+  <w:style w:type="paragraph" w:default="1" w:styleId="a">
     <w:name w:val="Normal"/>
     <w:rsid w:val="00CD76ED"/>
     <w:rPr>
@@ -6518,11 +6461,11 @@
       <w:lang w:eastAsia="uk-UA"/>
     </w:rPr>
   </w:style>
-  <w:style w:type="paragraph" w:styleId="Heading1">
+  <w:style w:type="paragraph" w:styleId="1">
     <w:name w:val="heading 1"/>
-    <w:basedOn w:val="Normal"/>
-    <w:next w:val="Normal"/>
-    <w:link w:val="Heading1Char"/>
+    <w:basedOn w:val="a"/>
+    <w:next w:val="a"/>
+    <w:link w:val="10"/>
     <w:uiPriority w:val="9"/>
     <w:rsid w:val="00CD76ED"/>
     <w:pPr>
@@ -6537,11 +6480,11 @@
       <w:szCs w:val="32"/>
     </w:rPr>
   </w:style>
-  <w:style w:type="paragraph" w:styleId="Heading2">
+  <w:style w:type="paragraph" w:styleId="2">
     <w:name w:val="heading 2"/>
-    <w:basedOn w:val="Normal"/>
-    <w:next w:val="Normal"/>
-    <w:link w:val="Heading2Char"/>
+    <w:basedOn w:val="a"/>
+    <w:next w:val="a"/>
+    <w:link w:val="20"/>
     <w:uiPriority w:val="9"/>
     <w:unhideWhenUsed/>
     <w:rsid w:val="008A48C4"/>
@@ -6558,11 +6501,11 @@
       <w:szCs w:val="26"/>
     </w:rPr>
   </w:style>
-  <w:style w:type="paragraph" w:styleId="Heading3">
+  <w:style w:type="paragraph" w:styleId="3">
     <w:name w:val="heading 3"/>
-    <w:basedOn w:val="Normal"/>
-    <w:next w:val="Normal"/>
-    <w:link w:val="Heading3Char"/>
+    <w:basedOn w:val="a"/>
+    <w:next w:val="a"/>
+    <w:link w:val="30"/>
     <w:uiPriority w:val="9"/>
     <w:unhideWhenUsed/>
     <w:rsid w:val="007E0631"/>
@@ -6579,12 +6522,13 @@
       <w:szCs w:val="24"/>
     </w:rPr>
   </w:style>
-  <w:style w:type="character" w:default="1" w:styleId="DefaultParagraphFont">
+  <w:style w:type="character" w:default="1" w:styleId="a0">
     <w:name w:val="Default Paragraph Font"/>
     <w:uiPriority w:val="1"/>
+    <w:semiHidden/>
     <w:unhideWhenUsed/>
   </w:style>
-  <w:style w:type="table" w:default="1" w:styleId="TableNormal">
+  <w:style w:type="table" w:default="1" w:styleId="a1">
     <w:name w:val="Normal Table"/>
     <w:uiPriority w:val="99"/>
     <w:semiHidden/>
@@ -6599,16 +6543,16 @@
       </w:tblCellMar>
     </w:tblPr>
   </w:style>
-  <w:style w:type="numbering" w:default="1" w:styleId="NoList">
+  <w:style w:type="numbering" w:default="1" w:styleId="a2">
     <w:name w:val="No List"/>
     <w:uiPriority w:val="99"/>
     <w:semiHidden/>
     <w:unhideWhenUsed/>
   </w:style>
-  <w:style w:type="character" w:customStyle="1" w:styleId="Heading1Char">
-    <w:name w:val="Heading 1 Char"/>
-    <w:basedOn w:val="DefaultParagraphFont"/>
-    <w:link w:val="Heading1"/>
+  <w:style w:type="character" w:customStyle="1" w:styleId="10">
+    <w:name w:val="Заголовок 1 Знак"/>
+    <w:basedOn w:val="a0"/>
+    <w:link w:val="1"/>
     <w:uiPriority w:val="9"/>
     <w:rsid w:val="00CD76ED"/>
     <w:rPr>
@@ -6619,10 +6563,10 @@
       <w:lang w:eastAsia="uk-UA"/>
     </w:rPr>
   </w:style>
-  <w:style w:type="paragraph" w:styleId="TOCHeading">
+  <w:style w:type="paragraph" w:styleId="a3">
     <w:name w:val="TOC Heading"/>
-    <w:basedOn w:val="Heading1"/>
-    <w:next w:val="Normal"/>
+    <w:basedOn w:val="1"/>
+    <w:next w:val="a"/>
     <w:uiPriority w:val="39"/>
     <w:unhideWhenUsed/>
     <w:qFormat/>
@@ -6632,28 +6576,32 @@
       <w:outlineLvl w:val="9"/>
     </w:pPr>
   </w:style>
-  <w:style w:type="paragraph" w:styleId="TOC2">
+  <w:style w:type="paragraph" w:styleId="21">
     <w:name w:val="toc 2"/>
-    <w:basedOn w:val="Normal"/>
-    <w:next w:val="Normal"/>
+    <w:basedOn w:val="a"/>
+    <w:next w:val="a"/>
     <w:autoRedefine/>
     <w:uiPriority w:val="39"/>
     <w:unhideWhenUsed/>
-    <w:rsid w:val="00AD155B"/>
+    <w:rsid w:val="00FF4621"/>
     <w:pPr>
+      <w:tabs>
+        <w:tab w:val="right" w:leader="dot" w:pos="9016"/>
+      </w:tabs>
       <w:spacing w:after="100" w:line="259" w:lineRule="auto"/>
       <w:ind w:left="220"/>
     </w:pPr>
     <w:rPr>
-      <w:rFonts w:asciiTheme="minorHAnsi" w:eastAsiaTheme="minorEastAsia" w:hAnsiTheme="minorHAnsi"/>
+      <w:rFonts w:eastAsiaTheme="minorEastAsia"/>
+      <w:noProof/>
       <w:sz w:val="22"/>
       <w:szCs w:val="22"/>
     </w:rPr>
   </w:style>
-  <w:style w:type="paragraph" w:styleId="TOC1">
+  <w:style w:type="paragraph" w:styleId="11">
     <w:name w:val="toc 1"/>
-    <w:basedOn w:val="Normal"/>
-    <w:next w:val="Normal"/>
+    <w:basedOn w:val="a"/>
+    <w:next w:val="a"/>
     <w:autoRedefine/>
     <w:uiPriority w:val="39"/>
     <w:unhideWhenUsed/>
@@ -6667,10 +6615,10 @@
       <w:szCs w:val="22"/>
     </w:rPr>
   </w:style>
-  <w:style w:type="paragraph" w:styleId="TOC3">
+  <w:style w:type="paragraph" w:styleId="31">
     <w:name w:val="toc 3"/>
-    <w:basedOn w:val="Normal"/>
-    <w:next w:val="Normal"/>
+    <w:basedOn w:val="a"/>
+    <w:next w:val="a"/>
     <w:autoRedefine/>
     <w:uiPriority w:val="39"/>
     <w:unhideWhenUsed/>
@@ -6687,7 +6635,7 @@
   </w:style>
   <w:style w:type="paragraph" w:customStyle="1" w:styleId="H1">
     <w:name w:val="H1"/>
-    <w:basedOn w:val="Heading1"/>
+    <w:basedOn w:val="1"/>
     <w:next w:val="P"/>
     <w:link w:val="H1Char"/>
     <w:qFormat/>
@@ -6706,10 +6654,10 @@
       <w:szCs w:val="28"/>
     </w:rPr>
   </w:style>
-  <w:style w:type="character" w:customStyle="1" w:styleId="Heading2Char">
-    <w:name w:val="Heading 2 Char"/>
-    <w:basedOn w:val="DefaultParagraphFont"/>
-    <w:link w:val="Heading2"/>
+  <w:style w:type="character" w:customStyle="1" w:styleId="20">
+    <w:name w:val="Заголовок 2 Знак"/>
+    <w:basedOn w:val="a0"/>
+    <w:link w:val="2"/>
     <w:uiPriority w:val="9"/>
     <w:rsid w:val="008A48C4"/>
     <w:rPr>
@@ -6722,7 +6670,7 @@
   </w:style>
   <w:style w:type="character" w:customStyle="1" w:styleId="H1Char">
     <w:name w:val="H1 Char"/>
-    <w:basedOn w:val="Heading1Char"/>
+    <w:basedOn w:val="10"/>
     <w:link w:val="H1"/>
     <w:rsid w:val="009C455E"/>
     <w:rPr>
@@ -6738,7 +6686,7 @@
   </w:style>
   <w:style w:type="paragraph" w:customStyle="1" w:styleId="H2">
     <w:name w:val="H2"/>
-    <w:basedOn w:val="Heading2"/>
+    <w:basedOn w:val="2"/>
     <w:next w:val="P"/>
     <w:link w:val="H2Char"/>
     <w:qFormat/>
@@ -6753,14 +6701,14 @@
   </w:style>
   <w:style w:type="paragraph" w:customStyle="1" w:styleId="P">
     <w:name w:val="P"/>
-    <w:basedOn w:val="Normal"/>
+    <w:basedOn w:val="a"/>
     <w:link w:val="P0"/>
     <w:qFormat/>
     <w:rsid w:val="00F47FDB"/>
   </w:style>
   <w:style w:type="character" w:customStyle="1" w:styleId="H2Char">
     <w:name w:val="H2 Char"/>
-    <w:basedOn w:val="Heading2Char"/>
+    <w:basedOn w:val="20"/>
     <w:link w:val="H2"/>
     <w:rsid w:val="00062CF8"/>
     <w:rPr>
@@ -6773,9 +6721,9 @@
       <w:lang w:eastAsia="uk-UA"/>
     </w:rPr>
   </w:style>
-  <w:style w:type="character" w:styleId="Hyperlink">
+  <w:style w:type="character" w:styleId="a4">
     <w:name w:val="Hyperlink"/>
-    <w:basedOn w:val="DefaultParagraphFont"/>
+    <w:basedOn w:val="a0"/>
     <w:uiPriority w:val="99"/>
     <w:unhideWhenUsed/>
     <w:rsid w:val="00062CF8"/>
@@ -6784,10 +6732,10 @@
       <w:u w:val="single"/>
     </w:rPr>
   </w:style>
-  <w:style w:type="character" w:customStyle="1" w:styleId="Heading3Char">
-    <w:name w:val="Heading 3 Char"/>
-    <w:basedOn w:val="DefaultParagraphFont"/>
-    <w:link w:val="Heading3"/>
+  <w:style w:type="character" w:customStyle="1" w:styleId="30">
+    <w:name w:val="Заголовок 3 Знак"/>
+    <w:basedOn w:val="a0"/>
+    <w:link w:val="3"/>
     <w:uiPriority w:val="9"/>
     <w:rsid w:val="007E0631"/>
     <w:rPr>
@@ -6800,7 +6748,7 @@
   </w:style>
   <w:style w:type="paragraph" w:customStyle="1" w:styleId="H3">
     <w:name w:val="H3"/>
-    <w:basedOn w:val="Heading3"/>
+    <w:basedOn w:val="3"/>
     <w:next w:val="P"/>
     <w:link w:val="H3Char"/>
     <w:qFormat/>
@@ -6815,7 +6763,7 @@
   </w:style>
   <w:style w:type="character" w:customStyle="1" w:styleId="H3Char">
     <w:name w:val="H3 Char"/>
-    <w:basedOn w:val="Heading3Char"/>
+    <w:basedOn w:val="30"/>
     <w:link w:val="H3"/>
     <w:rsid w:val="007E0631"/>
     <w:rPr>
@@ -6828,11 +6776,11 @@
       <w:lang w:eastAsia="uk-UA"/>
     </w:rPr>
   </w:style>
-  <w:style w:type="paragraph" w:styleId="Quote">
+  <w:style w:type="paragraph" w:styleId="a5">
     <w:name w:val="Quote"/>
-    <w:basedOn w:val="Normal"/>
-    <w:next w:val="Normal"/>
-    <w:link w:val="QuoteChar"/>
+    <w:basedOn w:val="a"/>
+    <w:next w:val="a"/>
+    <w:link w:val="a6"/>
     <w:uiPriority w:val="29"/>
     <w:qFormat/>
     <w:rsid w:val="00D22788"/>
@@ -6847,10 +6795,10 @@
       <w:color w:val="404040" w:themeColor="text1" w:themeTint="BF"/>
     </w:rPr>
   </w:style>
-  <w:style w:type="character" w:customStyle="1" w:styleId="QuoteChar">
-    <w:name w:val="Quote Char"/>
-    <w:basedOn w:val="DefaultParagraphFont"/>
-    <w:link w:val="Quote"/>
+  <w:style w:type="character" w:customStyle="1" w:styleId="a6">
+    <w:name w:val="Цитата Знак"/>
+    <w:basedOn w:val="a0"/>
+    <w:link w:val="a5"/>
     <w:uiPriority w:val="29"/>
     <w:rsid w:val="00D22788"/>
     <w:rPr>
@@ -6863,9 +6811,9 @@
       <w:lang w:eastAsia="uk-UA"/>
     </w:rPr>
   </w:style>
-  <w:style w:type="character" w:styleId="UnresolvedMention">
+  <w:style w:type="character" w:styleId="a7">
     <w:name w:val="Unresolved Mention"/>
-    <w:basedOn w:val="DefaultParagraphFont"/>
+    <w:basedOn w:val="a0"/>
     <w:uiPriority w:val="99"/>
     <w:semiHidden/>
     <w:unhideWhenUsed/>
@@ -6917,7 +6865,7 @@
   </w:style>
   <w:style w:type="character" w:customStyle="1" w:styleId="P0">
     <w:name w:val="P Знак"/>
-    <w:basedOn w:val="DefaultParagraphFont"/>
+    <w:basedOn w:val="a0"/>
     <w:link w:val="P"/>
     <w:rsid w:val="00F47FDB"/>
     <w:rPr>
@@ -6940,10 +6888,10 @@
       <w:lang w:eastAsia="uk-UA"/>
     </w:rPr>
   </w:style>
-  <w:style w:type="paragraph" w:styleId="HTMLPreformatted">
+  <w:style w:type="paragraph" w:styleId="HTML">
     <w:name w:val="HTML Preformatted"/>
-    <w:basedOn w:val="Normal"/>
-    <w:link w:val="HTMLPreformattedChar"/>
+    <w:basedOn w:val="a"/>
+    <w:link w:val="HTML0"/>
     <w:uiPriority w:val="99"/>
     <w:unhideWhenUsed/>
     <w:rsid w:val="00485AE4"/>
@@ -6975,10 +6923,10 @@
       <w:szCs w:val="20"/>
     </w:rPr>
   </w:style>
-  <w:style w:type="character" w:customStyle="1" w:styleId="HTMLPreformattedChar">
-    <w:name w:val="HTML Preformatted Char"/>
-    <w:basedOn w:val="DefaultParagraphFont"/>
-    <w:link w:val="HTMLPreformatted"/>
+  <w:style w:type="character" w:customStyle="1" w:styleId="HTML0">
+    <w:name w:val="Стандартний HTML Знак"/>
+    <w:basedOn w:val="a0"/>
+    <w:link w:val="HTML"/>
     <w:uiPriority w:val="99"/>
     <w:rsid w:val="00485AE4"/>
     <w:rPr>
@@ -6988,9 +6936,9 @@
       <w:lang w:eastAsia="uk-UA"/>
     </w:rPr>
   </w:style>
-  <w:style w:type="character" w:styleId="HTMLCode">
+  <w:style w:type="character" w:styleId="HTML1">
     <w:name w:val="HTML Code"/>
-    <w:basedOn w:val="DefaultParagraphFont"/>
+    <w:basedOn w:val="a0"/>
     <w:uiPriority w:val="99"/>
     <w:semiHidden/>
     <w:unhideWhenUsed/>
@@ -7003,32 +6951,32 @@
   </w:style>
   <w:style w:type="character" w:customStyle="1" w:styleId="hljs-builtin">
     <w:name w:val="hljs-built_in"/>
-    <w:basedOn w:val="DefaultParagraphFont"/>
+    <w:basedOn w:val="a0"/>
     <w:rsid w:val="00485AE4"/>
   </w:style>
   <w:style w:type="character" w:customStyle="1" w:styleId="hljs-function">
     <w:name w:val="hljs-function"/>
-    <w:basedOn w:val="DefaultParagraphFont"/>
+    <w:basedOn w:val="a0"/>
     <w:rsid w:val="00485AE4"/>
   </w:style>
   <w:style w:type="character" w:customStyle="1" w:styleId="hljs-keyword">
     <w:name w:val="hljs-keyword"/>
-    <w:basedOn w:val="DefaultParagraphFont"/>
+    <w:basedOn w:val="a0"/>
     <w:rsid w:val="00485AE4"/>
   </w:style>
   <w:style w:type="character" w:customStyle="1" w:styleId="hljs-title">
     <w:name w:val="hljs-title"/>
-    <w:basedOn w:val="DefaultParagraphFont"/>
+    <w:basedOn w:val="a0"/>
     <w:rsid w:val="00485AE4"/>
   </w:style>
   <w:style w:type="character" w:customStyle="1" w:styleId="hljs-params">
     <w:name w:val="hljs-params"/>
-    <w:basedOn w:val="DefaultParagraphFont"/>
+    <w:basedOn w:val="a0"/>
     <w:rsid w:val="00485AE4"/>
   </w:style>
   <w:style w:type="character" w:customStyle="1" w:styleId="hljs-comment">
     <w:name w:val="hljs-comment"/>
-    <w:basedOn w:val="DefaultParagraphFont"/>
+    <w:basedOn w:val="a0"/>
     <w:rsid w:val="00437C32"/>
   </w:style>
   <w:style w:type="paragraph" w:customStyle="1" w:styleId="H5">
@@ -7093,12 +7041,12 @@
   </w:style>
   <w:style w:type="character" w:customStyle="1" w:styleId="hljs-number">
     <w:name w:val="hljs-number"/>
-    <w:basedOn w:val="DefaultParagraphFont"/>
+    <w:basedOn w:val="a0"/>
     <w:rsid w:val="00D010EA"/>
   </w:style>
   <w:style w:type="paragraph" w:customStyle="1" w:styleId="Code">
     <w:name w:val="Code"/>
-    <w:basedOn w:val="Normal"/>
+    <w:basedOn w:val="a"/>
     <w:next w:val="P"/>
     <w:link w:val="CodeChar"/>
     <w:qFormat/>
@@ -7116,7 +7064,7 @@
   </w:style>
   <w:style w:type="character" w:customStyle="1" w:styleId="CodeChar">
     <w:name w:val="Code Char"/>
-    <w:basedOn w:val="DefaultParagraphFont"/>
+    <w:basedOn w:val="a0"/>
     <w:link w:val="Code"/>
     <w:rsid w:val="00E34056"/>
     <w:rPr>

</xml_diff>

<commit_message>
feat: Dodano diagramu do zvitu EM1
</commit_message>
<xml_diff>
--- a/31EM/l1/КНТ-122_Онищенко_Варіант-19_ПР1.docx
+++ b/31EM/l1/КНТ-122_Онищенко_Варіант-19_ПР1.docx
@@ -418,6 +418,7 @@
         <w:p>
           <w:pPr>
             <w:pStyle w:val="a3"/>
+            <w:ind w:firstLine="0"/>
             <w:rPr>
               <w:rFonts w:ascii="Times New Roman" w:hAnsi="Times New Roman" w:cs="Times New Roman"/>
               <w:sz w:val="24"/>
@@ -428,6 +429,7 @@
         <w:p>
           <w:pPr>
             <w:pStyle w:val="21"/>
+            <w:ind w:firstLine="0"/>
             <w:rPr>
               <w:kern w:val="2"/>
               <w:sz w:val="24"/>
@@ -458,7 +460,7 @@
             </w:rPr>
             <w:fldChar w:fldCharType="separate"/>
           </w:r>
-          <w:hyperlink w:anchor="_Toc178232017" w:history="1">
+          <w:hyperlink w:anchor="_Toc178268054" w:history="1">
             <w:r>
               <w:rPr>
                 <w:rStyle w:val="a4"/>
@@ -489,7 +491,7 @@
                 <w:sz w:val="24"/>
                 <w:szCs w:val="24"/>
               </w:rPr>
-              <w:instrText xml:space="preserve"> PAGEREF _Toc178232017 \h </w:instrText>
+              <w:instrText xml:space="preserve"> PAGEREF _Toc178268054 \h </w:instrText>
             </w:r>
             <w:r>
               <w:rPr>
@@ -527,6 +529,7 @@
         <w:p>
           <w:pPr>
             <w:pStyle w:val="21"/>
+            <w:ind w:firstLine="0"/>
             <w:rPr>
               <w:kern w:val="2"/>
               <w:sz w:val="24"/>
@@ -534,7 +537,7 @@
               <w14:ligatures w14:val="standardContextual"/>
             </w:rPr>
           </w:pPr>
-          <w:hyperlink w:anchor="_Toc178232018" w:history="1">
+          <w:hyperlink w:anchor="_Toc178268055" w:history="1">
             <w:r>
               <w:rPr>
                 <w:rStyle w:val="a4"/>
@@ -565,7 +568,7 @@
                 <w:sz w:val="24"/>
                 <w:szCs w:val="24"/>
               </w:rPr>
-              <w:instrText xml:space="preserve"> PAGEREF _Toc178232018 \h </w:instrText>
+              <w:instrText xml:space="preserve"> PAGEREF _Toc178268055 \h </w:instrText>
             </w:r>
             <w:r>
               <w:rPr>
@@ -603,6 +606,7 @@
         <w:p>
           <w:pPr>
             <w:pStyle w:val="21"/>
+            <w:ind w:firstLine="0"/>
             <w:rPr>
               <w:kern w:val="2"/>
               <w:sz w:val="24"/>
@@ -610,7 +614,7 @@
               <w14:ligatures w14:val="standardContextual"/>
             </w:rPr>
           </w:pPr>
-          <w:hyperlink w:anchor="_Toc178232019" w:history="1">
+          <w:hyperlink w:anchor="_Toc178268056" w:history="1">
             <w:r>
               <w:rPr>
                 <w:rStyle w:val="a4"/>
@@ -641,7 +645,7 @@
                 <w:sz w:val="24"/>
                 <w:szCs w:val="24"/>
               </w:rPr>
-              <w:instrText xml:space="preserve"> PAGEREF _Toc178232019 \h </w:instrText>
+              <w:instrText xml:space="preserve"> PAGEREF _Toc178268056 \h </w:instrText>
             </w:r>
             <w:r>
               <w:rPr>
@@ -682,6 +686,7 @@
             <w:tabs>
               <w:tab w:val="right" w:leader="dot" w:pos="9016"/>
             </w:tabs>
+            <w:ind w:firstLine="0"/>
             <w:rPr>
               <w:rFonts w:ascii="Times New Roman" w:hAnsi="Times New Roman"/>
               <w:noProof/>
@@ -691,7 +696,7 @@
               <w14:ligatures w14:val="standardContextual"/>
             </w:rPr>
           </w:pPr>
-          <w:hyperlink w:anchor="_Toc178232020" w:history="1">
+          <w:hyperlink w:anchor="_Toc178268057" w:history="1">
             <w:r>
               <w:rPr>
                 <w:rStyle w:val="a4"/>
@@ -732,7 +737,7 @@
                 <w:sz w:val="24"/>
                 <w:szCs w:val="24"/>
               </w:rPr>
-              <w:instrText xml:space="preserve"> PAGEREF _Toc178232020 \h </w:instrText>
+              <w:instrText xml:space="preserve"> PAGEREF _Toc178268057 \h </w:instrText>
             </w:r>
             <w:r>
               <w:rPr>
@@ -781,6 +786,7 @@
             <w:tabs>
               <w:tab w:val="right" w:leader="dot" w:pos="9016"/>
             </w:tabs>
+            <w:ind w:firstLine="0"/>
             <w:rPr>
               <w:rFonts w:ascii="Times New Roman" w:hAnsi="Times New Roman"/>
               <w:noProof/>
@@ -790,7 +796,7 @@
               <w14:ligatures w14:val="standardContextual"/>
             </w:rPr>
           </w:pPr>
-          <w:hyperlink w:anchor="_Toc178232021" w:history="1">
+          <w:hyperlink w:anchor="_Toc178268058" w:history="1">
             <w:r>
               <w:rPr>
                 <w:rStyle w:val="a4"/>
@@ -831,7 +837,7 @@
                 <w:sz w:val="24"/>
                 <w:szCs w:val="24"/>
               </w:rPr>
-              <w:instrText xml:space="preserve"> PAGEREF _Toc178232021 \h </w:instrText>
+              <w:instrText xml:space="preserve"> PAGEREF _Toc178268058 \h </w:instrText>
             </w:r>
             <w:r>
               <w:rPr>
@@ -866,158 +872,6 @@
               <w:rPr>
                 <w:rFonts w:ascii="Times New Roman" w:hAnsi="Times New Roman"/>
                 <w:noProof/>
-                <w:webHidden/>
-                <w:sz w:val="24"/>
-                <w:szCs w:val="24"/>
-              </w:rPr>
-              <w:fldChar w:fldCharType="end"/>
-            </w:r>
-          </w:hyperlink>
-        </w:p>
-        <w:p>
-          <w:pPr>
-            <w:pStyle w:val="21"/>
-            <w:rPr>
-              <w:kern w:val="2"/>
-              <w:sz w:val="24"/>
-              <w:szCs w:val="24"/>
-              <w14:ligatures w14:val="standardContextual"/>
-            </w:rPr>
-          </w:pPr>
-          <w:hyperlink w:anchor="_Toc178232022" w:history="1">
-            <w:r>
-              <w:rPr>
-                <w:rStyle w:val="a4"/>
-                <w:sz w:val="24"/>
-                <w:szCs w:val="24"/>
-              </w:rPr>
-              <w:t>Висновки</w:t>
-            </w:r>
-            <w:r>
-              <w:rPr>
-                <w:webHidden/>
-                <w:sz w:val="24"/>
-                <w:szCs w:val="24"/>
-              </w:rPr>
-              <w:tab/>
-            </w:r>
-            <w:r>
-              <w:rPr>
-                <w:webHidden/>
-                <w:sz w:val="24"/>
-                <w:szCs w:val="24"/>
-              </w:rPr>
-              <w:fldChar w:fldCharType="begin"/>
-            </w:r>
-            <w:r>
-              <w:rPr>
-                <w:webHidden/>
-                <w:sz w:val="24"/>
-                <w:szCs w:val="24"/>
-              </w:rPr>
-              <w:instrText xml:space="preserve"> PAGEREF _Toc178232022 \h </w:instrText>
-            </w:r>
-            <w:r>
-              <w:rPr>
-                <w:webHidden/>
-                <w:sz w:val="24"/>
-                <w:szCs w:val="24"/>
-              </w:rPr>
-            </w:r>
-            <w:r>
-              <w:rPr>
-                <w:webHidden/>
-                <w:sz w:val="24"/>
-                <w:szCs w:val="24"/>
-              </w:rPr>
-              <w:fldChar w:fldCharType="separate"/>
-            </w:r>
-            <w:r>
-              <w:rPr>
-                <w:webHidden/>
-                <w:sz w:val="24"/>
-                <w:szCs w:val="24"/>
-              </w:rPr>
-              <w:t>10</w:t>
-            </w:r>
-            <w:r>
-              <w:rPr>
-                <w:webHidden/>
-                <w:sz w:val="24"/>
-                <w:szCs w:val="24"/>
-              </w:rPr>
-              <w:fldChar w:fldCharType="end"/>
-            </w:r>
-          </w:hyperlink>
-        </w:p>
-        <w:p>
-          <w:pPr>
-            <w:pStyle w:val="21"/>
-            <w:rPr>
-              <w:kern w:val="2"/>
-              <w:sz w:val="24"/>
-              <w:szCs w:val="24"/>
-              <w14:ligatures w14:val="standardContextual"/>
-            </w:rPr>
-          </w:pPr>
-          <w:hyperlink w:anchor="_Toc178232023" w:history="1">
-            <w:r>
-              <w:rPr>
-                <w:rStyle w:val="a4"/>
-                <w:sz w:val="24"/>
-                <w:szCs w:val="24"/>
-              </w:rPr>
-              <w:t>Питання</w:t>
-            </w:r>
-            <w:r>
-              <w:rPr>
-                <w:webHidden/>
-                <w:sz w:val="24"/>
-                <w:szCs w:val="24"/>
-              </w:rPr>
-              <w:tab/>
-            </w:r>
-            <w:r>
-              <w:rPr>
-                <w:webHidden/>
-                <w:sz w:val="24"/>
-                <w:szCs w:val="24"/>
-              </w:rPr>
-              <w:fldChar w:fldCharType="begin"/>
-            </w:r>
-            <w:r>
-              <w:rPr>
-                <w:webHidden/>
-                <w:sz w:val="24"/>
-                <w:szCs w:val="24"/>
-              </w:rPr>
-              <w:instrText xml:space="preserve"> PAGEREF _Toc178232023 \h </w:instrText>
-            </w:r>
-            <w:r>
-              <w:rPr>
-                <w:webHidden/>
-                <w:sz w:val="24"/>
-                <w:szCs w:val="24"/>
-              </w:rPr>
-            </w:r>
-            <w:r>
-              <w:rPr>
-                <w:webHidden/>
-                <w:sz w:val="24"/>
-                <w:szCs w:val="24"/>
-              </w:rPr>
-              <w:fldChar w:fldCharType="separate"/>
-            </w:r>
-            <w:r>
-              <w:rPr>
-                <w:webHidden/>
-                <w:sz w:val="24"/>
-                <w:szCs w:val="24"/>
-              </w:rPr>
-              <w:t>10</w:t>
-            </w:r>
-            <w:r>
-              <w:rPr>
                 <w:webHidden/>
                 <w:sz w:val="24"/>
                 <w:szCs w:val="24"/>
@@ -1032,6 +886,7 @@
             <w:tabs>
               <w:tab w:val="right" w:leader="dot" w:pos="9016"/>
             </w:tabs>
+            <w:ind w:firstLine="0"/>
             <w:rPr>
               <w:rFonts w:ascii="Times New Roman" w:hAnsi="Times New Roman"/>
               <w:noProof/>
@@ -1041,36 +896,110 @@
               <w14:ligatures w14:val="standardContextual"/>
             </w:rPr>
           </w:pPr>
-          <w:hyperlink w:anchor="_Toc178232024" w:history="1">
+          <w:hyperlink w:anchor="_Toc178268059" w:history="1">
             <w:r>
               <w:rPr>
                 <w:rStyle w:val="a4"/>
                 <w:rFonts w:ascii="Times New Roman" w:hAnsi="Times New Roman"/>
-                <w:i/>
-                <w:iCs/>
-                <w:noProof/>
-                <w:sz w:val="24"/>
-                <w:szCs w:val="24"/>
-              </w:rPr>
-              <w:t xml:space="preserve">Робота з даними у </w:t>
-            </w:r>
+                <w:noProof/>
+                <w:sz w:val="24"/>
+                <w:szCs w:val="24"/>
+              </w:rPr>
+              <w:t>Гістограма</w:t>
+            </w:r>
+            <w:r>
+              <w:rPr>
+                <w:rFonts w:ascii="Times New Roman" w:hAnsi="Times New Roman"/>
+                <w:noProof/>
+                <w:webHidden/>
+                <w:sz w:val="24"/>
+                <w:szCs w:val="24"/>
+              </w:rPr>
+              <w:tab/>
+            </w:r>
+            <w:r>
+              <w:rPr>
+                <w:rFonts w:ascii="Times New Roman" w:hAnsi="Times New Roman"/>
+                <w:noProof/>
+                <w:webHidden/>
+                <w:sz w:val="24"/>
+                <w:szCs w:val="24"/>
+              </w:rPr>
+              <w:fldChar w:fldCharType="begin"/>
+            </w:r>
+            <w:r>
+              <w:rPr>
+                <w:rFonts w:ascii="Times New Roman" w:hAnsi="Times New Roman"/>
+                <w:noProof/>
+                <w:webHidden/>
+                <w:sz w:val="24"/>
+                <w:szCs w:val="24"/>
+              </w:rPr>
+              <w:instrText xml:space="preserve"> PAGEREF _Toc178268059 \h </w:instrText>
+            </w:r>
+            <w:r>
+              <w:rPr>
+                <w:rFonts w:ascii="Times New Roman" w:hAnsi="Times New Roman"/>
+                <w:noProof/>
+                <w:webHidden/>
+                <w:sz w:val="24"/>
+                <w:szCs w:val="24"/>
+              </w:rPr>
+            </w:r>
+            <w:r>
+              <w:rPr>
+                <w:rFonts w:ascii="Times New Roman" w:hAnsi="Times New Roman"/>
+                <w:noProof/>
+                <w:webHidden/>
+                <w:sz w:val="24"/>
+                <w:szCs w:val="24"/>
+              </w:rPr>
+              <w:fldChar w:fldCharType="separate"/>
+            </w:r>
+            <w:r>
+              <w:rPr>
+                <w:rFonts w:ascii="Times New Roman" w:hAnsi="Times New Roman"/>
+                <w:noProof/>
+                <w:webHidden/>
+                <w:sz w:val="24"/>
+                <w:szCs w:val="24"/>
+              </w:rPr>
+              <w:t>10</w:t>
+            </w:r>
+            <w:r>
+              <w:rPr>
+                <w:rFonts w:ascii="Times New Roman" w:hAnsi="Times New Roman"/>
+                <w:noProof/>
+                <w:webHidden/>
+                <w:sz w:val="24"/>
+                <w:szCs w:val="24"/>
+              </w:rPr>
+              <w:fldChar w:fldCharType="end"/>
+            </w:r>
+          </w:hyperlink>
+        </w:p>
+        <w:p>
+          <w:pPr>
+            <w:pStyle w:val="21"/>
+            <w:ind w:firstLine="0"/>
+            <w:rPr>
+              <w:kern w:val="2"/>
+              <w:sz w:val="24"/>
+              <w:szCs w:val="24"/>
+              <w14:ligatures w14:val="standardContextual"/>
+            </w:rPr>
+          </w:pPr>
+          <w:hyperlink w:anchor="_Toc178268060" w:history="1">
             <w:r>
               <w:rPr>
                 <w:rStyle w:val="a4"/>
-                <w:rFonts w:ascii="Times New Roman" w:hAnsi="Times New Roman"/>
-                <w:i/>
-                <w:iCs/>
-                <w:noProof/>
-                <w:sz w:val="24"/>
-                <w:szCs w:val="24"/>
-                <w:lang w:val="en-US"/>
-              </w:rPr>
-              <w:t>Statgraphics</w:t>
-            </w:r>
-            <w:r>
-              <w:rPr>
-                <w:rFonts w:ascii="Times New Roman" w:hAnsi="Times New Roman"/>
-                <w:noProof/>
+                <w:sz w:val="24"/>
+                <w:szCs w:val="24"/>
+              </w:rPr>
+              <w:t>Висновки</w:t>
+            </w:r>
+            <w:r>
+              <w:rPr>
                 <w:webHidden/>
                 <w:sz w:val="24"/>
                 <w:szCs w:val="24"/>
@@ -1079,8 +1008,6 @@
             </w:r>
             <w:r>
               <w:rPr>
-                <w:rFonts w:ascii="Times New Roman" w:hAnsi="Times New Roman"/>
-                <w:noProof/>
                 <w:webHidden/>
                 <w:sz w:val="24"/>
                 <w:szCs w:val="24"/>
@@ -1089,27 +1016,21 @@
             </w:r>
             <w:r>
               <w:rPr>
-                <w:rFonts w:ascii="Times New Roman" w:hAnsi="Times New Roman"/>
-                <w:noProof/>
-                <w:webHidden/>
-                <w:sz w:val="24"/>
-                <w:szCs w:val="24"/>
-              </w:rPr>
-              <w:instrText xml:space="preserve"> PAGEREF _Toc178232024 \h </w:instrText>
-            </w:r>
-            <w:r>
-              <w:rPr>
-                <w:rFonts w:ascii="Times New Roman" w:hAnsi="Times New Roman"/>
-                <w:noProof/>
-                <w:webHidden/>
-                <w:sz w:val="24"/>
-                <w:szCs w:val="24"/>
-              </w:rPr>
-            </w:r>
-            <w:r>
-              <w:rPr>
-                <w:rFonts w:ascii="Times New Roman" w:hAnsi="Times New Roman"/>
-                <w:noProof/>
+                <w:webHidden/>
+                <w:sz w:val="24"/>
+                <w:szCs w:val="24"/>
+              </w:rPr>
+              <w:instrText xml:space="preserve"> PAGEREF _Toc178268060 \h </w:instrText>
+            </w:r>
+            <w:r>
+              <w:rPr>
+                <w:webHidden/>
+                <w:sz w:val="24"/>
+                <w:szCs w:val="24"/>
+              </w:rPr>
+            </w:r>
+            <w:r>
+              <w:rPr>
                 <w:webHidden/>
                 <w:sz w:val="24"/>
                 <w:szCs w:val="24"/>
@@ -1118,18 +1039,91 @@
             </w:r>
             <w:r>
               <w:rPr>
-                <w:rFonts w:ascii="Times New Roman" w:hAnsi="Times New Roman"/>
-                <w:noProof/>
-                <w:webHidden/>
-                <w:sz w:val="24"/>
-                <w:szCs w:val="24"/>
-              </w:rPr>
-              <w:t>10</w:t>
-            </w:r>
-            <w:r>
-              <w:rPr>
-                <w:rFonts w:ascii="Times New Roman" w:hAnsi="Times New Roman"/>
-                <w:noProof/>
+                <w:webHidden/>
+                <w:sz w:val="24"/>
+                <w:szCs w:val="24"/>
+              </w:rPr>
+              <w:t>12</w:t>
+            </w:r>
+            <w:r>
+              <w:rPr>
+                <w:webHidden/>
+                <w:sz w:val="24"/>
+                <w:szCs w:val="24"/>
+              </w:rPr>
+              <w:fldChar w:fldCharType="end"/>
+            </w:r>
+          </w:hyperlink>
+        </w:p>
+        <w:p>
+          <w:pPr>
+            <w:pStyle w:val="21"/>
+            <w:ind w:firstLine="0"/>
+            <w:rPr>
+              <w:kern w:val="2"/>
+              <w:sz w:val="24"/>
+              <w:szCs w:val="24"/>
+              <w14:ligatures w14:val="standardContextual"/>
+            </w:rPr>
+          </w:pPr>
+          <w:hyperlink w:anchor="_Toc178268061" w:history="1">
+            <w:r>
+              <w:rPr>
+                <w:rStyle w:val="a4"/>
+                <w:sz w:val="24"/>
+                <w:szCs w:val="24"/>
+              </w:rPr>
+              <w:t>Питання</w:t>
+            </w:r>
+            <w:r>
+              <w:rPr>
+                <w:webHidden/>
+                <w:sz w:val="24"/>
+                <w:szCs w:val="24"/>
+              </w:rPr>
+              <w:tab/>
+            </w:r>
+            <w:r>
+              <w:rPr>
+                <w:webHidden/>
+                <w:sz w:val="24"/>
+                <w:szCs w:val="24"/>
+              </w:rPr>
+              <w:fldChar w:fldCharType="begin"/>
+            </w:r>
+            <w:r>
+              <w:rPr>
+                <w:webHidden/>
+                <w:sz w:val="24"/>
+                <w:szCs w:val="24"/>
+              </w:rPr>
+              <w:instrText xml:space="preserve"> PAGEREF _Toc178268061 \h </w:instrText>
+            </w:r>
+            <w:r>
+              <w:rPr>
+                <w:webHidden/>
+                <w:sz w:val="24"/>
+                <w:szCs w:val="24"/>
+              </w:rPr>
+            </w:r>
+            <w:r>
+              <w:rPr>
+                <w:webHidden/>
+                <w:sz w:val="24"/>
+                <w:szCs w:val="24"/>
+              </w:rPr>
+              <w:fldChar w:fldCharType="separate"/>
+            </w:r>
+            <w:r>
+              <w:rPr>
+                <w:webHidden/>
+                <w:sz w:val="24"/>
+                <w:szCs w:val="24"/>
+              </w:rPr>
+              <w:t>12</w:t>
+            </w:r>
+            <w:r>
+              <w:rPr>
                 <w:webHidden/>
                 <w:sz w:val="24"/>
                 <w:szCs w:val="24"/>
@@ -1144,6 +1138,7 @@
             <w:tabs>
               <w:tab w:val="right" w:leader="dot" w:pos="9016"/>
             </w:tabs>
+            <w:ind w:firstLine="0"/>
             <w:rPr>
               <w:rFonts w:ascii="Times New Roman" w:hAnsi="Times New Roman"/>
               <w:noProof/>
@@ -1153,7 +1148,7 @@
               <w14:ligatures w14:val="standardContextual"/>
             </w:rPr>
           </w:pPr>
-          <w:hyperlink w:anchor="_Toc178232025" w:history="1">
+          <w:hyperlink w:anchor="_Toc178268062" w:history="1">
             <w:r>
               <w:rPr>
                 <w:rStyle w:val="a4"/>
@@ -1164,7 +1159,20 @@
                 <w:sz w:val="24"/>
                 <w:szCs w:val="24"/>
               </w:rPr>
-              <w:t>Призначення і використання різних типів вікон</w:t>
+              <w:t xml:space="preserve">Робота з даними у </w:t>
+            </w:r>
+            <w:r>
+              <w:rPr>
+                <w:rStyle w:val="a4"/>
+                <w:rFonts w:ascii="Times New Roman" w:hAnsi="Times New Roman"/>
+                <w:i/>
+                <w:iCs/>
+                <w:noProof/>
+                <w:sz w:val="24"/>
+                <w:szCs w:val="24"/>
+                <w:lang w:val="en-US"/>
+              </w:rPr>
+              <w:t>Statgraphics</w:t>
             </w:r>
             <w:r>
               <w:rPr>
@@ -1194,7 +1202,7 @@
                 <w:sz w:val="24"/>
                 <w:szCs w:val="24"/>
               </w:rPr>
-              <w:instrText xml:space="preserve"> PAGEREF _Toc178232025 \h </w:instrText>
+              <w:instrText xml:space="preserve"> PAGEREF _Toc178268062 \h </w:instrText>
             </w:r>
             <w:r>
               <w:rPr>
@@ -1223,7 +1231,7 @@
                 <w:sz w:val="24"/>
                 <w:szCs w:val="24"/>
               </w:rPr>
-              <w:t>10</w:t>
+              <w:t>12</w:t>
             </w:r>
             <w:r>
               <w:rPr>
@@ -1243,6 +1251,7 @@
             <w:tabs>
               <w:tab w:val="right" w:leader="dot" w:pos="9016"/>
             </w:tabs>
+            <w:ind w:firstLine="0"/>
             <w:rPr>
               <w:rFonts w:ascii="Times New Roman" w:hAnsi="Times New Roman"/>
               <w:noProof/>
@@ -1252,7 +1261,7 @@
               <w14:ligatures w14:val="standardContextual"/>
             </w:rPr>
           </w:pPr>
-          <w:hyperlink w:anchor="_Toc178232026" w:history="1">
+          <w:hyperlink w:anchor="_Toc178268063" w:history="1">
             <w:r>
               <w:rPr>
                 <w:rStyle w:val="a4"/>
@@ -1263,7 +1272,7 @@
                 <w:sz w:val="24"/>
                 <w:szCs w:val="24"/>
               </w:rPr>
-              <w:t>Загальні й унікальні властивості Statgraphics</w:t>
+              <w:t>Призначення і використання різних типів вікон</w:t>
             </w:r>
             <w:r>
               <w:rPr>
@@ -1293,7 +1302,7 @@
                 <w:sz w:val="24"/>
                 <w:szCs w:val="24"/>
               </w:rPr>
-              <w:instrText xml:space="preserve"> PAGEREF _Toc178232026 \h </w:instrText>
+              <w:instrText xml:space="preserve"> PAGEREF _Toc178268063 \h </w:instrText>
             </w:r>
             <w:r>
               <w:rPr>
@@ -1322,7 +1331,7 @@
                 <w:sz w:val="24"/>
                 <w:szCs w:val="24"/>
               </w:rPr>
-              <w:t>11</w:t>
+              <w:t>12</w:t>
             </w:r>
             <w:r>
               <w:rPr>
@@ -1342,6 +1351,7 @@
             <w:tabs>
               <w:tab w:val="right" w:leader="dot" w:pos="9016"/>
             </w:tabs>
+            <w:ind w:firstLine="0"/>
             <w:rPr>
               <w:rFonts w:ascii="Times New Roman" w:hAnsi="Times New Roman"/>
               <w:noProof/>
@@ -1351,7 +1361,7 @@
               <w14:ligatures w14:val="standardContextual"/>
             </w:rPr>
           </w:pPr>
-          <w:hyperlink w:anchor="_Toc178232027" w:history="1">
+          <w:hyperlink w:anchor="_Toc178268064" w:history="1">
             <w:r>
               <w:rPr>
                 <w:rStyle w:val="a4"/>
@@ -1362,7 +1372,7 @@
                 <w:sz w:val="24"/>
                 <w:szCs w:val="24"/>
               </w:rPr>
-              <w:t>Що таке квантіль, мода, медіана?</w:t>
+              <w:t>Загальні й унікальні властивості Statgraphics</w:t>
             </w:r>
             <w:r>
               <w:rPr>
@@ -1392,7 +1402,7 @@
                 <w:sz w:val="24"/>
                 <w:szCs w:val="24"/>
               </w:rPr>
-              <w:instrText xml:space="preserve"> PAGEREF _Toc178232027 \h </w:instrText>
+              <w:instrText xml:space="preserve"> PAGEREF _Toc178268064 \h </w:instrText>
             </w:r>
             <w:r>
               <w:rPr>
@@ -1421,7 +1431,7 @@
                 <w:sz w:val="24"/>
                 <w:szCs w:val="24"/>
               </w:rPr>
-              <w:t>11</w:t>
+              <w:t>12</w:t>
             </w:r>
             <w:r>
               <w:rPr>
@@ -1441,6 +1451,7 @@
             <w:tabs>
               <w:tab w:val="right" w:leader="dot" w:pos="9016"/>
             </w:tabs>
+            <w:ind w:firstLine="0"/>
             <w:rPr>
               <w:rFonts w:ascii="Times New Roman" w:hAnsi="Times New Roman"/>
               <w:noProof/>
@@ -1450,7 +1461,7 @@
               <w14:ligatures w14:val="standardContextual"/>
             </w:rPr>
           </w:pPr>
-          <w:hyperlink w:anchor="_Toc178232028" w:history="1">
+          <w:hyperlink w:anchor="_Toc178268065" w:history="1">
             <w:r>
               <w:rPr>
                 <w:rStyle w:val="a4"/>
@@ -1461,7 +1472,7 @@
                 <w:sz w:val="24"/>
                 <w:szCs w:val="24"/>
               </w:rPr>
-              <w:t>Що таке ряди розподілу?</w:t>
+              <w:t>Що таке квантіль, мода, медіана?</w:t>
             </w:r>
             <w:r>
               <w:rPr>
@@ -1491,7 +1502,7 @@
                 <w:sz w:val="24"/>
                 <w:szCs w:val="24"/>
               </w:rPr>
-              <w:instrText xml:space="preserve"> PAGEREF _Toc178232028 \h </w:instrText>
+              <w:instrText xml:space="preserve"> PAGEREF _Toc178268065 \h </w:instrText>
             </w:r>
             <w:r>
               <w:rPr>
@@ -1520,7 +1531,7 @@
                 <w:sz w:val="24"/>
                 <w:szCs w:val="24"/>
               </w:rPr>
-              <w:t>11</w:t>
+              <w:t>13</w:t>
             </w:r>
             <w:r>
               <w:rPr>
@@ -1540,6 +1551,7 @@
             <w:tabs>
               <w:tab w:val="right" w:leader="dot" w:pos="9016"/>
             </w:tabs>
+            <w:ind w:firstLine="0"/>
             <w:rPr>
               <w:rFonts w:ascii="Times New Roman" w:hAnsi="Times New Roman"/>
               <w:noProof/>
@@ -1549,7 +1561,7 @@
               <w14:ligatures w14:val="standardContextual"/>
             </w:rPr>
           </w:pPr>
-          <w:hyperlink w:anchor="_Toc178232029" w:history="1">
+          <w:hyperlink w:anchor="_Toc178268066" w:history="1">
             <w:r>
               <w:rPr>
                 <w:rStyle w:val="a4"/>
@@ -1560,7 +1572,7 @@
                 <w:sz w:val="24"/>
                 <w:szCs w:val="24"/>
               </w:rPr>
-              <w:t>Які характеристики розподілу ви знаєте?</w:t>
+              <w:t>Що таке ряди розподілу?</w:t>
             </w:r>
             <w:r>
               <w:rPr>
@@ -1590,7 +1602,7 @@
                 <w:sz w:val="24"/>
                 <w:szCs w:val="24"/>
               </w:rPr>
-              <w:instrText xml:space="preserve"> PAGEREF _Toc178232029 \h </w:instrText>
+              <w:instrText xml:space="preserve"> PAGEREF _Toc178268066 \h </w:instrText>
             </w:r>
             <w:r>
               <w:rPr>
@@ -1619,7 +1631,7 @@
                 <w:sz w:val="24"/>
                 <w:szCs w:val="24"/>
               </w:rPr>
-              <w:t>11</w:t>
+              <w:t>13</w:t>
             </w:r>
             <w:r>
               <w:rPr>
@@ -1639,6 +1651,7 @@
             <w:tabs>
               <w:tab w:val="right" w:leader="dot" w:pos="9016"/>
             </w:tabs>
+            <w:ind w:firstLine="0"/>
             <w:rPr>
               <w:rFonts w:ascii="Times New Roman" w:hAnsi="Times New Roman"/>
               <w:noProof/>
@@ -1648,7 +1661,7 @@
               <w14:ligatures w14:val="standardContextual"/>
             </w:rPr>
           </w:pPr>
-          <w:hyperlink w:anchor="_Toc178232030" w:history="1">
+          <w:hyperlink w:anchor="_Toc178268067" w:history="1">
             <w:r>
               <w:rPr>
                 <w:rStyle w:val="a4"/>
@@ -1659,7 +1672,7 @@
                 <w:sz w:val="24"/>
                 <w:szCs w:val="24"/>
               </w:rPr>
-              <w:t>Як будується гістограма?</w:t>
+              <w:t>Які характеристики розподілу ви знаєте?</w:t>
             </w:r>
             <w:r>
               <w:rPr>
@@ -1689,7 +1702,7 @@
                 <w:sz w:val="24"/>
                 <w:szCs w:val="24"/>
               </w:rPr>
-              <w:instrText xml:space="preserve"> PAGEREF _Toc178232030 \h </w:instrText>
+              <w:instrText xml:space="preserve"> PAGEREF _Toc178268067 \h </w:instrText>
             </w:r>
             <w:r>
               <w:rPr>
@@ -1718,7 +1731,7 @@
                 <w:sz w:val="24"/>
                 <w:szCs w:val="24"/>
               </w:rPr>
-              <w:t>12</w:t>
+              <w:t>13</w:t>
             </w:r>
             <w:r>
               <w:rPr>
@@ -1738,6 +1751,7 @@
             <w:tabs>
               <w:tab w:val="right" w:leader="dot" w:pos="9016"/>
             </w:tabs>
+            <w:ind w:firstLine="0"/>
             <w:rPr>
               <w:rFonts w:ascii="Times New Roman" w:hAnsi="Times New Roman"/>
               <w:noProof/>
@@ -1747,7 +1761,7 @@
               <w14:ligatures w14:val="standardContextual"/>
             </w:rPr>
           </w:pPr>
-          <w:hyperlink w:anchor="_Toc178232031" w:history="1">
+          <w:hyperlink w:anchor="_Toc178268068" w:history="1">
             <w:r>
               <w:rPr>
                 <w:rStyle w:val="a4"/>
@@ -1758,7 +1772,7 @@
                 <w:sz w:val="24"/>
                 <w:szCs w:val="24"/>
               </w:rPr>
-              <w:t>Що таке таблиця частот?</w:t>
+              <w:t>Як будується гістограма?</w:t>
             </w:r>
             <w:r>
               <w:rPr>
@@ -1788,7 +1802,7 @@
                 <w:sz w:val="24"/>
                 <w:szCs w:val="24"/>
               </w:rPr>
-              <w:instrText xml:space="preserve"> PAGEREF _Toc178232031 \h </w:instrText>
+              <w:instrText xml:space="preserve"> PAGEREF _Toc178268068 \h </w:instrText>
             </w:r>
             <w:r>
               <w:rPr>
@@ -1817,7 +1831,7 @@
                 <w:sz w:val="24"/>
                 <w:szCs w:val="24"/>
               </w:rPr>
-              <w:t>12</w:t>
+              <w:t>13</w:t>
             </w:r>
             <w:r>
               <w:rPr>
@@ -1837,6 +1851,7 @@
             <w:tabs>
               <w:tab w:val="right" w:leader="dot" w:pos="9016"/>
             </w:tabs>
+            <w:ind w:firstLine="0"/>
             <w:rPr>
               <w:rFonts w:ascii="Times New Roman" w:hAnsi="Times New Roman"/>
               <w:noProof/>
@@ -1846,7 +1861,7 @@
               <w14:ligatures w14:val="standardContextual"/>
             </w:rPr>
           </w:pPr>
-          <w:hyperlink w:anchor="_Toc178232032" w:history="1">
+          <w:hyperlink w:anchor="_Toc178268069" w:history="1">
             <w:r>
               <w:rPr>
                 <w:rStyle w:val="a4"/>
@@ -1857,7 +1872,7 @@
                 <w:sz w:val="24"/>
                 <w:szCs w:val="24"/>
               </w:rPr>
-              <w:t>На що впливає ширина інтервалу?</w:t>
+              <w:t>Що таке таблиця частот?</w:t>
             </w:r>
             <w:r>
               <w:rPr>
@@ -1887,7 +1902,7 @@
                 <w:sz w:val="24"/>
                 <w:szCs w:val="24"/>
               </w:rPr>
-              <w:instrText xml:space="preserve"> PAGEREF _Toc178232032 \h </w:instrText>
+              <w:instrText xml:space="preserve"> PAGEREF _Toc178268069 \h </w:instrText>
             </w:r>
             <w:r>
               <w:rPr>
@@ -1916,7 +1931,7 @@
                 <w:sz w:val="24"/>
                 <w:szCs w:val="24"/>
               </w:rPr>
-              <w:t>12</w:t>
+              <w:t>14</w:t>
             </w:r>
             <w:r>
               <w:rPr>
@@ -1932,6 +1947,107 @@
         </w:p>
         <w:p>
           <w:pPr>
+            <w:pStyle w:val="31"/>
+            <w:tabs>
+              <w:tab w:val="right" w:leader="dot" w:pos="9016"/>
+            </w:tabs>
+            <w:ind w:firstLine="0"/>
+            <w:rPr>
+              <w:rFonts w:ascii="Times New Roman" w:hAnsi="Times New Roman"/>
+              <w:noProof/>
+              <w:kern w:val="2"/>
+              <w:sz w:val="24"/>
+              <w:szCs w:val="24"/>
+              <w14:ligatures w14:val="standardContextual"/>
+            </w:rPr>
+          </w:pPr>
+          <w:hyperlink w:anchor="_Toc178268070" w:history="1">
+            <w:r>
+              <w:rPr>
+                <w:rStyle w:val="a4"/>
+                <w:rFonts w:ascii="Times New Roman" w:hAnsi="Times New Roman"/>
+                <w:i/>
+                <w:iCs/>
+                <w:noProof/>
+                <w:sz w:val="24"/>
+                <w:szCs w:val="24"/>
+              </w:rPr>
+              <w:t>На що впливає ширина інтервалу?</w:t>
+            </w:r>
+            <w:r>
+              <w:rPr>
+                <w:rFonts w:ascii="Times New Roman" w:hAnsi="Times New Roman"/>
+                <w:noProof/>
+                <w:webHidden/>
+                <w:sz w:val="24"/>
+                <w:szCs w:val="24"/>
+              </w:rPr>
+              <w:tab/>
+            </w:r>
+            <w:r>
+              <w:rPr>
+                <w:rFonts w:ascii="Times New Roman" w:hAnsi="Times New Roman"/>
+                <w:noProof/>
+                <w:webHidden/>
+                <w:sz w:val="24"/>
+                <w:szCs w:val="24"/>
+              </w:rPr>
+              <w:fldChar w:fldCharType="begin"/>
+            </w:r>
+            <w:r>
+              <w:rPr>
+                <w:rFonts w:ascii="Times New Roman" w:hAnsi="Times New Roman"/>
+                <w:noProof/>
+                <w:webHidden/>
+                <w:sz w:val="24"/>
+                <w:szCs w:val="24"/>
+              </w:rPr>
+              <w:instrText xml:space="preserve"> PAGEREF _Toc178268070 \h </w:instrText>
+            </w:r>
+            <w:r>
+              <w:rPr>
+                <w:rFonts w:ascii="Times New Roman" w:hAnsi="Times New Roman"/>
+                <w:noProof/>
+                <w:webHidden/>
+                <w:sz w:val="24"/>
+                <w:szCs w:val="24"/>
+              </w:rPr>
+            </w:r>
+            <w:r>
+              <w:rPr>
+                <w:rFonts w:ascii="Times New Roman" w:hAnsi="Times New Roman"/>
+                <w:noProof/>
+                <w:webHidden/>
+                <w:sz w:val="24"/>
+                <w:szCs w:val="24"/>
+              </w:rPr>
+              <w:fldChar w:fldCharType="separate"/>
+            </w:r>
+            <w:r>
+              <w:rPr>
+                <w:rFonts w:ascii="Times New Roman" w:hAnsi="Times New Roman"/>
+                <w:noProof/>
+                <w:webHidden/>
+                <w:sz w:val="24"/>
+                <w:szCs w:val="24"/>
+              </w:rPr>
+              <w:t>14</w:t>
+            </w:r>
+            <w:r>
+              <w:rPr>
+                <w:rFonts w:ascii="Times New Roman" w:hAnsi="Times New Roman"/>
+                <w:noProof/>
+                <w:webHidden/>
+                <w:sz w:val="24"/>
+                <w:szCs w:val="24"/>
+              </w:rPr>
+              <w:fldChar w:fldCharType="end"/>
+            </w:r>
+          </w:hyperlink>
+        </w:p>
+        <w:p>
+          <w:pPr>
+            <w:ind w:firstLine="0"/>
             <w:rPr>
               <w:sz w:val="24"/>
               <w:szCs w:val="24"/>
@@ -1972,7 +2088,7 @@
       <w:pPr>
         <w:pStyle w:val="H2"/>
       </w:pPr>
-      <w:bookmarkStart w:id="1" w:name="_Toc178232017"/>
+      <w:bookmarkStart w:id="1" w:name="_Toc178268054"/>
       <w:r>
         <w:lastRenderedPageBreak/>
         <w:t>Мета</w:t>
@@ -2019,7 +2135,7 @@
           <w:lang w:val="en-US"/>
         </w:rPr>
       </w:pPr>
-      <w:bookmarkStart w:id="2" w:name="_Toc178232018"/>
+      <w:bookmarkStart w:id="2" w:name="_Toc178268055"/>
       <w:r>
         <w:t>Завдання</w:t>
       </w:r>
@@ -2209,7 +2325,7 @@
           <w:lang w:val="en-US"/>
         </w:rPr>
       </w:pPr>
-      <w:bookmarkStart w:id="3" w:name="_Toc178232019"/>
+      <w:bookmarkStart w:id="3" w:name="_Toc178268056"/>
       <w:r>
         <w:lastRenderedPageBreak/>
         <w:t>Результати</w:t>
@@ -2228,7 +2344,7 @@
           <w:lang w:val="en-US"/>
         </w:rPr>
       </w:pPr>
-      <w:bookmarkStart w:id="4" w:name="_Toc178232020"/>
+      <w:bookmarkStart w:id="4" w:name="_Toc178268057"/>
       <w:r>
         <w:rPr>
           <w:i/>
@@ -4822,7 +4938,7 @@
           <w:iCs/>
         </w:rPr>
       </w:pPr>
-      <w:bookmarkStart w:id="5" w:name="_Toc178232021"/>
+      <w:bookmarkStart w:id="5" w:name="_Toc178268058"/>
       <w:r>
         <w:rPr>
           <w:i/>
@@ -5196,16 +5312,107 @@
     </w:p>
     <w:p>
       <w:pPr>
+        <w:pStyle w:val="H3"/>
+      </w:pPr>
+      <w:bookmarkStart w:id="6" w:name="_Toc178268059"/>
+      <w:r>
+        <w:t>Гістограма</w:t>
+      </w:r>
+      <w:bookmarkEnd w:id="6"/>
+    </w:p>
+    <w:p>
+      <w:pPr>
+        <w:pStyle w:val="P"/>
+      </w:pPr>
+    </w:p>
+    <w:p>
+      <w:pPr>
+        <w:pStyle w:val="IMG"/>
+        <w:rPr>
+          <w:lang w:val="en-US"/>
+        </w:rPr>
+      </w:pPr>
+      <w:r>
+        <w:lastRenderedPageBreak/>
+        <w:drawing>
+          <wp:inline distT="0" distB="0" distL="0" distR="0" wp14:anchorId="79236E2F" wp14:editId="41606483">
+            <wp:extent cx="5454650" cy="7639050"/>
+            <wp:effectExtent l="0" t="0" r="0" b="0"/>
+            <wp:docPr id="1103276335" name="Рисунок 3"/>
+            <wp:cNvGraphicFramePr>
+              <a:graphicFrameLocks xmlns:a="http://schemas.openxmlformats.org/drawingml/2006/main" noChangeAspect="1"/>
+            </wp:cNvGraphicFramePr>
+            <a:graphic xmlns:a="http://schemas.openxmlformats.org/drawingml/2006/main">
+              <a:graphicData uri="http://schemas.openxmlformats.org/drawingml/2006/picture">
+                <pic:pic xmlns:pic="http://schemas.openxmlformats.org/drawingml/2006/picture">
+                  <pic:nvPicPr>
+                    <pic:cNvPr id="0" name="Picture 11"/>
+                    <pic:cNvPicPr>
+                      <a:picLocks noChangeAspect="1" noChangeArrowheads="1"/>
+                    </pic:cNvPicPr>
+                  </pic:nvPicPr>
+                  <pic:blipFill>
+                    <a:blip r:embed="rId6">
+                      <a:extLst>
+                        <a:ext uri="{28A0092B-C50C-407E-A947-70E740481C1C}">
+                          <a14:useLocalDpi xmlns:a14="http://schemas.microsoft.com/office/drawing/2010/main" val="0"/>
+                        </a:ext>
+                      </a:extLst>
+                    </a:blip>
+                    <a:srcRect/>
+                    <a:stretch>
+                      <a:fillRect/>
+                    </a:stretch>
+                  </pic:blipFill>
+                  <pic:spPr bwMode="auto">
+                    <a:xfrm>
+                      <a:off x="0" y="0"/>
+                      <a:ext cx="5454650" cy="7639050"/>
+                    </a:xfrm>
+                    <a:prstGeom prst="rect">
+                      <a:avLst/>
+                    </a:prstGeom>
+                    <a:noFill/>
+                    <a:ln>
+                      <a:noFill/>
+                    </a:ln>
+                  </pic:spPr>
+                </pic:pic>
+              </a:graphicData>
+            </a:graphic>
+          </wp:inline>
+        </w:drawing>
+      </w:r>
+    </w:p>
+    <w:p>
+      <w:pPr>
+        <w:pStyle w:val="IMG"/>
+      </w:pPr>
+      <w:r>
+        <w:t>Рисунок 1.1 – Гістограма вибірки</w:t>
+      </w:r>
+    </w:p>
+    <w:p>
+      <w:pPr>
+        <w:pStyle w:val="P"/>
+        <w:rPr>
+          <w:lang w:val="en-US"/>
+        </w:rPr>
+      </w:pPr>
+    </w:p>
+    <w:p>
+      <w:pPr>
         <w:pStyle w:val="H2"/>
         <w:rPr>
           <w:lang w:val="en-US"/>
         </w:rPr>
       </w:pPr>
-      <w:bookmarkStart w:id="6" w:name="_Toc178232022"/>
-      <w:r>
+      <w:bookmarkStart w:id="7" w:name="_Toc178268060"/>
+      <w:r>
+        <w:lastRenderedPageBreak/>
         <w:t>Висновки</w:t>
       </w:r>
-      <w:bookmarkEnd w:id="6"/>
+      <w:bookmarkEnd w:id="7"/>
       <w:r>
         <w:t xml:space="preserve"> </w:t>
       </w:r>
@@ -5244,11 +5451,11 @@
       <w:pPr>
         <w:pStyle w:val="H2"/>
       </w:pPr>
-      <w:bookmarkStart w:id="7" w:name="_Toc178232023"/>
+      <w:bookmarkStart w:id="8" w:name="_Toc178268061"/>
       <w:r>
         <w:t>Питання</w:t>
       </w:r>
-      <w:bookmarkEnd w:id="7"/>
+      <w:bookmarkEnd w:id="8"/>
       <w:r>
         <w:t xml:space="preserve">  </w:t>
       </w:r>
@@ -5262,7 +5469,7 @@
           <w:lang w:val="en-US"/>
         </w:rPr>
       </w:pPr>
-      <w:bookmarkStart w:id="8" w:name="_Toc178232024"/>
+      <w:bookmarkStart w:id="9" w:name="_Toc178268062"/>
       <w:r>
         <w:rPr>
           <w:i/>
@@ -5278,7 +5485,7 @@
         </w:rPr>
         <w:t>Statgraphics</w:t>
       </w:r>
-      <w:bookmarkEnd w:id="8"/>
+      <w:bookmarkEnd w:id="9"/>
     </w:p>
     <w:p>
       <w:pPr>
@@ -5388,7 +5595,7 @@
           <w:lang w:val="en-US"/>
         </w:rPr>
       </w:pPr>
-      <w:bookmarkStart w:id="9" w:name="_Toc178232025"/>
+      <w:bookmarkStart w:id="10" w:name="_Toc178268063"/>
       <w:r>
         <w:rPr>
           <w:i/>
@@ -5396,7 +5603,7 @@
         </w:rPr>
         <w:t>Призначення і використання різних типів вікон</w:t>
       </w:r>
-      <w:bookmarkEnd w:id="9"/>
+      <w:bookmarkEnd w:id="10"/>
       <w:r>
         <w:rPr>
           <w:i/>
@@ -5479,63 +5686,6 @@
           <w:lang w:val="en-US"/>
         </w:rPr>
       </w:pPr>
-      <w:r>
-        <w:rPr>
-          <w:lang w:val="en-US"/>
-        </w:rPr>
-        <w:t xml:space="preserve">Experimental Design: </w:t>
-      </w:r>
-    </w:p>
-    <w:p>
-      <w:pPr>
-        <w:pStyle w:val="P"/>
-        <w:rPr>
-          <w:lang w:val="en-US"/>
-        </w:rPr>
-      </w:pPr>
-      <w:r>
-        <w:rPr>
-          <w:lang w:val="en-US"/>
-        </w:rPr>
-        <w:t xml:space="preserve">Time-Series Analysis: </w:t>
-      </w:r>
-    </w:p>
-    <w:p>
-      <w:pPr>
-        <w:pStyle w:val="P"/>
-        <w:rPr>
-          <w:lang w:val="en-US"/>
-        </w:rPr>
-      </w:pPr>
-      <w:r>
-        <w:rPr>
-          <w:lang w:val="en-US"/>
-        </w:rPr>
-        <w:lastRenderedPageBreak/>
-        <w:t xml:space="preserve">Multivariate Methods: </w:t>
-      </w:r>
-    </w:p>
-    <w:p>
-      <w:pPr>
-        <w:pStyle w:val="P"/>
-        <w:rPr>
-          <w:lang w:val="en-US"/>
-        </w:rPr>
-      </w:pPr>
-      <w:r>
-        <w:rPr>
-          <w:lang w:val="en-US"/>
-        </w:rPr>
-        <w:t xml:space="preserve">Advanced Regression: </w:t>
-      </w:r>
-    </w:p>
-    <w:p>
-      <w:pPr>
-        <w:pStyle w:val="P"/>
-        <w:rPr>
-          <w:lang w:val="en-US"/>
-        </w:rPr>
-      </w:pPr>
     </w:p>
     <w:p>
       <w:pPr>
@@ -5545,7 +5695,7 @@
           <w:iCs/>
         </w:rPr>
       </w:pPr>
-      <w:bookmarkStart w:id="10" w:name="_Toc178232026"/>
+      <w:bookmarkStart w:id="11" w:name="_Toc178268064"/>
       <w:r>
         <w:rPr>
           <w:i/>
@@ -5553,7 +5703,7 @@
         </w:rPr>
         <w:t>Загальні й унікальні властивості Statgraphics</w:t>
       </w:r>
-      <w:bookmarkEnd w:id="10"/>
+      <w:bookmarkEnd w:id="11"/>
     </w:p>
     <w:p>
       <w:pPr>
@@ -5565,7 +5715,11 @@
         <w:pStyle w:val="P"/>
       </w:pPr>
       <w:r>
-        <w:t>Пакет містить багато засобів статистичої обробки даних. Розрахований на фахівців, має більше двохсот п’ятидесяти процедур обробки даних для дисперсійного аналізу, описової статистики, контролю якости, багатомірного аналізу, планування есперименту, лінійного програмування, тощо.</w:t>
+        <w:t xml:space="preserve">Пакет містить багато засобів статистичої обробки даних. Розрахований на фахівців, має більше двохсот п’ятидесяти процедур обробки даних для дисперсійного аналізу, описової статистики, контролю </w:t>
+      </w:r>
+      <w:r>
+        <w:lastRenderedPageBreak/>
+        <w:t>якости, багатомірного аналізу, планування есперименту, лінійного програмування, тощо.</w:t>
       </w:r>
     </w:p>
     <w:p>
@@ -5582,7 +5736,7 @@
           <w:lang w:val="en-US"/>
         </w:rPr>
       </w:pPr>
-      <w:bookmarkStart w:id="11" w:name="_Toc178232027"/>
+      <w:bookmarkStart w:id="12" w:name="_Toc178268065"/>
       <w:r>
         <w:rPr>
           <w:i/>
@@ -5590,7 +5744,7 @@
         </w:rPr>
         <w:t>Що таке квантіль, мода, медіана?</w:t>
       </w:r>
-      <w:bookmarkEnd w:id="11"/>
+      <w:bookmarkEnd w:id="12"/>
     </w:p>
     <w:p>
       <w:pPr>
@@ -5647,7 +5801,7 @@
           <w:lang w:val="en-US"/>
         </w:rPr>
       </w:pPr>
-      <w:bookmarkStart w:id="12" w:name="_Toc178232028"/>
+      <w:bookmarkStart w:id="13" w:name="_Toc178268066"/>
       <w:r>
         <w:rPr>
           <w:i/>
@@ -5655,7 +5809,7 @@
         </w:rPr>
         <w:t>Що таке ряди розподілу?</w:t>
       </w:r>
-      <w:bookmarkEnd w:id="12"/>
+      <w:bookmarkEnd w:id="13"/>
       <w:r>
         <w:rPr>
           <w:i/>
@@ -5699,7 +5853,7 @@
           <w:iCs/>
         </w:rPr>
       </w:pPr>
-      <w:bookmarkStart w:id="13" w:name="_Toc178232029"/>
+      <w:bookmarkStart w:id="14" w:name="_Toc178268067"/>
       <w:r>
         <w:rPr>
           <w:i/>
@@ -5707,7 +5861,7 @@
         </w:rPr>
         <w:t>Які характеристики розподілу ви знаєте?</w:t>
       </w:r>
-      <w:bookmarkEnd w:id="13"/>
+      <w:bookmarkEnd w:id="14"/>
     </w:p>
     <w:p>
       <w:pPr>
@@ -5759,7 +5913,6 @@
         <w:pStyle w:val="P"/>
       </w:pPr>
       <w:r>
-        <w:lastRenderedPageBreak/>
         <w:t>Асиметрія – наскільки гістограма відхиляється від центру.</w:t>
       </w:r>
     </w:p>
@@ -5802,7 +5955,7 @@
           <w:iCs/>
         </w:rPr>
       </w:pPr>
-      <w:bookmarkStart w:id="14" w:name="_Toc178232030"/>
+      <w:bookmarkStart w:id="15" w:name="_Toc178268068"/>
       <w:r>
         <w:rPr>
           <w:i/>
@@ -5810,7 +5963,7 @@
         </w:rPr>
         <w:t>Як будується гістограма?</w:t>
       </w:r>
-      <w:bookmarkEnd w:id="14"/>
+      <w:bookmarkEnd w:id="15"/>
       <w:r>
         <w:rPr>
           <w:i/>
@@ -5846,7 +5999,7 @@
           <w:lang w:val="en-US"/>
         </w:rPr>
       </w:pPr>
-      <w:bookmarkStart w:id="15" w:name="_Toc178232031"/>
+      <w:bookmarkStart w:id="16" w:name="_Toc178268069"/>
       <w:r>
         <w:rPr>
           <w:i/>
@@ -5854,7 +6007,7 @@
         </w:rPr>
         <w:t>Що таке таблиця частот?</w:t>
       </w:r>
-      <w:bookmarkEnd w:id="15"/>
+      <w:bookmarkEnd w:id="16"/>
       <w:r>
         <w:rPr>
           <w:i/>
@@ -5895,7 +6048,7 @@
           <w:iCs/>
         </w:rPr>
       </w:pPr>
-      <w:bookmarkStart w:id="16" w:name="_Toc178232032"/>
+      <w:bookmarkStart w:id="17" w:name="_Toc178268070"/>
       <w:r>
         <w:rPr>
           <w:i/>
@@ -5903,7 +6056,7 @@
         </w:rPr>
         <w:t>На що впливає ширина інтервалу?</w:t>
       </w:r>
-      <w:bookmarkEnd w:id="16"/>
+      <w:bookmarkEnd w:id="17"/>
       <w:r>
         <w:rPr>
           <w:i/>

</xml_diff>